<commit_message>
Aggiornamento Relazione progetto. Inserimento codice per salvataggio tempo sfida
</commit_message>
<xml_diff>
--- a/Treasure Hunt.docx
+++ b/Treasure Hunt.docx
@@ -1335,14 +1335,6 @@
       <w:tblPr>
         <w:tblStyle w:val="Grigliatabella"/>
         <w:tblW w:w="0" w:type="auto"/>
-        <w:tblBorders>
-          <w:top w:val="none" w:sz="0" w:space="0" w:color="auto"/>
-          <w:left w:val="none" w:sz="0" w:space="0" w:color="auto"/>
-          <w:bottom w:val="none" w:sz="0" w:space="0" w:color="auto"/>
-          <w:right w:val="none" w:sz="0" w:space="0" w:color="auto"/>
-          <w:insideH w:val="none" w:sz="0" w:space="0" w:color="auto"/>
-          <w:insideV w:val="none" w:sz="0" w:space="0" w:color="auto"/>
-        </w:tblBorders>
         <w:tblLook w:val="04A0" w:firstRow="1" w:lastRow="0" w:firstColumn="1" w:lastColumn="0" w:noHBand="0" w:noVBand="1"/>
       </w:tblPr>
       <w:tblGrid>
@@ -1616,7 +1608,7 @@
       </w:tr>
       <w:tr>
         <w:trPr>
-          <w:trHeight w:val="5647"/>
+          <w:trHeight w:val="3921"/>
         </w:trPr>
         <w:tc>
           <w:tcPr>
@@ -2078,13 +2070,70 @@
               <w:t>so riparte dal punto 1</w:t>
             </w:r>
           </w:p>
-          <w:p>
-            <w:pPr>
-              <w:pStyle w:val="Paragrafoelenco"/>
-              <w:rPr>
-                <w:b/>
-              </w:rPr>
-            </w:pPr>
+        </w:tc>
+      </w:tr>
+    </w:tbl>
+    <w:p>
+      <w:r>
+        <w:br w:type="page"/>
+      </w:r>
+    </w:p>
+    <w:tbl>
+      <w:tblPr>
+        <w:tblStyle w:val="Grigliatabella"/>
+        <w:tblW w:w="0" w:type="auto"/>
+        <w:tblLook w:val="04A0" w:firstRow="1" w:lastRow="0" w:firstColumn="1" w:lastColumn="0" w:noHBand="0" w:noVBand="1"/>
+      </w:tblPr>
+      <w:tblGrid>
+        <w:gridCol w:w="3681"/>
+        <w:gridCol w:w="5947"/>
+      </w:tblGrid>
+      <w:tr>
+        <w:tc>
+          <w:tcPr>
+            <w:tcW w:w="3681" w:type="dxa"/>
+          </w:tcPr>
+          <w:p>
+            <w:pPr>
+              <w:rPr>
+                <w:sz w:val="26"/>
+                <w:szCs w:val="26"/>
+              </w:rPr>
+            </w:pPr>
+            <w:r>
+              <w:lastRenderedPageBreak/>
+              <w:br w:type="page"/>
+            </w:r>
+            <w:r>
+              <w:rPr>
+                <w:b/>
+                <w:sz w:val="26"/>
+                <w:szCs w:val="26"/>
+              </w:rPr>
+              <w:t>Caso d’uso: UC-02</w:t>
+            </w:r>
+          </w:p>
+        </w:tc>
+        <w:tc>
+          <w:tcPr>
+            <w:tcW w:w="5947" w:type="dxa"/>
+          </w:tcPr>
+          <w:p>
+            <w:pPr>
+              <w:rPr>
+                <w:b/>
+                <w:sz w:val="26"/>
+                <w:szCs w:val="26"/>
+              </w:rPr>
+            </w:pPr>
+            <w:r>
+              <w:rPr>
+                <w:b/>
+                <w:sz w:val="26"/>
+                <w:szCs w:val="26"/>
+              </w:rPr>
+              <w:t>Login</w:t>
+            </w:r>
           </w:p>
         </w:tc>
       </w:tr>
@@ -2097,76 +2146,12 @@
             <w:pPr>
               <w:rPr>
                 <w:b/>
-                <w:sz w:val="26"/>
-                <w:szCs w:val="26"/>
-              </w:rPr>
-            </w:pPr>
-          </w:p>
-          <w:p>
-            <w:pPr>
-              <w:rPr>
-                <w:sz w:val="26"/>
-                <w:szCs w:val="26"/>
-              </w:rPr>
-            </w:pPr>
-            <w:r>
-              <w:rPr>
-                <w:b/>
-                <w:sz w:val="26"/>
-                <w:szCs w:val="26"/>
-              </w:rPr>
-              <w:t>Caso d’uso: UC-02</w:t>
-            </w:r>
-          </w:p>
-        </w:tc>
-        <w:tc>
-          <w:tcPr>
-            <w:tcW w:w="5947" w:type="dxa"/>
-          </w:tcPr>
-          <w:p>
-            <w:pPr>
-              <w:rPr>
-                <w:b/>
-                <w:sz w:val="26"/>
-                <w:szCs w:val="26"/>
-              </w:rPr>
-            </w:pPr>
-          </w:p>
-          <w:p>
-            <w:pPr>
-              <w:rPr>
-                <w:b/>
-                <w:sz w:val="26"/>
-                <w:szCs w:val="26"/>
-              </w:rPr>
-            </w:pPr>
-            <w:r>
-              <w:rPr>
-                <w:b/>
-                <w:sz w:val="26"/>
-                <w:szCs w:val="26"/>
-              </w:rPr>
-              <w:t>Login</w:t>
-            </w:r>
-          </w:p>
-        </w:tc>
-      </w:tr>
-      <w:tr>
-        <w:tc>
-          <w:tcPr>
-            <w:tcW w:w="3681" w:type="dxa"/>
-          </w:tcPr>
-          <w:p>
-            <w:pPr>
-              <w:rPr>
-                <w:b/>
-              </w:rPr>
-            </w:pPr>
-            <w:r>
-              <w:rPr>
-                <w:b/>
-              </w:rPr>
-              <w:lastRenderedPageBreak/>
+              </w:rPr>
+            </w:pPr>
+            <w:r>
+              <w:rPr>
+                <w:b/>
+              </w:rPr>
               <w:t>ATTORI</w:t>
             </w:r>
           </w:p>
@@ -2798,26 +2783,26 @@
           </w:p>
         </w:tc>
       </w:tr>
+    </w:tbl>
+    <w:p>
+      <w:r>
+        <w:br w:type="page"/>
+      </w:r>
+    </w:p>
+    <w:tbl>
+      <w:tblPr>
+        <w:tblStyle w:val="Grigliatabella"/>
+        <w:tblW w:w="0" w:type="auto"/>
+        <w:tblLook w:val="04A0" w:firstRow="1" w:lastRow="0" w:firstColumn="1" w:lastColumn="0" w:noHBand="0" w:noVBand="1"/>
+      </w:tblPr>
+      <w:tblGrid>
+        <w:gridCol w:w="3681"/>
+        <w:gridCol w:w="5947"/>
+      </w:tblGrid>
       <w:tr>
-        <w:tblPrEx>
-          <w:tblBorders>
-            <w:top w:val="single" w:sz="4" w:space="0" w:color="auto"/>
-            <w:left w:val="single" w:sz="4" w:space="0" w:color="auto"/>
-            <w:bottom w:val="single" w:sz="4" w:space="0" w:color="auto"/>
-            <w:right w:val="single" w:sz="4" w:space="0" w:color="auto"/>
-            <w:insideH w:val="single" w:sz="4" w:space="0" w:color="auto"/>
-            <w:insideV w:val="single" w:sz="4" w:space="0" w:color="auto"/>
-          </w:tblBorders>
-        </w:tblPrEx>
         <w:tc>
           <w:tcPr>
             <w:tcW w:w="3681" w:type="dxa"/>
-            <w:tcBorders>
-              <w:top w:val="nil"/>
-              <w:left w:val="nil"/>
-              <w:bottom w:val="nil"/>
-              <w:right w:val="nil"/>
-            </w:tcBorders>
           </w:tcPr>
           <w:p>
             <w:pPr>
@@ -2833,6 +2818,7 @@
                 <w:sz w:val="26"/>
                 <w:szCs w:val="26"/>
               </w:rPr>
+              <w:lastRenderedPageBreak/>
               <w:t>Caso d’uso: UC-03</w:t>
             </w:r>
           </w:p>
@@ -2840,12 +2826,6 @@
         <w:tc>
           <w:tcPr>
             <w:tcW w:w="5947" w:type="dxa"/>
-            <w:tcBorders>
-              <w:top w:val="nil"/>
-              <w:left w:val="nil"/>
-              <w:bottom w:val="nil"/>
-              <w:right w:val="nil"/>
-            </w:tcBorders>
           </w:tcPr>
           <w:p>
             <w:pPr>
@@ -2877,25 +2857,9 @@
         </w:tc>
       </w:tr>
       <w:tr>
-        <w:tblPrEx>
-          <w:tblBorders>
-            <w:top w:val="single" w:sz="4" w:space="0" w:color="auto"/>
-            <w:left w:val="single" w:sz="4" w:space="0" w:color="auto"/>
-            <w:bottom w:val="single" w:sz="4" w:space="0" w:color="auto"/>
-            <w:right w:val="single" w:sz="4" w:space="0" w:color="auto"/>
-            <w:insideH w:val="single" w:sz="4" w:space="0" w:color="auto"/>
-            <w:insideV w:val="single" w:sz="4" w:space="0" w:color="auto"/>
-          </w:tblBorders>
-        </w:tblPrEx>
         <w:tc>
           <w:tcPr>
             <w:tcW w:w="3681" w:type="dxa"/>
-            <w:tcBorders>
-              <w:top w:val="nil"/>
-              <w:left w:val="nil"/>
-              <w:bottom w:val="nil"/>
-              <w:right w:val="nil"/>
-            </w:tcBorders>
           </w:tcPr>
           <w:p>
             <w:pPr>
@@ -2914,12 +2878,6 @@
         <w:tc>
           <w:tcPr>
             <w:tcW w:w="5947" w:type="dxa"/>
-            <w:tcBorders>
-              <w:top w:val="nil"/>
-              <w:left w:val="nil"/>
-              <w:bottom w:val="nil"/>
-              <w:right w:val="nil"/>
-            </w:tcBorders>
           </w:tcPr>
           <w:p>
             <w:pPr>
@@ -2937,25 +2895,9 @@
         </w:tc>
       </w:tr>
       <w:tr>
-        <w:tblPrEx>
-          <w:tblBorders>
-            <w:top w:val="single" w:sz="4" w:space="0" w:color="auto"/>
-            <w:left w:val="single" w:sz="4" w:space="0" w:color="auto"/>
-            <w:bottom w:val="single" w:sz="4" w:space="0" w:color="auto"/>
-            <w:right w:val="single" w:sz="4" w:space="0" w:color="auto"/>
-            <w:insideH w:val="single" w:sz="4" w:space="0" w:color="auto"/>
-            <w:insideV w:val="single" w:sz="4" w:space="0" w:color="auto"/>
-          </w:tblBorders>
-        </w:tblPrEx>
         <w:tc>
           <w:tcPr>
             <w:tcW w:w="3681" w:type="dxa"/>
-            <w:tcBorders>
-              <w:top w:val="nil"/>
-              <w:left w:val="nil"/>
-              <w:bottom w:val="nil"/>
-              <w:right w:val="nil"/>
-            </w:tcBorders>
           </w:tcPr>
           <w:p>
             <w:pPr>
@@ -2974,12 +2916,6 @@
         <w:tc>
           <w:tcPr>
             <w:tcW w:w="5947" w:type="dxa"/>
-            <w:tcBorders>
-              <w:top w:val="nil"/>
-              <w:left w:val="nil"/>
-              <w:bottom w:val="nil"/>
-              <w:right w:val="nil"/>
-            </w:tcBorders>
           </w:tcPr>
           <w:p>
             <w:pPr>
@@ -2997,25 +2933,9 @@
         </w:tc>
       </w:tr>
       <w:tr>
-        <w:tblPrEx>
-          <w:tblBorders>
-            <w:top w:val="single" w:sz="4" w:space="0" w:color="auto"/>
-            <w:left w:val="single" w:sz="4" w:space="0" w:color="auto"/>
-            <w:bottom w:val="single" w:sz="4" w:space="0" w:color="auto"/>
-            <w:right w:val="single" w:sz="4" w:space="0" w:color="auto"/>
-            <w:insideH w:val="single" w:sz="4" w:space="0" w:color="auto"/>
-            <w:insideV w:val="single" w:sz="4" w:space="0" w:color="auto"/>
-          </w:tblBorders>
-        </w:tblPrEx>
         <w:tc>
           <w:tcPr>
             <w:tcW w:w="3681" w:type="dxa"/>
-            <w:tcBorders>
-              <w:top w:val="nil"/>
-              <w:left w:val="nil"/>
-              <w:bottom w:val="nil"/>
-              <w:right w:val="nil"/>
-            </w:tcBorders>
           </w:tcPr>
           <w:p>
             <w:pPr>
@@ -3034,12 +2954,6 @@
         <w:tc>
           <w:tcPr>
             <w:tcW w:w="5947" w:type="dxa"/>
-            <w:tcBorders>
-              <w:top w:val="nil"/>
-              <w:left w:val="nil"/>
-              <w:bottom w:val="nil"/>
-              <w:right w:val="nil"/>
-            </w:tcBorders>
           </w:tcPr>
           <w:p>
             <w:pPr>
@@ -3086,25 +3000,9 @@
         </w:tc>
       </w:tr>
       <w:tr>
-        <w:tblPrEx>
-          <w:tblBorders>
-            <w:top w:val="single" w:sz="4" w:space="0" w:color="auto"/>
-            <w:left w:val="single" w:sz="4" w:space="0" w:color="auto"/>
-            <w:bottom w:val="single" w:sz="4" w:space="0" w:color="auto"/>
-            <w:right w:val="single" w:sz="4" w:space="0" w:color="auto"/>
-            <w:insideH w:val="single" w:sz="4" w:space="0" w:color="auto"/>
-            <w:insideV w:val="single" w:sz="4" w:space="0" w:color="auto"/>
-          </w:tblBorders>
-        </w:tblPrEx>
         <w:tc>
           <w:tcPr>
             <w:tcW w:w="3681" w:type="dxa"/>
-            <w:tcBorders>
-              <w:top w:val="nil"/>
-              <w:left w:val="nil"/>
-              <w:bottom w:val="nil"/>
-              <w:right w:val="nil"/>
-            </w:tcBorders>
           </w:tcPr>
           <w:p>
             <w:pPr>
@@ -3123,12 +3021,6 @@
         <w:tc>
           <w:tcPr>
             <w:tcW w:w="5947" w:type="dxa"/>
-            <w:tcBorders>
-              <w:top w:val="nil"/>
-              <w:left w:val="nil"/>
-              <w:bottom w:val="nil"/>
-              <w:right w:val="nil"/>
-            </w:tcBorders>
           </w:tcPr>
           <w:p>
             <w:pPr>
@@ -3152,25 +3044,9 @@
         </w:tc>
       </w:tr>
       <w:tr>
-        <w:tblPrEx>
-          <w:tblBorders>
-            <w:top w:val="single" w:sz="4" w:space="0" w:color="auto"/>
-            <w:left w:val="single" w:sz="4" w:space="0" w:color="auto"/>
-            <w:bottom w:val="single" w:sz="4" w:space="0" w:color="auto"/>
-            <w:right w:val="single" w:sz="4" w:space="0" w:color="auto"/>
-            <w:insideH w:val="single" w:sz="4" w:space="0" w:color="auto"/>
-            <w:insideV w:val="single" w:sz="4" w:space="0" w:color="auto"/>
-          </w:tblBorders>
-        </w:tblPrEx>
         <w:tc>
           <w:tcPr>
             <w:tcW w:w="3681" w:type="dxa"/>
-            <w:tcBorders>
-              <w:top w:val="nil"/>
-              <w:left w:val="nil"/>
-              <w:bottom w:val="nil"/>
-              <w:right w:val="nil"/>
-            </w:tcBorders>
           </w:tcPr>
           <w:p>
             <w:pPr>
@@ -3182,7 +3058,6 @@
               <w:rPr>
                 <w:b/>
               </w:rPr>
-              <w:lastRenderedPageBreak/>
               <w:t>POSTCONDIZIONI</w:t>
             </w:r>
           </w:p>
@@ -3190,12 +3065,6 @@
         <w:tc>
           <w:tcPr>
             <w:tcW w:w="5947" w:type="dxa"/>
-            <w:tcBorders>
-              <w:top w:val="nil"/>
-              <w:left w:val="nil"/>
-              <w:bottom w:val="nil"/>
-              <w:right w:val="nil"/>
-            </w:tcBorders>
           </w:tcPr>
           <w:p>
             <w:pPr>
@@ -3221,25 +3090,9 @@
         </w:tc>
       </w:tr>
       <w:tr>
-        <w:tblPrEx>
-          <w:tblBorders>
-            <w:top w:val="single" w:sz="4" w:space="0" w:color="auto"/>
-            <w:left w:val="single" w:sz="4" w:space="0" w:color="auto"/>
-            <w:bottom w:val="single" w:sz="4" w:space="0" w:color="auto"/>
-            <w:right w:val="single" w:sz="4" w:space="0" w:color="auto"/>
-            <w:insideH w:val="single" w:sz="4" w:space="0" w:color="auto"/>
-            <w:insideV w:val="single" w:sz="4" w:space="0" w:color="auto"/>
-          </w:tblBorders>
-        </w:tblPrEx>
         <w:tc>
           <w:tcPr>
             <w:tcW w:w="3681" w:type="dxa"/>
-            <w:tcBorders>
-              <w:top w:val="nil"/>
-              <w:left w:val="nil"/>
-              <w:bottom w:val="nil"/>
-              <w:right w:val="nil"/>
-            </w:tcBorders>
           </w:tcPr>
           <w:p>
             <w:pPr>
@@ -3258,12 +3111,6 @@
         <w:tc>
           <w:tcPr>
             <w:tcW w:w="5947" w:type="dxa"/>
-            <w:tcBorders>
-              <w:top w:val="nil"/>
-              <w:left w:val="nil"/>
-              <w:bottom w:val="nil"/>
-              <w:right w:val="nil"/>
-            </w:tcBorders>
           </w:tcPr>
           <w:p>
             <w:pPr>
@@ -3316,25 +3163,9 @@
         </w:tc>
       </w:tr>
       <w:tr>
-        <w:tblPrEx>
-          <w:tblBorders>
-            <w:top w:val="single" w:sz="4" w:space="0" w:color="auto"/>
-            <w:left w:val="single" w:sz="4" w:space="0" w:color="auto"/>
-            <w:bottom w:val="single" w:sz="4" w:space="0" w:color="auto"/>
-            <w:right w:val="single" w:sz="4" w:space="0" w:color="auto"/>
-            <w:insideH w:val="single" w:sz="4" w:space="0" w:color="auto"/>
-            <w:insideV w:val="single" w:sz="4" w:space="0" w:color="auto"/>
-          </w:tblBorders>
-        </w:tblPrEx>
         <w:tc>
           <w:tcPr>
             <w:tcW w:w="3681" w:type="dxa"/>
-            <w:tcBorders>
-              <w:top w:val="nil"/>
-              <w:left w:val="nil"/>
-              <w:bottom w:val="nil"/>
-              <w:right w:val="nil"/>
-            </w:tcBorders>
           </w:tcPr>
           <w:p>
             <w:pPr>
@@ -3353,12 +3184,6 @@
         <w:tc>
           <w:tcPr>
             <w:tcW w:w="5947" w:type="dxa"/>
-            <w:tcBorders>
-              <w:top w:val="nil"/>
-              <w:left w:val="nil"/>
-              <w:bottom w:val="nil"/>
-              <w:right w:val="nil"/>
-            </w:tcBorders>
           </w:tcPr>
           <w:p>
             <w:pPr>
@@ -3437,26 +3262,26 @@
           </w:p>
         </w:tc>
       </w:tr>
+    </w:tbl>
+    <w:p>
+      <w:r>
+        <w:br w:type="page"/>
+      </w:r>
+    </w:p>
+    <w:tbl>
+      <w:tblPr>
+        <w:tblStyle w:val="Grigliatabella"/>
+        <w:tblW w:w="0" w:type="auto"/>
+        <w:tblLook w:val="04A0" w:firstRow="1" w:lastRow="0" w:firstColumn="1" w:lastColumn="0" w:noHBand="0" w:noVBand="1"/>
+      </w:tblPr>
+      <w:tblGrid>
+        <w:gridCol w:w="3681"/>
+        <w:gridCol w:w="5947"/>
+      </w:tblGrid>
       <w:tr>
-        <w:tblPrEx>
-          <w:tblBorders>
-            <w:top w:val="single" w:sz="4" w:space="0" w:color="auto"/>
-            <w:left w:val="single" w:sz="4" w:space="0" w:color="auto"/>
-            <w:bottom w:val="single" w:sz="4" w:space="0" w:color="auto"/>
-            <w:right w:val="single" w:sz="4" w:space="0" w:color="auto"/>
-            <w:insideH w:val="single" w:sz="4" w:space="0" w:color="auto"/>
-            <w:insideV w:val="single" w:sz="4" w:space="0" w:color="auto"/>
-          </w:tblBorders>
-        </w:tblPrEx>
         <w:tc>
           <w:tcPr>
             <w:tcW w:w="3681" w:type="dxa"/>
-            <w:tcBorders>
-              <w:top w:val="nil"/>
-              <w:left w:val="nil"/>
-              <w:bottom w:val="nil"/>
-              <w:right w:val="nil"/>
-            </w:tcBorders>
             <w:hideMark/>
           </w:tcPr>
           <w:p>
@@ -3473,6 +3298,7 @@
                 <w:sz w:val="26"/>
                 <w:szCs w:val="26"/>
               </w:rPr>
+              <w:lastRenderedPageBreak/>
               <w:t>Caso d’uso: UC-0</w:t>
             </w:r>
             <w:r>
@@ -3488,12 +3314,6 @@
         <w:tc>
           <w:tcPr>
             <w:tcW w:w="5947" w:type="dxa"/>
-            <w:tcBorders>
-              <w:top w:val="nil"/>
-              <w:left w:val="nil"/>
-              <w:bottom w:val="nil"/>
-              <w:right w:val="nil"/>
-            </w:tcBorders>
             <w:hideMark/>
           </w:tcPr>
           <w:p>
@@ -3524,25 +3344,9 @@
         </w:tc>
       </w:tr>
       <w:tr>
-        <w:tblPrEx>
-          <w:tblBorders>
-            <w:top w:val="single" w:sz="4" w:space="0" w:color="auto"/>
-            <w:left w:val="single" w:sz="4" w:space="0" w:color="auto"/>
-            <w:bottom w:val="single" w:sz="4" w:space="0" w:color="auto"/>
-            <w:right w:val="single" w:sz="4" w:space="0" w:color="auto"/>
-            <w:insideH w:val="single" w:sz="4" w:space="0" w:color="auto"/>
-            <w:insideV w:val="single" w:sz="4" w:space="0" w:color="auto"/>
-          </w:tblBorders>
-        </w:tblPrEx>
         <w:tc>
           <w:tcPr>
             <w:tcW w:w="3681" w:type="dxa"/>
-            <w:tcBorders>
-              <w:top w:val="nil"/>
-              <w:left w:val="nil"/>
-              <w:bottom w:val="nil"/>
-              <w:right w:val="nil"/>
-            </w:tcBorders>
             <w:hideMark/>
           </w:tcPr>
           <w:p>
@@ -3551,8 +3355,6 @@
                 <w:b/>
               </w:rPr>
             </w:pPr>
-            <w:bookmarkStart w:id="0" w:name="_GoBack"/>
-            <w:bookmarkEnd w:id="0"/>
             <w:r>
               <w:rPr>
                 <w:b/>
@@ -3564,12 +3366,6 @@
         <w:tc>
           <w:tcPr>
             <w:tcW w:w="5947" w:type="dxa"/>
-            <w:tcBorders>
-              <w:top w:val="nil"/>
-              <w:left w:val="nil"/>
-              <w:bottom w:val="nil"/>
-              <w:right w:val="nil"/>
-            </w:tcBorders>
             <w:hideMark/>
           </w:tcPr>
           <w:p>
@@ -3588,25 +3384,9 @@
         </w:tc>
       </w:tr>
       <w:tr>
-        <w:tblPrEx>
-          <w:tblBorders>
-            <w:top w:val="single" w:sz="4" w:space="0" w:color="auto"/>
-            <w:left w:val="single" w:sz="4" w:space="0" w:color="auto"/>
-            <w:bottom w:val="single" w:sz="4" w:space="0" w:color="auto"/>
-            <w:right w:val="single" w:sz="4" w:space="0" w:color="auto"/>
-            <w:insideH w:val="single" w:sz="4" w:space="0" w:color="auto"/>
-            <w:insideV w:val="single" w:sz="4" w:space="0" w:color="auto"/>
-          </w:tblBorders>
-        </w:tblPrEx>
         <w:tc>
           <w:tcPr>
             <w:tcW w:w="3681" w:type="dxa"/>
-            <w:tcBorders>
-              <w:top w:val="nil"/>
-              <w:left w:val="nil"/>
-              <w:bottom w:val="nil"/>
-              <w:right w:val="nil"/>
-            </w:tcBorders>
             <w:hideMark/>
           </w:tcPr>
           <w:p>
@@ -3626,36 +3406,14 @@
         <w:tc>
           <w:tcPr>
             <w:tcW w:w="5947" w:type="dxa"/>
-            <w:tcBorders>
-              <w:top w:val="nil"/>
-              <w:left w:val="nil"/>
-              <w:bottom w:val="nil"/>
-              <w:right w:val="nil"/>
-            </w:tcBorders>
           </w:tcPr>
           <w:p/>
         </w:tc>
       </w:tr>
       <w:tr>
-        <w:tblPrEx>
-          <w:tblBorders>
-            <w:top w:val="single" w:sz="4" w:space="0" w:color="auto"/>
-            <w:left w:val="single" w:sz="4" w:space="0" w:color="auto"/>
-            <w:bottom w:val="single" w:sz="4" w:space="0" w:color="auto"/>
-            <w:right w:val="single" w:sz="4" w:space="0" w:color="auto"/>
-            <w:insideH w:val="single" w:sz="4" w:space="0" w:color="auto"/>
-            <w:insideV w:val="single" w:sz="4" w:space="0" w:color="auto"/>
-          </w:tblBorders>
-        </w:tblPrEx>
         <w:tc>
           <w:tcPr>
             <w:tcW w:w="3681" w:type="dxa"/>
-            <w:tcBorders>
-              <w:top w:val="nil"/>
-              <w:left w:val="nil"/>
-              <w:bottom w:val="nil"/>
-              <w:right w:val="nil"/>
-            </w:tcBorders>
             <w:hideMark/>
           </w:tcPr>
           <w:p>
@@ -3675,12 +3433,6 @@
         <w:tc>
           <w:tcPr>
             <w:tcW w:w="5947" w:type="dxa"/>
-            <w:tcBorders>
-              <w:top w:val="nil"/>
-              <w:left w:val="nil"/>
-              <w:bottom w:val="nil"/>
-              <w:right w:val="nil"/>
-            </w:tcBorders>
             <w:hideMark/>
           </w:tcPr>
           <w:p>
@@ -3693,10 +3445,7 @@
               <w:spacing w:before="120" w:after="280"/>
             </w:pPr>
             <w:r>
-              <w:t>L’utente</w:t>
-            </w:r>
-            <w:r>
-              <w:t xml:space="preserve"> abbia effettuato l’accesso all’applicazione</w:t>
+              <w:t>L’utente abbia effettuato l’accesso all’applicazione</w:t>
             </w:r>
           </w:p>
           <w:p>
@@ -3709,10 +3458,7 @@
               <w:spacing w:before="120" w:after="280"/>
             </w:pPr>
             <w:r>
-              <w:t xml:space="preserve">L’utente </w:t>
-            </w:r>
-            <w:r>
-              <w:t>sia stato geolocalizzato</w:t>
+              <w:t>L’utente sia stato geolocalizzato</w:t>
             </w:r>
           </w:p>
           <w:p>
@@ -3725,34 +3471,15 @@
               <w:spacing w:before="120" w:after="280"/>
             </w:pPr>
             <w:r>
-              <w:t>La connessione a Internet sia atti</w:t>
-            </w:r>
-            <w:r>
-              <w:t>va</w:t>
+              <w:t>La connessione a Internet sia attiva</w:t>
             </w:r>
           </w:p>
         </w:tc>
       </w:tr>
       <w:tr>
-        <w:tblPrEx>
-          <w:tblBorders>
-            <w:top w:val="single" w:sz="4" w:space="0" w:color="auto"/>
-            <w:left w:val="single" w:sz="4" w:space="0" w:color="auto"/>
-            <w:bottom w:val="single" w:sz="4" w:space="0" w:color="auto"/>
-            <w:right w:val="single" w:sz="4" w:space="0" w:color="auto"/>
-            <w:insideH w:val="single" w:sz="4" w:space="0" w:color="auto"/>
-            <w:insideV w:val="single" w:sz="4" w:space="0" w:color="auto"/>
-          </w:tblBorders>
-        </w:tblPrEx>
         <w:tc>
           <w:tcPr>
             <w:tcW w:w="3681" w:type="dxa"/>
-            <w:tcBorders>
-              <w:top w:val="nil"/>
-              <w:left w:val="nil"/>
-              <w:bottom w:val="nil"/>
-              <w:right w:val="nil"/>
-            </w:tcBorders>
             <w:hideMark/>
           </w:tcPr>
           <w:p>
@@ -3772,12 +3499,6 @@
         <w:tc>
           <w:tcPr>
             <w:tcW w:w="5947" w:type="dxa"/>
-            <w:tcBorders>
-              <w:top w:val="nil"/>
-              <w:left w:val="nil"/>
-              <w:bottom w:val="nil"/>
-              <w:right w:val="nil"/>
-            </w:tcBorders>
             <w:hideMark/>
           </w:tcPr>
           <w:p>
@@ -3796,25 +3517,9 @@
         </w:tc>
       </w:tr>
       <w:tr>
-        <w:tblPrEx>
-          <w:tblBorders>
-            <w:top w:val="single" w:sz="4" w:space="0" w:color="auto"/>
-            <w:left w:val="single" w:sz="4" w:space="0" w:color="auto"/>
-            <w:bottom w:val="single" w:sz="4" w:space="0" w:color="auto"/>
-            <w:right w:val="single" w:sz="4" w:space="0" w:color="auto"/>
-            <w:insideH w:val="single" w:sz="4" w:space="0" w:color="auto"/>
-            <w:insideV w:val="single" w:sz="4" w:space="0" w:color="auto"/>
-          </w:tblBorders>
-        </w:tblPrEx>
         <w:tc>
           <w:tcPr>
             <w:tcW w:w="3681" w:type="dxa"/>
-            <w:tcBorders>
-              <w:top w:val="nil"/>
-              <w:left w:val="nil"/>
-              <w:bottom w:val="nil"/>
-              <w:right w:val="nil"/>
-            </w:tcBorders>
             <w:hideMark/>
           </w:tcPr>
           <w:p>
@@ -3834,12 +3539,6 @@
         <w:tc>
           <w:tcPr>
             <w:tcW w:w="5947" w:type="dxa"/>
-            <w:tcBorders>
-              <w:top w:val="nil"/>
-              <w:left w:val="nil"/>
-              <w:bottom w:val="nil"/>
-              <w:right w:val="nil"/>
-            </w:tcBorders>
           </w:tcPr>
           <w:p>
             <w:pPr>
@@ -3870,25 +3569,9 @@
         </w:tc>
       </w:tr>
       <w:tr>
-        <w:tblPrEx>
-          <w:tblBorders>
-            <w:top w:val="single" w:sz="4" w:space="0" w:color="auto"/>
-            <w:left w:val="single" w:sz="4" w:space="0" w:color="auto"/>
-            <w:bottom w:val="single" w:sz="4" w:space="0" w:color="auto"/>
-            <w:right w:val="single" w:sz="4" w:space="0" w:color="auto"/>
-            <w:insideH w:val="single" w:sz="4" w:space="0" w:color="auto"/>
-            <w:insideV w:val="single" w:sz="4" w:space="0" w:color="auto"/>
-          </w:tblBorders>
-        </w:tblPrEx>
         <w:tc>
           <w:tcPr>
             <w:tcW w:w="3681" w:type="dxa"/>
-            <w:tcBorders>
-              <w:top w:val="nil"/>
-              <w:left w:val="nil"/>
-              <w:bottom w:val="nil"/>
-              <w:right w:val="nil"/>
-            </w:tcBorders>
             <w:hideMark/>
           </w:tcPr>
           <w:p>
@@ -3921,12 +3604,6 @@
         <w:tc>
           <w:tcPr>
             <w:tcW w:w="5947" w:type="dxa"/>
-            <w:tcBorders>
-              <w:top w:val="nil"/>
-              <w:left w:val="nil"/>
-              <w:bottom w:val="nil"/>
-              <w:right w:val="nil"/>
-            </w:tcBorders>
             <w:hideMark/>
           </w:tcPr>
           <w:p>
@@ -4164,28 +3841,17 @@
               <w:t>Il caso d’uso termina</w:t>
             </w:r>
           </w:p>
+          <w:p>
+            <w:pPr>
+              <w:spacing w:before="120" w:after="280"/>
+            </w:pPr>
+          </w:p>
         </w:tc>
       </w:tr>
       <w:tr>
-        <w:tblPrEx>
-          <w:tblBorders>
-            <w:top w:val="single" w:sz="4" w:space="0" w:color="auto"/>
-            <w:left w:val="single" w:sz="4" w:space="0" w:color="auto"/>
-            <w:bottom w:val="single" w:sz="4" w:space="0" w:color="auto"/>
-            <w:right w:val="single" w:sz="4" w:space="0" w:color="auto"/>
-            <w:insideH w:val="single" w:sz="4" w:space="0" w:color="auto"/>
-            <w:insideV w:val="single" w:sz="4" w:space="0" w:color="auto"/>
-          </w:tblBorders>
-        </w:tblPrEx>
         <w:tc>
           <w:tcPr>
             <w:tcW w:w="3681" w:type="dxa"/>
-            <w:tcBorders>
-              <w:top w:val="nil"/>
-              <w:left w:val="nil"/>
-              <w:bottom w:val="nil"/>
-              <w:right w:val="nil"/>
-            </w:tcBorders>
           </w:tcPr>
           <w:p>
             <w:pPr>
@@ -4193,6 +3859,9 @@
                 <w:b/>
               </w:rPr>
             </w:pPr>
+            <w:r>
+              <w:br w:type="page"/>
+            </w:r>
             <w:r>
               <w:rPr>
                 <w:b/>
@@ -4204,12 +3873,6 @@
         <w:tc>
           <w:tcPr>
             <w:tcW w:w="5947" w:type="dxa"/>
-            <w:tcBorders>
-              <w:top w:val="nil"/>
-              <w:left w:val="nil"/>
-              <w:bottom w:val="nil"/>
-              <w:right w:val="nil"/>
-            </w:tcBorders>
           </w:tcPr>
           <w:p>
             <w:pPr>
@@ -4251,7 +3914,577 @@
               <w:spacing w:before="120" w:after="280"/>
             </w:pPr>
             <w:r>
+              <w:t>Il caso d’uso termina</w:t>
+            </w:r>
+          </w:p>
+        </w:tc>
+      </w:tr>
+    </w:tbl>
+    <w:p/>
+    <w:p>
+      <w:r>
+        <w:br w:type="page"/>
+      </w:r>
+    </w:p>
+    <w:tbl>
+      <w:tblPr>
+        <w:tblStyle w:val="Grigliatabella"/>
+        <w:tblW w:w="9628" w:type="dxa"/>
+        <w:tblLook w:val="04A0" w:firstRow="1" w:lastRow="0" w:firstColumn="1" w:lastColumn="0" w:noHBand="0" w:noVBand="1"/>
+      </w:tblPr>
+      <w:tblGrid>
+        <w:gridCol w:w="4814"/>
+        <w:gridCol w:w="4814"/>
+      </w:tblGrid>
+      <w:tr>
+        <w:tc>
+          <w:tcPr>
+            <w:tcW w:w="4814" w:type="dxa"/>
+          </w:tcPr>
+          <w:p>
+            <w:pPr>
+              <w:rPr>
+                <w:b/>
+                <w:sz w:val="26"/>
+                <w:szCs w:val="26"/>
+              </w:rPr>
+            </w:pPr>
+            <w:r>
+              <w:rPr>
+                <w:b/>
+                <w:sz w:val="26"/>
+                <w:szCs w:val="26"/>
+              </w:rPr>
               <w:lastRenderedPageBreak/>
+              <w:t>Caso d’uso: UC-0</w:t>
+            </w:r>
+            <w:r>
+              <w:rPr>
+                <w:b/>
+                <w:sz w:val="26"/>
+                <w:szCs w:val="26"/>
+              </w:rPr>
+              <w:t>5</w:t>
+            </w:r>
+          </w:p>
+        </w:tc>
+        <w:tc>
+          <w:tcPr>
+            <w:tcW w:w="4814" w:type="dxa"/>
+          </w:tcPr>
+          <w:p>
+            <w:pPr>
+              <w:rPr>
+                <w:b/>
+                <w:sz w:val="26"/>
+                <w:szCs w:val="26"/>
+              </w:rPr>
+            </w:pPr>
+            <w:r>
+              <w:rPr>
+                <w:b/>
+                <w:sz w:val="26"/>
+                <w:szCs w:val="26"/>
+              </w:rPr>
+              <w:t>Giocare una Sfida</w:t>
+            </w:r>
+          </w:p>
+        </w:tc>
+      </w:tr>
+      <w:tr>
+        <w:tc>
+          <w:tcPr>
+            <w:tcW w:w="4814" w:type="dxa"/>
+          </w:tcPr>
+          <w:p>
+            <w:pPr>
+              <w:rPr>
+                <w:b/>
+              </w:rPr>
+            </w:pPr>
+            <w:r>
+              <w:rPr>
+                <w:b/>
+              </w:rPr>
+              <w:t>ATTORI</w:t>
+            </w:r>
+          </w:p>
+        </w:tc>
+        <w:tc>
+          <w:tcPr>
+            <w:tcW w:w="4814" w:type="dxa"/>
+          </w:tcPr>
+          <w:p>
+            <w:pPr>
+              <w:pStyle w:val="Paragrafoelenco"/>
+              <w:numPr>
+                <w:ilvl w:val="0"/>
+                <w:numId w:val="11"/>
+              </w:numPr>
+              <w:spacing w:before="120" w:after="280"/>
+            </w:pPr>
+            <w:r>
+              <w:t>Utente</w:t>
+            </w:r>
+          </w:p>
+        </w:tc>
+      </w:tr>
+      <w:tr>
+        <w:tc>
+          <w:tcPr>
+            <w:tcW w:w="4814" w:type="dxa"/>
+          </w:tcPr>
+          <w:p>
+            <w:pPr>
+              <w:rPr>
+                <w:b/>
+              </w:rPr>
+            </w:pPr>
+            <w:r>
+              <w:rPr>
+                <w:b/>
+              </w:rPr>
+              <w:t>INPUT</w:t>
+            </w:r>
+          </w:p>
+        </w:tc>
+        <w:tc>
+          <w:tcPr>
+            <w:tcW w:w="4814" w:type="dxa"/>
+          </w:tcPr>
+          <w:p/>
+        </w:tc>
+      </w:tr>
+      <w:tr>
+        <w:tc>
+          <w:tcPr>
+            <w:tcW w:w="4814" w:type="dxa"/>
+          </w:tcPr>
+          <w:p>
+            <w:pPr>
+              <w:rPr>
+                <w:b/>
+              </w:rPr>
+            </w:pPr>
+            <w:r>
+              <w:rPr>
+                <w:b/>
+              </w:rPr>
+              <w:t>PRECONDIZIONI</w:t>
+            </w:r>
+          </w:p>
+        </w:tc>
+        <w:tc>
+          <w:tcPr>
+            <w:tcW w:w="4814" w:type="dxa"/>
+          </w:tcPr>
+          <w:p>
+            <w:pPr>
+              <w:pStyle w:val="Paragrafoelenco"/>
+              <w:numPr>
+                <w:ilvl w:val="0"/>
+                <w:numId w:val="25"/>
+              </w:numPr>
+              <w:spacing w:before="120" w:after="280"/>
+            </w:pPr>
+            <w:r>
+              <w:t>L’utente abbia effettuato l’accesso all’applicazione</w:t>
+            </w:r>
+          </w:p>
+          <w:p>
+            <w:pPr>
+              <w:pStyle w:val="Paragrafoelenco"/>
+              <w:numPr>
+                <w:ilvl w:val="0"/>
+                <w:numId w:val="25"/>
+              </w:numPr>
+              <w:spacing w:before="120" w:after="280"/>
+            </w:pPr>
+            <w:r>
+              <w:t>L’utente sia stato geolocalizzato</w:t>
+            </w:r>
+          </w:p>
+          <w:p>
+            <w:pPr>
+              <w:pStyle w:val="Paragrafoelenco"/>
+              <w:numPr>
+                <w:ilvl w:val="0"/>
+                <w:numId w:val="25"/>
+              </w:numPr>
+              <w:spacing w:before="120" w:after="280"/>
+            </w:pPr>
+            <w:r>
+              <w:t>La connessione a Internet sia attiva</w:t>
+            </w:r>
+          </w:p>
+        </w:tc>
+      </w:tr>
+      <w:tr>
+        <w:tc>
+          <w:tcPr>
+            <w:tcW w:w="4814" w:type="dxa"/>
+          </w:tcPr>
+          <w:p>
+            <w:pPr>
+              <w:rPr>
+                <w:b/>
+              </w:rPr>
+            </w:pPr>
+            <w:r>
+              <w:rPr>
+                <w:b/>
+              </w:rPr>
+              <w:t>OUTPUT</w:t>
+            </w:r>
+          </w:p>
+        </w:tc>
+        <w:tc>
+          <w:tcPr>
+            <w:tcW w:w="4814" w:type="dxa"/>
+          </w:tcPr>
+          <w:p>
+            <w:pPr>
+              <w:pStyle w:val="Paragrafoelenco"/>
+              <w:numPr>
+                <w:ilvl w:val="0"/>
+                <w:numId w:val="26"/>
+              </w:numPr>
+              <w:spacing w:before="120" w:after="280"/>
+            </w:pPr>
+            <w:r>
+              <w:t>Inserimento sul DB del tempo della sfida</w:t>
+            </w:r>
+          </w:p>
+        </w:tc>
+      </w:tr>
+      <w:tr>
+        <w:tc>
+          <w:tcPr>
+            <w:tcW w:w="4814" w:type="dxa"/>
+          </w:tcPr>
+          <w:p>
+            <w:pPr>
+              <w:rPr>
+                <w:b/>
+              </w:rPr>
+            </w:pPr>
+            <w:r>
+              <w:rPr>
+                <w:b/>
+              </w:rPr>
+              <w:t>POSTCONDIZIONI</w:t>
+            </w:r>
+          </w:p>
+        </w:tc>
+        <w:tc>
+          <w:tcPr>
+            <w:tcW w:w="4814" w:type="dxa"/>
+          </w:tcPr>
+          <w:p>
+            <w:pPr>
+              <w:pStyle w:val="Paragrafoelenco"/>
+              <w:numPr>
+                <w:ilvl w:val="0"/>
+                <w:numId w:val="26"/>
+              </w:numPr>
+              <w:spacing w:before="120" w:after="280"/>
+            </w:pPr>
+            <w:r>
+              <w:t>Il tempo impiegato a risolvere la sfida viene memorizzato nel database</w:t>
+            </w:r>
+          </w:p>
+        </w:tc>
+      </w:tr>
+      <w:tr>
+        <w:tc>
+          <w:tcPr>
+            <w:tcW w:w="4814" w:type="dxa"/>
+          </w:tcPr>
+          <w:p>
+            <w:pPr>
+              <w:rPr>
+                <w:b/>
+              </w:rPr>
+            </w:pPr>
+            <w:r>
+              <w:rPr>
+                <w:b/>
+              </w:rPr>
+              <w:t>SCENARIO PRIMARIO</w:t>
+            </w:r>
+          </w:p>
+          <w:p/>
+          <w:p/>
+          <w:p/>
+          <w:p>
+            <w:pPr>
+              <w:tabs>
+                <w:tab w:val="left" w:pos="1048"/>
+              </w:tabs>
+            </w:pPr>
+            <w:r>
+              <w:tab/>
+            </w:r>
+          </w:p>
+        </w:tc>
+        <w:tc>
+          <w:tcPr>
+            <w:tcW w:w="4814" w:type="dxa"/>
+          </w:tcPr>
+          <w:p>
+            <w:pPr>
+              <w:pStyle w:val="Paragrafoelenco"/>
+              <w:numPr>
+                <w:ilvl w:val="0"/>
+                <w:numId w:val="48"/>
+              </w:numPr>
+              <w:spacing w:before="120" w:after="280"/>
+            </w:pPr>
+            <w:r>
+              <w:t xml:space="preserve">L’utente accede all’applicazione (vedi </w:t>
+            </w:r>
+            <w:r>
+              <w:rPr>
+                <w:b/>
+              </w:rPr>
+              <w:t>UC-02</w:t>
+            </w:r>
+            <w:r>
+              <w:t>)</w:t>
+            </w:r>
+          </w:p>
+          <w:p>
+            <w:pPr>
+              <w:pStyle w:val="Paragrafoelenco"/>
+              <w:numPr>
+                <w:ilvl w:val="0"/>
+                <w:numId w:val="48"/>
+              </w:numPr>
+              <w:spacing w:before="120" w:after="280"/>
+            </w:pPr>
+            <w:r>
+              <w:t xml:space="preserve">L’utente viene geolocalizzato (vedi </w:t>
+            </w:r>
+            <w:r>
+              <w:rPr>
+                <w:b/>
+              </w:rPr>
+              <w:t>UC-03</w:t>
+            </w:r>
+            <w:r>
+              <w:t>)</w:t>
+            </w:r>
+          </w:p>
+          <w:p>
+            <w:pPr>
+              <w:pStyle w:val="Paragrafoelenco"/>
+              <w:numPr>
+                <w:ilvl w:val="0"/>
+                <w:numId w:val="48"/>
+              </w:numPr>
+              <w:spacing w:before="120" w:after="280"/>
+            </w:pPr>
+            <w:r>
+              <w:t>L’utente seleziona la voce “</w:t>
+            </w:r>
+            <w:r>
+              <w:t>Play Challenge</w:t>
+            </w:r>
+            <w:r>
+              <w:t>” dal menù</w:t>
+            </w:r>
+          </w:p>
+          <w:p>
+            <w:pPr>
+              <w:pStyle w:val="Paragrafoelenco"/>
+              <w:numPr>
+                <w:ilvl w:val="0"/>
+                <w:numId w:val="48"/>
+              </w:numPr>
+              <w:spacing w:before="120" w:after="280"/>
+            </w:pPr>
+            <w:r>
+              <w:t xml:space="preserve">L’utente clicca su un </w:t>
+            </w:r>
+            <w:r>
+              <w:t>marker presente sulla</w:t>
+            </w:r>
+            <w:r>
+              <w:t xml:space="preserve"> mappa che sarà </w:t>
+            </w:r>
+            <w:r>
+              <w:t>il p</w:t>
+            </w:r>
+            <w:r>
+              <w:t>rimo checkpoint della sfida</w:t>
+            </w:r>
+            <w:r>
+              <w:t xml:space="preserve"> scelta</w:t>
+            </w:r>
+          </w:p>
+          <w:p>
+            <w:pPr>
+              <w:pStyle w:val="Paragrafoelenco"/>
+              <w:numPr>
+                <w:ilvl w:val="0"/>
+                <w:numId w:val="48"/>
+              </w:numPr>
+              <w:spacing w:before="120" w:after="280"/>
+            </w:pPr>
+            <w:r>
+              <w:t xml:space="preserve">L’utente si trova in una nuova </w:t>
+            </w:r>
+            <w:proofErr w:type="spellStart"/>
+            <w:r>
+              <w:t>actvity</w:t>
+            </w:r>
+            <w:proofErr w:type="spellEnd"/>
+            <w:r>
+              <w:t xml:space="preserve"> </w:t>
+            </w:r>
+            <w:r>
+              <w:t>Challenge</w:t>
+            </w:r>
+          </w:p>
+          <w:p>
+            <w:pPr>
+              <w:pStyle w:val="Paragrafoelenco"/>
+              <w:numPr>
+                <w:ilvl w:val="0"/>
+                <w:numId w:val="48"/>
+              </w:numPr>
+              <w:spacing w:before="120" w:after="280"/>
+            </w:pPr>
+            <w:r>
+              <w:t xml:space="preserve">L’utente clicca </w:t>
+            </w:r>
+            <w:r>
+              <w:t>sul marker visibile</w:t>
+            </w:r>
+          </w:p>
+          <w:p>
+            <w:pPr>
+              <w:pStyle w:val="Paragrafoelenco"/>
+              <w:numPr>
+                <w:ilvl w:val="0"/>
+                <w:numId w:val="48"/>
+              </w:numPr>
+              <w:spacing w:before="120" w:after="280"/>
+            </w:pPr>
+            <w:r>
+              <w:t xml:space="preserve">L’utente </w:t>
+            </w:r>
+            <w:r>
+              <w:t xml:space="preserve">si trova in una nuova activity </w:t>
+            </w:r>
+            <w:proofErr w:type="spellStart"/>
+            <w:r>
+              <w:t>Answer</w:t>
+            </w:r>
+            <w:proofErr w:type="spellEnd"/>
+            <w:r>
+              <w:t>.</w:t>
+            </w:r>
+          </w:p>
+          <w:p>
+            <w:pPr>
+              <w:pStyle w:val="Paragrafoelenco"/>
+              <w:numPr>
+                <w:ilvl w:val="0"/>
+                <w:numId w:val="48"/>
+              </w:numPr>
+              <w:spacing w:before="120" w:after="280"/>
+            </w:pPr>
+            <w:r>
+              <w:t>L’utente</w:t>
+            </w:r>
+            <w:r>
+              <w:t xml:space="preserve"> risponde alla domanda collegata a quel marker</w:t>
+            </w:r>
+          </w:p>
+          <w:p>
+            <w:pPr>
+              <w:pStyle w:val="Paragrafoelenco"/>
+              <w:numPr>
+                <w:ilvl w:val="0"/>
+                <w:numId w:val="48"/>
+              </w:numPr>
+              <w:spacing w:before="120" w:after="280"/>
+            </w:pPr>
+            <w:r>
+              <w:t>Se l’utente risponde correttamente torna all’activity Challenge. Se risponde erroneamente torna all’activity Challenge con una penalità sul tempo impiegato per completare la sfida aumentato di 30 secondi.</w:t>
+            </w:r>
+          </w:p>
+          <w:p>
+            <w:pPr>
+              <w:pStyle w:val="Paragrafoelenco"/>
+              <w:numPr>
+                <w:ilvl w:val="0"/>
+                <w:numId w:val="48"/>
+              </w:numPr>
+              <w:spacing w:before="120" w:after="280"/>
+            </w:pPr>
+            <w:r>
+              <w:t>Il marker visibile cambia mostrando all’utente il successivo punto della sfida</w:t>
+            </w:r>
+          </w:p>
+          <w:p>
+            <w:pPr>
+              <w:pStyle w:val="Paragrafoelenco"/>
+              <w:numPr>
+                <w:ilvl w:val="0"/>
+                <w:numId w:val="48"/>
+              </w:numPr>
+              <w:spacing w:before="120" w:after="280"/>
+            </w:pPr>
+            <w:r>
+              <w:t>Se il marker non è l’ultimo della sfida l’utente ritorna al punto 6 altrimenti va al punto 12</w:t>
+            </w:r>
+          </w:p>
+          <w:p>
+            <w:pPr>
+              <w:pStyle w:val="Paragrafoelenco"/>
+              <w:numPr>
+                <w:ilvl w:val="0"/>
+                <w:numId w:val="48"/>
+              </w:numPr>
+              <w:spacing w:before="120" w:after="280"/>
+            </w:pPr>
+            <w:r>
+              <w:t>Il tempo impiegato per risolvere la sfida viene memorizzato nel Database</w:t>
+            </w:r>
+          </w:p>
+          <w:p>
+            <w:pPr>
+              <w:pStyle w:val="Paragrafoelenco"/>
+              <w:numPr>
+                <w:ilvl w:val="0"/>
+                <w:numId w:val="48"/>
+              </w:numPr>
+              <w:spacing w:before="120" w:after="280"/>
+            </w:pPr>
+            <w:r>
+              <w:t xml:space="preserve">L’utente termina la sfida e torna all’activity </w:t>
+            </w:r>
+            <w:proofErr w:type="spellStart"/>
+            <w:r>
+              <w:t>Main</w:t>
+            </w:r>
+            <w:proofErr w:type="spellEnd"/>
+            <w:r>
+              <w:t xml:space="preserve"> e gli viene mostrato il tempo finale impiegato</w:t>
+            </w:r>
+          </w:p>
+          <w:p>
+            <w:pPr>
+              <w:pStyle w:val="Paragrafoelenco"/>
+              <w:numPr>
+                <w:ilvl w:val="0"/>
+                <w:numId w:val="48"/>
+              </w:numPr>
+              <w:spacing w:before="120" w:after="280"/>
+            </w:pPr>
+            <w:r>
               <w:t>Il caso d’uso termina</w:t>
             </w:r>
           </w:p>
@@ -4260,13 +4493,210 @@
     </w:tbl>
     <w:p>
       <w:r>
-        <w:lastRenderedPageBreak/>
+        <w:br w:type="page"/>
+      </w:r>
+    </w:p>
+    <w:tbl>
+      <w:tblPr>
+        <w:tblStyle w:val="Grigliatabella"/>
+        <w:tblW w:w="9628" w:type="dxa"/>
+        <w:tblLook w:val="04A0" w:firstRow="1" w:lastRow="0" w:firstColumn="1" w:lastColumn="0" w:noHBand="0" w:noVBand="1"/>
+      </w:tblPr>
+      <w:tblGrid>
+        <w:gridCol w:w="4814"/>
+        <w:gridCol w:w="4814"/>
+      </w:tblGrid>
+      <w:tr>
+        <w:tc>
+          <w:tcPr>
+            <w:tcW w:w="4814" w:type="dxa"/>
+          </w:tcPr>
+          <w:p>
+            <w:pPr>
+              <w:rPr>
+                <w:b/>
+              </w:rPr>
+            </w:pPr>
+            <w:r>
+              <w:lastRenderedPageBreak/>
+              <w:br w:type="page"/>
+            </w:r>
+            <w:r>
+              <w:rPr>
+                <w:b/>
+              </w:rPr>
+              <w:t>SCENARIO ALTERNATIVO</w:t>
+            </w:r>
+          </w:p>
+        </w:tc>
+        <w:tc>
+          <w:tcPr>
+            <w:tcW w:w="4814" w:type="dxa"/>
+          </w:tcPr>
+          <w:p>
+            <w:pPr>
+              <w:ind w:left="360"/>
+              <w:rPr>
+                <w:b/>
+              </w:rPr>
+            </w:pPr>
+            <w:r>
+              <w:rPr>
+                <w:b/>
+              </w:rPr>
+              <w:t>Annullamento durante la creazione</w:t>
+            </w:r>
+          </w:p>
+          <w:p>
+            <w:pPr>
+              <w:pStyle w:val="Paragrafoelenco"/>
+              <w:numPr>
+                <w:ilvl w:val="0"/>
+                <w:numId w:val="47"/>
+              </w:numPr>
+              <w:spacing w:before="120" w:after="280"/>
+            </w:pPr>
+            <w:r>
+              <w:t>L’utente clicca sul tasto “</w:t>
+            </w:r>
+            <w:r>
+              <w:t>B</w:t>
+            </w:r>
+            <w:r>
+              <w:t>ack”</w:t>
+            </w:r>
+            <w:r>
+              <w:t xml:space="preserve"> nell’activity </w:t>
+            </w:r>
+            <w:proofErr w:type="spellStart"/>
+            <w:r>
+              <w:t>StartChallenge</w:t>
+            </w:r>
+            <w:proofErr w:type="spellEnd"/>
+            <w:r>
+              <w:t xml:space="preserve"> annulla la sfida</w:t>
+            </w:r>
+            <w:r>
+              <w:t xml:space="preserve"> </w:t>
+            </w:r>
+            <w:r>
+              <w:t xml:space="preserve">tornando all’activity </w:t>
+            </w:r>
+            <w:proofErr w:type="spellStart"/>
+            <w:r>
+              <w:t>Main</w:t>
+            </w:r>
+            <w:proofErr w:type="spellEnd"/>
+            <w:r>
+              <w:t xml:space="preserve"> </w:t>
+            </w:r>
+          </w:p>
+          <w:p>
+            <w:pPr>
+              <w:pStyle w:val="Paragrafoelenco"/>
+              <w:numPr>
+                <w:ilvl w:val="0"/>
+                <w:numId w:val="47"/>
+              </w:numPr>
+              <w:spacing w:before="120" w:after="280"/>
+            </w:pPr>
+            <w:r>
+              <w:t>Il caso d’uso termina</w:t>
+            </w:r>
+          </w:p>
+        </w:tc>
+      </w:tr>
+      <w:tr>
+        <w:tc>
+          <w:tcPr>
+            <w:tcW w:w="4814" w:type="dxa"/>
+          </w:tcPr>
+          <w:p>
+            <w:pPr>
+              <w:rPr>
+                <w:b/>
+              </w:rPr>
+            </w:pPr>
+            <w:r>
+              <w:br w:type="page"/>
+            </w:r>
+            <w:r>
+              <w:rPr>
+                <w:b/>
+              </w:rPr>
+              <w:t>SCENARIO ALTERNATIVO</w:t>
+            </w:r>
+          </w:p>
+        </w:tc>
+        <w:tc>
+          <w:tcPr>
+            <w:tcW w:w="4814" w:type="dxa"/>
+          </w:tcPr>
+          <w:p>
+            <w:pPr>
+              <w:ind w:left="360"/>
+              <w:rPr>
+                <w:b/>
+              </w:rPr>
+            </w:pPr>
+            <w:r>
+              <w:rPr>
+                <w:b/>
+              </w:rPr>
+              <w:t>Annullamento durante la creazione</w:t>
+            </w:r>
+          </w:p>
+          <w:p>
+            <w:pPr>
+              <w:pStyle w:val="Paragrafoelenco"/>
+              <w:numPr>
+                <w:ilvl w:val="0"/>
+                <w:numId w:val="47"/>
+              </w:numPr>
+              <w:spacing w:before="120" w:after="280"/>
+            </w:pPr>
+            <w:r>
+              <w:t>L’utente clicca sul tasto “</w:t>
+            </w:r>
+            <w:r>
+              <w:t>B</w:t>
+            </w:r>
+            <w:r>
+              <w:t xml:space="preserve">ack” nell’activity Challenge annulla la sfida tornando all’activity </w:t>
+            </w:r>
+            <w:proofErr w:type="spellStart"/>
+            <w:r>
+              <w:t>Main</w:t>
+            </w:r>
+            <w:proofErr w:type="spellEnd"/>
+            <w:r>
+              <w:t xml:space="preserve"> </w:t>
+            </w:r>
+          </w:p>
+          <w:p>
+            <w:pPr>
+              <w:pStyle w:val="Paragrafoelenco"/>
+              <w:numPr>
+                <w:ilvl w:val="0"/>
+                <w:numId w:val="47"/>
+              </w:numPr>
+              <w:spacing w:before="120" w:after="280"/>
+            </w:pPr>
+            <w:r>
+              <w:t>Il caso d’uso termina</w:t>
+            </w:r>
+            <w:bookmarkStart w:id="0" w:name="_GoBack"/>
+            <w:bookmarkEnd w:id="0"/>
+          </w:p>
+        </w:tc>
+      </w:tr>
+    </w:tbl>
+    <w:p/>
+    <w:p>
+      <w:r>
         <w:t>CATEGORY PARTITION</w:t>
       </w:r>
     </w:p>
-    <w:p/>
-    <w:p/>
-    <w:p/>
     <w:p>
       <w:pPr>
         <w:pStyle w:val="Titolo3"/>
@@ -4364,6 +4794,7 @@
           <w:noProof/>
           <w:u w:val="single"/>
         </w:rPr>
+        <w:lastRenderedPageBreak/>
         <w:drawing>
           <wp:inline distT="0" distB="0" distL="0" distR="0">
             <wp:extent cx="6120130" cy="4035425"/>
@@ -6187,6 +6618,127 @@
     </w:lvl>
   </w:abstractNum>
   <w:abstractNum w:abstractNumId="17" w15:restartNumberingAfterBreak="0">
+    <w:nsid w:val="2603083D"/>
+    <w:multiLevelType w:val="multilevel"/>
+    <w:tmpl w:val="602E4AB6"/>
+    <w:lvl w:ilvl="0">
+      <w:start w:val="1"/>
+      <w:numFmt w:val="decimal"/>
+      <w:lvlText w:val="%1."/>
+      <w:lvlJc w:val="left"/>
+      <w:pPr>
+        <w:ind w:left="720" w:hanging="360"/>
+      </w:pPr>
+      <w:rPr>
+        <w:rFonts w:hint="default"/>
+      </w:rPr>
+    </w:lvl>
+    <w:lvl w:ilvl="1">
+      <w:start w:val="1"/>
+      <w:numFmt w:val="decimal"/>
+      <w:isLgl/>
+      <w:lvlText w:val="%1.%2"/>
+      <w:lvlJc w:val="left"/>
+      <w:pPr>
+        <w:ind w:left="780" w:hanging="420"/>
+      </w:pPr>
+      <w:rPr>
+        <w:rFonts w:hint="default"/>
+      </w:rPr>
+    </w:lvl>
+    <w:lvl w:ilvl="2">
+      <w:start w:val="1"/>
+      <w:numFmt w:val="decimal"/>
+      <w:isLgl/>
+      <w:lvlText w:val="%1.%2.%3"/>
+      <w:lvlJc w:val="left"/>
+      <w:pPr>
+        <w:ind w:left="1080" w:hanging="720"/>
+      </w:pPr>
+      <w:rPr>
+        <w:rFonts w:hint="default"/>
+      </w:rPr>
+    </w:lvl>
+    <w:lvl w:ilvl="3">
+      <w:start w:val="1"/>
+      <w:numFmt w:val="decimal"/>
+      <w:isLgl/>
+      <w:lvlText w:val="%1.%2.%3.%4"/>
+      <w:lvlJc w:val="left"/>
+      <w:pPr>
+        <w:ind w:left="1080" w:hanging="720"/>
+      </w:pPr>
+      <w:rPr>
+        <w:rFonts w:hint="default"/>
+      </w:rPr>
+    </w:lvl>
+    <w:lvl w:ilvl="4">
+      <w:start w:val="1"/>
+      <w:numFmt w:val="decimal"/>
+      <w:isLgl/>
+      <w:lvlText w:val="%1.%2.%3.%4.%5"/>
+      <w:lvlJc w:val="left"/>
+      <w:pPr>
+        <w:ind w:left="1440" w:hanging="1080"/>
+      </w:pPr>
+      <w:rPr>
+        <w:rFonts w:hint="default"/>
+      </w:rPr>
+    </w:lvl>
+    <w:lvl w:ilvl="5">
+      <w:start w:val="1"/>
+      <w:numFmt w:val="decimal"/>
+      <w:isLgl/>
+      <w:lvlText w:val="%1.%2.%3.%4.%5.%6"/>
+      <w:lvlJc w:val="left"/>
+      <w:pPr>
+        <w:ind w:left="1440" w:hanging="1080"/>
+      </w:pPr>
+      <w:rPr>
+        <w:rFonts w:hint="default"/>
+      </w:rPr>
+    </w:lvl>
+    <w:lvl w:ilvl="6">
+      <w:start w:val="1"/>
+      <w:numFmt w:val="decimal"/>
+      <w:isLgl/>
+      <w:lvlText w:val="%1.%2.%3.%4.%5.%6.%7"/>
+      <w:lvlJc w:val="left"/>
+      <w:pPr>
+        <w:ind w:left="1800" w:hanging="1440"/>
+      </w:pPr>
+      <w:rPr>
+        <w:rFonts w:hint="default"/>
+      </w:rPr>
+    </w:lvl>
+    <w:lvl w:ilvl="7">
+      <w:start w:val="1"/>
+      <w:numFmt w:val="decimal"/>
+      <w:isLgl/>
+      <w:lvlText w:val="%1.%2.%3.%4.%5.%6.%7.%8"/>
+      <w:lvlJc w:val="left"/>
+      <w:pPr>
+        <w:ind w:left="1800" w:hanging="1440"/>
+      </w:pPr>
+      <w:rPr>
+        <w:rFonts w:hint="default"/>
+      </w:rPr>
+    </w:lvl>
+    <w:lvl w:ilvl="8">
+      <w:start w:val="1"/>
+      <w:numFmt w:val="decimal"/>
+      <w:isLgl/>
+      <w:lvlText w:val="%1.%2.%3.%4.%5.%6.%7.%8.%9"/>
+      <w:lvlJc w:val="left"/>
+      <w:pPr>
+        <w:ind w:left="2160" w:hanging="1800"/>
+      </w:pPr>
+      <w:rPr>
+        <w:rFonts w:hint="default"/>
+      </w:rPr>
+    </w:lvl>
+  </w:abstractNum>
+  <w:abstractNum w:abstractNumId="18" w15:restartNumberingAfterBreak="0">
     <w:nsid w:val="2A385B17"/>
     <w:multiLevelType w:val="hybridMultilevel"/>
     <w:tmpl w:val="4EF456F8"/>
@@ -6275,7 +6827,7 @@
       </w:pPr>
     </w:lvl>
   </w:abstractNum>
-  <w:abstractNum w:abstractNumId="18" w15:restartNumberingAfterBreak="0">
+  <w:abstractNum w:abstractNumId="19" w15:restartNumberingAfterBreak="0">
     <w:nsid w:val="2DAE378E"/>
     <w:multiLevelType w:val="hybridMultilevel"/>
     <w:tmpl w:val="EA80E8A6"/>
@@ -6361,7 +6913,7 @@
       </w:pPr>
     </w:lvl>
   </w:abstractNum>
-  <w:abstractNum w:abstractNumId="19" w15:restartNumberingAfterBreak="0">
+  <w:abstractNum w:abstractNumId="20" w15:restartNumberingAfterBreak="0">
     <w:nsid w:val="2F550173"/>
     <w:multiLevelType w:val="hybridMultilevel"/>
     <w:tmpl w:val="773A672E"/>
@@ -6474,7 +7026,7 @@
       </w:rPr>
     </w:lvl>
   </w:abstractNum>
-  <w:abstractNum w:abstractNumId="20" w15:restartNumberingAfterBreak="0">
+  <w:abstractNum w:abstractNumId="21" w15:restartNumberingAfterBreak="0">
     <w:nsid w:val="32D724C4"/>
     <w:multiLevelType w:val="hybridMultilevel"/>
     <w:tmpl w:val="5442F696"/>
@@ -6560,7 +7112,7 @@
       </w:pPr>
     </w:lvl>
   </w:abstractNum>
-  <w:abstractNum w:abstractNumId="21" w15:restartNumberingAfterBreak="0">
+  <w:abstractNum w:abstractNumId="22" w15:restartNumberingAfterBreak="0">
     <w:nsid w:val="39AE1AD3"/>
     <w:multiLevelType w:val="hybridMultilevel"/>
     <w:tmpl w:val="4EF456F8"/>
@@ -6649,7 +7201,7 @@
       </w:pPr>
     </w:lvl>
   </w:abstractNum>
-  <w:abstractNum w:abstractNumId="22" w15:restartNumberingAfterBreak="0">
+  <w:abstractNum w:abstractNumId="23" w15:restartNumberingAfterBreak="0">
     <w:nsid w:val="3A6162E4"/>
     <w:multiLevelType w:val="hybridMultilevel"/>
     <w:tmpl w:val="B9E62964"/>
@@ -6735,7 +7287,7 @@
       </w:pPr>
     </w:lvl>
   </w:abstractNum>
-  <w:abstractNum w:abstractNumId="23" w15:restartNumberingAfterBreak="0">
+  <w:abstractNum w:abstractNumId="24" w15:restartNumberingAfterBreak="0">
     <w:nsid w:val="43F555C5"/>
     <w:multiLevelType w:val="hybridMultilevel"/>
     <w:tmpl w:val="7494D240"/>
@@ -6848,7 +7400,7 @@
       </w:rPr>
     </w:lvl>
   </w:abstractNum>
-  <w:abstractNum w:abstractNumId="24" w15:restartNumberingAfterBreak="0">
+  <w:abstractNum w:abstractNumId="25" w15:restartNumberingAfterBreak="0">
     <w:nsid w:val="43FC5B85"/>
     <w:multiLevelType w:val="hybridMultilevel"/>
     <w:tmpl w:val="AF9220D2"/>
@@ -6961,7 +7513,7 @@
       </w:rPr>
     </w:lvl>
   </w:abstractNum>
-  <w:abstractNum w:abstractNumId="25" w15:restartNumberingAfterBreak="0">
+  <w:abstractNum w:abstractNumId="26" w15:restartNumberingAfterBreak="0">
     <w:nsid w:val="455A519D"/>
     <w:multiLevelType w:val="hybridMultilevel"/>
     <w:tmpl w:val="4EF456F8"/>
@@ -7050,7 +7602,7 @@
       </w:pPr>
     </w:lvl>
   </w:abstractNum>
-  <w:abstractNum w:abstractNumId="26" w15:restartNumberingAfterBreak="0">
+  <w:abstractNum w:abstractNumId="27" w15:restartNumberingAfterBreak="0">
     <w:nsid w:val="459408BC"/>
     <w:multiLevelType w:val="hybridMultilevel"/>
     <w:tmpl w:val="6B9A50C4"/>
@@ -7163,7 +7715,7 @@
       </w:rPr>
     </w:lvl>
   </w:abstractNum>
-  <w:abstractNum w:abstractNumId="27" w15:restartNumberingAfterBreak="0">
+  <w:abstractNum w:abstractNumId="28" w15:restartNumberingAfterBreak="0">
     <w:nsid w:val="4E7067A1"/>
     <w:multiLevelType w:val="hybridMultilevel"/>
     <w:tmpl w:val="8F1CBBE2"/>
@@ -7276,7 +7828,7 @@
       </w:rPr>
     </w:lvl>
   </w:abstractNum>
-  <w:abstractNum w:abstractNumId="28" w15:restartNumberingAfterBreak="0">
+  <w:abstractNum w:abstractNumId="29" w15:restartNumberingAfterBreak="0">
     <w:nsid w:val="54894E83"/>
     <w:multiLevelType w:val="hybridMultilevel"/>
     <w:tmpl w:val="6E4CB698"/>
@@ -7389,7 +7941,7 @@
       </w:rPr>
     </w:lvl>
   </w:abstractNum>
-  <w:abstractNum w:abstractNumId="29" w15:restartNumberingAfterBreak="0">
+  <w:abstractNum w:abstractNumId="30" w15:restartNumberingAfterBreak="0">
     <w:nsid w:val="56204CD0"/>
     <w:multiLevelType w:val="hybridMultilevel"/>
     <w:tmpl w:val="0408DF6E"/>
@@ -7478,7 +8030,7 @@
       </w:pPr>
     </w:lvl>
   </w:abstractNum>
-  <w:abstractNum w:abstractNumId="30" w15:restartNumberingAfterBreak="0">
+  <w:abstractNum w:abstractNumId="31" w15:restartNumberingAfterBreak="0">
     <w:nsid w:val="5764718B"/>
     <w:multiLevelType w:val="hybridMultilevel"/>
     <w:tmpl w:val="B9E62964"/>
@@ -7564,7 +8116,7 @@
       </w:pPr>
     </w:lvl>
   </w:abstractNum>
-  <w:abstractNum w:abstractNumId="31" w15:restartNumberingAfterBreak="0">
+  <w:abstractNum w:abstractNumId="32" w15:restartNumberingAfterBreak="0">
     <w:nsid w:val="592475F3"/>
     <w:multiLevelType w:val="hybridMultilevel"/>
     <w:tmpl w:val="66A65654"/>
@@ -7650,7 +8202,7 @@
       </w:pPr>
     </w:lvl>
   </w:abstractNum>
-  <w:abstractNum w:abstractNumId="32" w15:restartNumberingAfterBreak="0">
+  <w:abstractNum w:abstractNumId="33" w15:restartNumberingAfterBreak="0">
     <w:nsid w:val="5A77623C"/>
     <w:multiLevelType w:val="hybridMultilevel"/>
     <w:tmpl w:val="DB9A3FDA"/>
@@ -7739,7 +8291,7 @@
       </w:pPr>
     </w:lvl>
   </w:abstractNum>
-  <w:abstractNum w:abstractNumId="33" w15:restartNumberingAfterBreak="0">
+  <w:abstractNum w:abstractNumId="34" w15:restartNumberingAfterBreak="0">
     <w:nsid w:val="5CB67715"/>
     <w:multiLevelType w:val="hybridMultilevel"/>
     <w:tmpl w:val="A22AAA36"/>
@@ -7828,7 +8380,7 @@
       </w:pPr>
     </w:lvl>
   </w:abstractNum>
-  <w:abstractNum w:abstractNumId="34" w15:restartNumberingAfterBreak="0">
+  <w:abstractNum w:abstractNumId="35" w15:restartNumberingAfterBreak="0">
     <w:nsid w:val="5E63507A"/>
     <w:multiLevelType w:val="hybridMultilevel"/>
     <w:tmpl w:val="E17CE85E"/>
@@ -7917,7 +8469,7 @@
       </w:pPr>
     </w:lvl>
   </w:abstractNum>
-  <w:abstractNum w:abstractNumId="35" w15:restartNumberingAfterBreak="0">
+  <w:abstractNum w:abstractNumId="36" w15:restartNumberingAfterBreak="0">
     <w:nsid w:val="616A7B17"/>
     <w:multiLevelType w:val="hybridMultilevel"/>
     <w:tmpl w:val="62469274"/>
@@ -8003,7 +8555,7 @@
       </w:pPr>
     </w:lvl>
   </w:abstractNum>
-  <w:abstractNum w:abstractNumId="36" w15:restartNumberingAfterBreak="0">
+  <w:abstractNum w:abstractNumId="37" w15:restartNumberingAfterBreak="0">
     <w:nsid w:val="67805AEB"/>
     <w:multiLevelType w:val="hybridMultilevel"/>
     <w:tmpl w:val="62469274"/>
@@ -8089,7 +8641,7 @@
       </w:pPr>
     </w:lvl>
   </w:abstractNum>
-  <w:abstractNum w:abstractNumId="37" w15:restartNumberingAfterBreak="0">
+  <w:abstractNum w:abstractNumId="38" w15:restartNumberingAfterBreak="0">
     <w:nsid w:val="68153172"/>
     <w:multiLevelType w:val="hybridMultilevel"/>
     <w:tmpl w:val="8976D64A"/>
@@ -8175,7 +8727,7 @@
       </w:pPr>
     </w:lvl>
   </w:abstractNum>
-  <w:abstractNum w:abstractNumId="38" w15:restartNumberingAfterBreak="0">
+  <w:abstractNum w:abstractNumId="39" w15:restartNumberingAfterBreak="0">
     <w:nsid w:val="6B404A5F"/>
     <w:multiLevelType w:val="hybridMultilevel"/>
     <w:tmpl w:val="B9E62964"/>
@@ -8261,7 +8813,7 @@
       </w:pPr>
     </w:lvl>
   </w:abstractNum>
-  <w:abstractNum w:abstractNumId="39" w15:restartNumberingAfterBreak="0">
+  <w:abstractNum w:abstractNumId="40" w15:restartNumberingAfterBreak="0">
     <w:nsid w:val="6CED1A42"/>
     <w:multiLevelType w:val="hybridMultilevel"/>
     <w:tmpl w:val="5436363C"/>
@@ -8350,7 +8902,7 @@
       </w:pPr>
     </w:lvl>
   </w:abstractNum>
-  <w:abstractNum w:abstractNumId="40" w15:restartNumberingAfterBreak="0">
+  <w:abstractNum w:abstractNumId="41" w15:restartNumberingAfterBreak="0">
     <w:nsid w:val="6D970FEA"/>
     <w:multiLevelType w:val="hybridMultilevel"/>
     <w:tmpl w:val="3B3CF9E8"/>
@@ -8439,7 +8991,7 @@
       </w:pPr>
     </w:lvl>
   </w:abstractNum>
-  <w:abstractNum w:abstractNumId="41" w15:restartNumberingAfterBreak="0">
+  <w:abstractNum w:abstractNumId="42" w15:restartNumberingAfterBreak="0">
     <w:nsid w:val="6FEA24DD"/>
     <w:multiLevelType w:val="hybridMultilevel"/>
     <w:tmpl w:val="DDE2E6C2"/>
@@ -8552,7 +9104,7 @@
       </w:rPr>
     </w:lvl>
   </w:abstractNum>
-  <w:abstractNum w:abstractNumId="42" w15:restartNumberingAfterBreak="0">
+  <w:abstractNum w:abstractNumId="43" w15:restartNumberingAfterBreak="0">
     <w:nsid w:val="737F284D"/>
     <w:multiLevelType w:val="hybridMultilevel"/>
     <w:tmpl w:val="A4002BBC"/>
@@ -8641,7 +9193,7 @@
       </w:pPr>
     </w:lvl>
   </w:abstractNum>
-  <w:abstractNum w:abstractNumId="43" w15:restartNumberingAfterBreak="0">
+  <w:abstractNum w:abstractNumId="44" w15:restartNumberingAfterBreak="0">
     <w:nsid w:val="75BA43CA"/>
     <w:multiLevelType w:val="hybridMultilevel"/>
     <w:tmpl w:val="4EF456F8"/>
@@ -8730,7 +9282,7 @@
       </w:pPr>
     </w:lvl>
   </w:abstractNum>
-  <w:abstractNum w:abstractNumId="44" w15:restartNumberingAfterBreak="0">
+  <w:abstractNum w:abstractNumId="45" w15:restartNumberingAfterBreak="0">
     <w:nsid w:val="767068DE"/>
     <w:multiLevelType w:val="multilevel"/>
     <w:tmpl w:val="602E4AB6"/>
@@ -8851,7 +9403,7 @@
       </w:rPr>
     </w:lvl>
   </w:abstractNum>
-  <w:abstractNum w:abstractNumId="45" w15:restartNumberingAfterBreak="0">
+  <w:abstractNum w:abstractNumId="46" w15:restartNumberingAfterBreak="0">
     <w:nsid w:val="77D15173"/>
     <w:multiLevelType w:val="hybridMultilevel"/>
     <w:tmpl w:val="FB0C9AF2"/>
@@ -8940,7 +9492,7 @@
       </w:pPr>
     </w:lvl>
   </w:abstractNum>
-  <w:abstractNum w:abstractNumId="46" w15:restartNumberingAfterBreak="0">
+  <w:abstractNum w:abstractNumId="47" w15:restartNumberingAfterBreak="0">
     <w:nsid w:val="7848456E"/>
     <w:multiLevelType w:val="hybridMultilevel"/>
     <w:tmpl w:val="B80E7B3A"/>
@@ -9054,52 +9606,52 @@
     </w:lvl>
   </w:abstractNum>
   <w:num w:numId="1">
-    <w:abstractNumId w:val="41"/>
+    <w:abstractNumId w:val="42"/>
   </w:num>
   <w:num w:numId="2">
     <w:abstractNumId w:val="10"/>
   </w:num>
   <w:num w:numId="3">
-    <w:abstractNumId w:val="26"/>
+    <w:abstractNumId w:val="27"/>
   </w:num>
   <w:num w:numId="4">
     <w:abstractNumId w:val="0"/>
   </w:num>
   <w:num w:numId="5">
-    <w:abstractNumId w:val="29"/>
+    <w:abstractNumId w:val="30"/>
   </w:num>
   <w:num w:numId="6">
-    <w:abstractNumId w:val="46"/>
+    <w:abstractNumId w:val="47"/>
   </w:num>
   <w:num w:numId="7">
     <w:abstractNumId w:val="16"/>
   </w:num>
   <w:num w:numId="8">
-    <w:abstractNumId w:val="36"/>
+    <w:abstractNumId w:val="37"/>
   </w:num>
   <w:num w:numId="9">
+    <w:abstractNumId w:val="23"/>
+  </w:num>
+  <w:num w:numId="10">
+    <w:abstractNumId w:val="38"/>
+  </w:num>
+  <w:num w:numId="11">
+    <w:abstractNumId w:val="28"/>
+  </w:num>
+  <w:num w:numId="12">
+    <w:abstractNumId w:val="18"/>
+  </w:num>
+  <w:num w:numId="13">
     <w:abstractNumId w:val="22"/>
   </w:num>
-  <w:num w:numId="10">
-    <w:abstractNumId w:val="37"/>
-  </w:num>
-  <w:num w:numId="11">
-    <w:abstractNumId w:val="27"/>
-  </w:num>
-  <w:num w:numId="12">
-    <w:abstractNumId w:val="17"/>
-  </w:num>
-  <w:num w:numId="13">
-    <w:abstractNumId w:val="21"/>
-  </w:num>
   <w:num w:numId="14">
-    <w:abstractNumId w:val="28"/>
+    <w:abstractNumId w:val="29"/>
   </w:num>
   <w:num w:numId="15">
-    <w:abstractNumId w:val="24"/>
+    <w:abstractNumId w:val="25"/>
   </w:num>
   <w:num w:numId="16">
-    <w:abstractNumId w:val="43"/>
+    <w:abstractNumId w:val="44"/>
   </w:num>
   <w:num w:numId="17">
     <w:abstractNumId w:val="3"/>
@@ -9108,19 +9660,19 @@
     <w:abstractNumId w:val="7"/>
   </w:num>
   <w:num w:numId="19">
-    <w:abstractNumId w:val="31"/>
+    <w:abstractNumId w:val="32"/>
   </w:num>
   <w:num w:numId="20">
-    <w:abstractNumId w:val="40"/>
+    <w:abstractNumId w:val="41"/>
   </w:num>
   <w:num w:numId="21">
-    <w:abstractNumId w:val="39"/>
+    <w:abstractNumId w:val="40"/>
   </w:num>
   <w:num w:numId="22">
     <w:abstractNumId w:val="5"/>
   </w:num>
   <w:num w:numId="23">
-    <w:abstractNumId w:val="19"/>
+    <w:abstractNumId w:val="20"/>
   </w:num>
   <w:num w:numId="24">
     <w:abstractNumId w:val="12"/>
@@ -9132,13 +9684,13 @@
     <w:abstractNumId w:val="9"/>
   </w:num>
   <w:num w:numId="27">
-    <w:abstractNumId w:val="38"/>
+    <w:abstractNumId w:val="39"/>
   </w:num>
   <w:num w:numId="28">
-    <w:abstractNumId w:val="35"/>
+    <w:abstractNumId w:val="36"/>
   </w:num>
   <w:num w:numId="29">
-    <w:abstractNumId w:val="45"/>
+    <w:abstractNumId w:val="46"/>
   </w:num>
   <w:num w:numId="30">
     <w:abstractNumId w:val="13"/>
@@ -9147,25 +9699,25 @@
     <w:abstractNumId w:val="11"/>
   </w:num>
   <w:num w:numId="32">
+    <w:abstractNumId w:val="34"/>
+  </w:num>
+  <w:num w:numId="33">
     <w:abstractNumId w:val="33"/>
   </w:num>
-  <w:num w:numId="33">
-    <w:abstractNumId w:val="32"/>
-  </w:num>
   <w:num w:numId="34">
-    <w:abstractNumId w:val="34"/>
+    <w:abstractNumId w:val="35"/>
   </w:num>
   <w:num w:numId="35">
-    <w:abstractNumId w:val="42"/>
+    <w:abstractNumId w:val="43"/>
   </w:num>
   <w:num w:numId="36">
-    <w:abstractNumId w:val="25"/>
+    <w:abstractNumId w:val="26"/>
   </w:num>
   <w:num w:numId="37">
     <w:abstractNumId w:val="1"/>
   </w:num>
   <w:num w:numId="38">
-    <w:abstractNumId w:val="23"/>
+    <w:abstractNumId w:val="24"/>
   </w:num>
   <w:num w:numId="39">
     <w:abstractNumId w:val="15"/>
@@ -9183,16 +9735,19 @@
     <w:abstractNumId w:val="4"/>
   </w:num>
   <w:num w:numId="44">
-    <w:abstractNumId w:val="30"/>
+    <w:abstractNumId w:val="31"/>
   </w:num>
   <w:num w:numId="45">
-    <w:abstractNumId w:val="20"/>
+    <w:abstractNumId w:val="21"/>
   </w:num>
   <w:num w:numId="46">
-    <w:abstractNumId w:val="44"/>
+    <w:abstractNumId w:val="45"/>
   </w:num>
   <w:num w:numId="47">
-    <w:abstractNumId w:val="18"/>
+    <w:abstractNumId w:val="19"/>
+  </w:num>
+  <w:num w:numId="48">
+    <w:abstractNumId w:val="17"/>
   </w:num>
 </w:numbering>
 </file>

</xml_diff>

<commit_message>
Aggiornamento documentazione più automa a stati
</commit_message>
<xml_diff>
--- a/Treasure Hunt.docx
+++ b/Treasure Hunt.docx
@@ -4285,13 +4285,7 @@
               <w:spacing w:before="120" w:after="280"/>
             </w:pPr>
             <w:r>
-              <w:t>L’utente seleziona la voce “</w:t>
-            </w:r>
-            <w:r>
-              <w:t>Play Challenge</w:t>
-            </w:r>
-            <w:r>
-              <w:t>” dal menù</w:t>
+              <w:t>L’utente seleziona la voce “Play Challenge” dal menù</w:t>
             </w:r>
           </w:p>
           <w:p>
@@ -4304,22 +4298,7 @@
               <w:spacing w:before="120" w:after="280"/>
             </w:pPr>
             <w:r>
-              <w:t xml:space="preserve">L’utente clicca su un </w:t>
-            </w:r>
-            <w:r>
-              <w:t>marker presente sulla</w:t>
-            </w:r>
-            <w:r>
-              <w:t xml:space="preserve"> mappa che sarà </w:t>
-            </w:r>
-            <w:r>
-              <w:t>il p</w:t>
-            </w:r>
-            <w:r>
-              <w:t>rimo checkpoint della sfida</w:t>
-            </w:r>
-            <w:r>
-              <w:t xml:space="preserve"> scelta</w:t>
+              <w:t>L’utente clicca su un marker presente sulla mappa che sarà il primo checkpoint della sfida scelta</w:t>
             </w:r>
           </w:p>
           <w:p>
@@ -4340,10 +4319,7 @@
             </w:r>
             <w:proofErr w:type="spellEnd"/>
             <w:r>
-              <w:t xml:space="preserve"> </w:t>
-            </w:r>
-            <w:r>
-              <w:t>Challenge</w:t>
+              <w:t xml:space="preserve"> Challenge</w:t>
             </w:r>
           </w:p>
           <w:p>
@@ -4356,10 +4332,7 @@
               <w:spacing w:before="120" w:after="280"/>
             </w:pPr>
             <w:r>
-              <w:t xml:space="preserve">L’utente clicca </w:t>
-            </w:r>
-            <w:r>
-              <w:t>sul marker visibile</w:t>
+              <w:t>L’utente clicca sul marker visibile</w:t>
             </w:r>
           </w:p>
           <w:p>
@@ -4372,10 +4345,7 @@
               <w:spacing w:before="120" w:after="280"/>
             </w:pPr>
             <w:r>
-              <w:t xml:space="preserve">L’utente </w:t>
-            </w:r>
-            <w:r>
-              <w:t xml:space="preserve">si trova in una nuova activity </w:t>
+              <w:t xml:space="preserve">L’utente si trova in una nuova activity </w:t>
             </w:r>
             <w:proofErr w:type="spellStart"/>
             <w:r>
@@ -4396,10 +4366,7 @@
               <w:spacing w:before="120" w:after="280"/>
             </w:pPr>
             <w:r>
-              <w:t>L’utente</w:t>
-            </w:r>
-            <w:r>
-              <w:t xml:space="preserve"> risponde alla domanda collegata a quel marker</w:t>
+              <w:t>L’utente risponde alla domanda collegata a quel marker</w:t>
             </w:r>
           </w:p>
           <w:p>
@@ -4656,13 +4623,7 @@
               <w:spacing w:before="120" w:after="280"/>
             </w:pPr>
             <w:r>
-              <w:t>L’utente clicca sul tasto “</w:t>
-            </w:r>
-            <w:r>
-              <w:t>B</w:t>
-            </w:r>
-            <w:r>
-              <w:t xml:space="preserve">ack” nell’activity Challenge annulla la sfida tornando all’activity </w:t>
+              <w:t xml:space="preserve">L’utente clicca sul tasto “Back” nell’activity Challenge annulla la sfida tornando all’activity </w:t>
             </w:r>
             <w:proofErr w:type="spellStart"/>
             <w:r>
@@ -4685,18 +4646,904 @@
             <w:r>
               <w:t>Il caso d’uso termina</w:t>
             </w:r>
-            <w:bookmarkStart w:id="0" w:name="_GoBack"/>
-            <w:bookmarkEnd w:id="0"/>
           </w:p>
         </w:tc>
       </w:tr>
     </w:tbl>
     <w:p/>
     <w:p>
-      <w:r>
-        <w:t>CATEGORY PARTITION</w:t>
+      <w:pPr>
+        <w:rPr>
+          <w:b/>
+        </w:rPr>
+      </w:pPr>
+      <w:r>
+        <w:rPr>
+          <w:b/>
+        </w:rPr>
+        <w:t>AUTOMA A STATI FINITI</w:t>
       </w:r>
     </w:p>
+    <w:p>
+      <w:r>
+        <w:t xml:space="preserve">Dopo aver elencato i vari casi d’uso è stato ritenuto necessario realizzare un automa a stati finiti per </w:t>
+      </w:r>
+      <w:r>
+        <w:t>descrivere tutti i possibili comportamenti dell’applicazione. I tondini rappresentano le varie Activity e le frecce rappresentano come l’app si muove da una activity all’altra. Su ogni freccia è indicato il numero di un caso.</w:t>
+      </w:r>
+    </w:p>
+    <w:p>
+      <w:pPr>
+        <w:jc w:val="center"/>
+      </w:pPr>
+      <w:r>
+        <w:rPr>
+          <w:noProof/>
+        </w:rPr>
+        <w:drawing>
+          <wp:inline distT="0" distB="0" distL="0" distR="0">
+            <wp:extent cx="4495800" cy="3485434"/>
+            <wp:effectExtent l="0" t="0" r="0" b="1270"/>
+            <wp:docPr id="6" name="Immagine 6"/>
+            <wp:cNvGraphicFramePr>
+              <a:graphicFrameLocks xmlns:a="http://schemas.openxmlformats.org/drawingml/2006/main" noChangeAspect="1"/>
+            </wp:cNvGraphicFramePr>
+            <a:graphic xmlns:a="http://schemas.openxmlformats.org/drawingml/2006/main">
+              <a:graphicData uri="http://schemas.openxmlformats.org/drawingml/2006/picture">
+                <pic:pic xmlns:pic="http://schemas.openxmlformats.org/drawingml/2006/picture">
+                  <pic:nvPicPr>
+                    <pic:cNvPr id="0" name="Picture 5"/>
+                    <pic:cNvPicPr>
+                      <a:picLocks noChangeAspect="1" noChangeArrowheads="1"/>
+                    </pic:cNvPicPr>
+                  </pic:nvPicPr>
+                  <pic:blipFill>
+                    <a:blip r:embed="rId6">
+                      <a:extLst>
+                        <a:ext uri="{28A0092B-C50C-407E-A947-70E740481C1C}">
+                          <a14:useLocalDpi xmlns:a14="http://schemas.microsoft.com/office/drawing/2010/main" val="0"/>
+                        </a:ext>
+                      </a:extLst>
+                    </a:blip>
+                    <a:srcRect/>
+                    <a:stretch>
+                      <a:fillRect/>
+                    </a:stretch>
+                  </pic:blipFill>
+                  <pic:spPr bwMode="auto">
+                    <a:xfrm>
+                      <a:off x="0" y="0"/>
+                      <a:ext cx="4502555" cy="3490671"/>
+                    </a:xfrm>
+                    <a:prstGeom prst="rect">
+                      <a:avLst/>
+                    </a:prstGeom>
+                    <a:noFill/>
+                    <a:ln>
+                      <a:noFill/>
+                    </a:ln>
+                  </pic:spPr>
+                </pic:pic>
+              </a:graphicData>
+            </a:graphic>
+          </wp:inline>
+        </w:drawing>
+      </w:r>
+    </w:p>
+    <w:p>
+      <w:pPr>
+        <w:spacing w:after="0"/>
+      </w:pPr>
+    </w:p>
+    <w:tbl>
+      <w:tblPr>
+        <w:tblStyle w:val="Grigliatabella"/>
+        <w:tblW w:w="0" w:type="auto"/>
+        <w:tblLook w:val="04A0" w:firstRow="1" w:lastRow="0" w:firstColumn="1" w:lastColumn="0" w:noHBand="0" w:noVBand="1"/>
+      </w:tblPr>
+      <w:tblGrid>
+        <w:gridCol w:w="3187"/>
+        <w:gridCol w:w="3187"/>
+      </w:tblGrid>
+      <w:tr>
+        <w:trPr>
+          <w:trHeight w:val="261"/>
+        </w:trPr>
+        <w:tc>
+          <w:tcPr>
+            <w:tcW w:w="3187" w:type="dxa"/>
+          </w:tcPr>
+          <w:p>
+            <w:pPr>
+              <w:jc w:val="center"/>
+              <w:rPr>
+                <w:b/>
+              </w:rPr>
+            </w:pPr>
+            <w:r>
+              <w:rPr>
+                <w:b/>
+              </w:rPr>
+              <w:t>Elenco Activity:</w:t>
+            </w:r>
+          </w:p>
+        </w:tc>
+        <w:tc>
+          <w:tcPr>
+            <w:tcW w:w="3187" w:type="dxa"/>
+          </w:tcPr>
+          <w:p>
+            <w:pPr>
+              <w:jc w:val="center"/>
+            </w:pPr>
+            <w:r>
+              <w:t>Elenco casi:</w:t>
+            </w:r>
+          </w:p>
+        </w:tc>
+      </w:tr>
+      <w:tr>
+        <w:trPr>
+          <w:trHeight w:val="246"/>
+        </w:trPr>
+        <w:tc>
+          <w:tcPr>
+            <w:tcW w:w="3187" w:type="dxa"/>
+          </w:tcPr>
+          <w:p>
+            <w:pPr>
+              <w:jc w:val="center"/>
+            </w:pPr>
+            <w:r>
+              <w:t>START</w:t>
+            </w:r>
+          </w:p>
+        </w:tc>
+        <w:tc>
+          <w:tcPr>
+            <w:tcW w:w="3187" w:type="dxa"/>
+          </w:tcPr>
+          <w:p>
+            <w:r>
+              <w:t>Caso1: Login effettuato</w:t>
+            </w:r>
+          </w:p>
+        </w:tc>
+      </w:tr>
+      <w:tr>
+        <w:trPr>
+          <w:trHeight w:val="261"/>
+        </w:trPr>
+        <w:tc>
+          <w:tcPr>
+            <w:tcW w:w="3187" w:type="dxa"/>
+          </w:tcPr>
+          <w:p>
+            <w:pPr>
+              <w:jc w:val="center"/>
+            </w:pPr>
+            <w:r>
+              <w:t>LOGIN</w:t>
+            </w:r>
+          </w:p>
+        </w:tc>
+        <w:tc>
+          <w:tcPr>
+            <w:tcW w:w="3187" w:type="dxa"/>
+          </w:tcPr>
+          <w:p>
+            <w:r>
+              <w:t>Caso</w:t>
+            </w:r>
+            <w:r>
+              <w:t>2</w:t>
+            </w:r>
+            <w:r>
+              <w:t xml:space="preserve">: Login </w:t>
+            </w:r>
+            <w:r>
+              <w:t>fallito</w:t>
+            </w:r>
+          </w:p>
+        </w:tc>
+      </w:tr>
+      <w:tr>
+        <w:trPr>
+          <w:trHeight w:val="246"/>
+        </w:trPr>
+        <w:tc>
+          <w:tcPr>
+            <w:tcW w:w="3187" w:type="dxa"/>
+          </w:tcPr>
+          <w:p>
+            <w:pPr>
+              <w:jc w:val="center"/>
+            </w:pPr>
+            <w:r>
+              <w:t>REGISTRATION</w:t>
+            </w:r>
+          </w:p>
+        </w:tc>
+        <w:tc>
+          <w:tcPr>
+            <w:tcW w:w="3187" w:type="dxa"/>
+          </w:tcPr>
+          <w:p>
+            <w:r>
+              <w:t>Caso3: Registrazione</w:t>
+            </w:r>
+          </w:p>
+        </w:tc>
+      </w:tr>
+      <w:tr>
+        <w:trPr>
+          <w:trHeight w:val="261"/>
+        </w:trPr>
+        <w:tc>
+          <w:tcPr>
+            <w:tcW w:w="3187" w:type="dxa"/>
+          </w:tcPr>
+          <w:p>
+            <w:pPr>
+              <w:jc w:val="center"/>
+            </w:pPr>
+            <w:r>
+              <w:t>MAIN ACTIVITY</w:t>
+            </w:r>
+          </w:p>
+        </w:tc>
+        <w:tc>
+          <w:tcPr>
+            <w:tcW w:w="3187" w:type="dxa"/>
+          </w:tcPr>
+          <w:p>
+            <w:r>
+              <w:t>Caso4: Registrazione effettuata</w:t>
+            </w:r>
+          </w:p>
+        </w:tc>
+      </w:tr>
+      <w:tr>
+        <w:trPr>
+          <w:trHeight w:val="246"/>
+        </w:trPr>
+        <w:tc>
+          <w:tcPr>
+            <w:tcW w:w="3187" w:type="dxa"/>
+          </w:tcPr>
+          <w:p>
+            <w:pPr>
+              <w:jc w:val="center"/>
+            </w:pPr>
+            <w:r>
+              <w:t>CREATE CHALLENGE</w:t>
+            </w:r>
+          </w:p>
+        </w:tc>
+        <w:tc>
+          <w:tcPr>
+            <w:tcW w:w="3187" w:type="dxa"/>
+          </w:tcPr>
+          <w:p>
+            <w:r>
+              <w:t>Caso5: Registrazione fallita</w:t>
+            </w:r>
+          </w:p>
+        </w:tc>
+      </w:tr>
+      <w:tr>
+        <w:trPr>
+          <w:trHeight w:val="261"/>
+        </w:trPr>
+        <w:tc>
+          <w:tcPr>
+            <w:tcW w:w="3187" w:type="dxa"/>
+          </w:tcPr>
+          <w:p>
+            <w:pPr>
+              <w:jc w:val="center"/>
+            </w:pPr>
+            <w:r>
+              <w:t>START CHALLENTE</w:t>
+            </w:r>
+          </w:p>
+        </w:tc>
+        <w:tc>
+          <w:tcPr>
+            <w:tcW w:w="3187" w:type="dxa"/>
+          </w:tcPr>
+          <w:p>
+            <w:r>
+              <w:t>Caso</w:t>
+            </w:r>
+            <w:r>
+              <w:t>6</w:t>
+            </w:r>
+            <w:r>
+              <w:t xml:space="preserve">: </w:t>
+            </w:r>
+            <w:proofErr w:type="spellStart"/>
+            <w:r>
+              <w:t>Logout</w:t>
+            </w:r>
+            <w:proofErr w:type="spellEnd"/>
+          </w:p>
+        </w:tc>
+      </w:tr>
+      <w:tr>
+        <w:trPr>
+          <w:trHeight w:val="261"/>
+        </w:trPr>
+        <w:tc>
+          <w:tcPr>
+            <w:tcW w:w="3187" w:type="dxa"/>
+          </w:tcPr>
+          <w:p>
+            <w:pPr>
+              <w:jc w:val="center"/>
+            </w:pPr>
+            <w:r>
+              <w:t>CHALLENGE</w:t>
+            </w:r>
+          </w:p>
+        </w:tc>
+        <w:tc>
+          <w:tcPr>
+            <w:tcW w:w="3187" w:type="dxa"/>
+          </w:tcPr>
+          <w:p>
+            <w:r>
+              <w:t>Caso</w:t>
+            </w:r>
+            <w:r>
+              <w:t>7</w:t>
+            </w:r>
+            <w:r>
+              <w:t xml:space="preserve">: Creare una nuova sfida </w:t>
+            </w:r>
+            <w:r>
+              <w:t xml:space="preserve">e andare su Create </w:t>
+            </w:r>
+            <w:proofErr w:type="spellStart"/>
+            <w:r>
+              <w:t>Challente</w:t>
+            </w:r>
+            <w:proofErr w:type="spellEnd"/>
+          </w:p>
+        </w:tc>
+      </w:tr>
+      <w:tr>
+        <w:trPr>
+          <w:trHeight w:val="246"/>
+        </w:trPr>
+        <w:tc>
+          <w:tcPr>
+            <w:tcW w:w="3187" w:type="dxa"/>
+          </w:tcPr>
+          <w:p>
+            <w:pPr>
+              <w:jc w:val="center"/>
+            </w:pPr>
+            <w:r>
+              <w:lastRenderedPageBreak/>
+              <w:t>QUESTION</w:t>
+            </w:r>
+          </w:p>
+        </w:tc>
+        <w:tc>
+          <w:tcPr>
+            <w:tcW w:w="3187" w:type="dxa"/>
+          </w:tcPr>
+          <w:p>
+            <w:r>
+              <w:t>Caso</w:t>
+            </w:r>
+            <w:r>
+              <w:t>8</w:t>
+            </w:r>
+            <w:r>
+              <w:t>: Giocare ad una sfida</w:t>
+            </w:r>
+            <w:r>
+              <w:t xml:space="preserve"> e andare su Start Challenge</w:t>
+            </w:r>
+          </w:p>
+        </w:tc>
+      </w:tr>
+      <w:tr>
+        <w:trPr>
+          <w:trHeight w:val="246"/>
+        </w:trPr>
+        <w:tc>
+          <w:tcPr>
+            <w:tcW w:w="3187" w:type="dxa"/>
+          </w:tcPr>
+          <w:p>
+            <w:pPr>
+              <w:jc w:val="center"/>
+            </w:pPr>
+            <w:r>
+              <w:t>ANSWER</w:t>
+            </w:r>
+          </w:p>
+        </w:tc>
+        <w:tc>
+          <w:tcPr>
+            <w:tcW w:w="3187" w:type="dxa"/>
+          </w:tcPr>
+          <w:p>
+            <w:r>
+              <w:t>Caso</w:t>
+            </w:r>
+            <w:r>
+              <w:t>9</w:t>
+            </w:r>
+            <w:r>
+              <w:t xml:space="preserve">: </w:t>
+            </w:r>
+            <w:r>
+              <w:t>Annullare la creazione di una sfida</w:t>
+            </w:r>
+          </w:p>
+        </w:tc>
+      </w:tr>
+      <w:tr>
+        <w:trPr>
+          <w:trHeight w:val="246"/>
+        </w:trPr>
+        <w:tc>
+          <w:tcPr>
+            <w:tcW w:w="3187" w:type="dxa"/>
+          </w:tcPr>
+          <w:p>
+            <w:pPr>
+              <w:jc w:val="center"/>
+            </w:pPr>
+          </w:p>
+        </w:tc>
+        <w:tc>
+          <w:tcPr>
+            <w:tcW w:w="3187" w:type="dxa"/>
+          </w:tcPr>
+          <w:p>
+            <w:r>
+              <w:t>Caso1</w:t>
+            </w:r>
+            <w:r>
+              <w:t xml:space="preserve">0: </w:t>
+            </w:r>
+            <w:r>
+              <w:t xml:space="preserve">Inserire un indovinello e quindi aprire l’activity </w:t>
+            </w:r>
+            <w:proofErr w:type="spellStart"/>
+            <w:r>
+              <w:t>Question</w:t>
+            </w:r>
+            <w:proofErr w:type="spellEnd"/>
+          </w:p>
+        </w:tc>
+      </w:tr>
+      <w:tr>
+        <w:trPr>
+          <w:trHeight w:val="246"/>
+        </w:trPr>
+        <w:tc>
+          <w:tcPr>
+            <w:tcW w:w="3187" w:type="dxa"/>
+          </w:tcPr>
+          <w:p>
+            <w:pPr>
+              <w:jc w:val="center"/>
+            </w:pPr>
+          </w:p>
+        </w:tc>
+        <w:tc>
+          <w:tcPr>
+            <w:tcW w:w="3187" w:type="dxa"/>
+          </w:tcPr>
+          <w:p>
+            <w:r>
+              <w:t>Caso1</w:t>
+            </w:r>
+            <w:r>
+              <w:t>1</w:t>
+            </w:r>
+            <w:r>
+              <w:t>:</w:t>
+            </w:r>
+            <w:r>
+              <w:t xml:space="preserve"> Concludere la creazione e tornare sulla </w:t>
+            </w:r>
+            <w:proofErr w:type="spellStart"/>
+            <w:r>
+              <w:t>Main</w:t>
+            </w:r>
+            <w:proofErr w:type="spellEnd"/>
+            <w:r>
+              <w:t xml:space="preserve"> Activity</w:t>
+            </w:r>
+          </w:p>
+        </w:tc>
+      </w:tr>
+      <w:tr>
+        <w:trPr>
+          <w:trHeight w:val="246"/>
+        </w:trPr>
+        <w:tc>
+          <w:tcPr>
+            <w:tcW w:w="3187" w:type="dxa"/>
+          </w:tcPr>
+          <w:p>
+            <w:pPr>
+              <w:jc w:val="center"/>
+            </w:pPr>
+          </w:p>
+        </w:tc>
+        <w:tc>
+          <w:tcPr>
+            <w:tcW w:w="3187" w:type="dxa"/>
+          </w:tcPr>
+          <w:p>
+            <w:r>
+              <w:t>Caso1</w:t>
+            </w:r>
+            <w:r>
+              <w:t>2</w:t>
+            </w:r>
+            <w:r>
+              <w:t>:</w:t>
+            </w:r>
+            <w:r>
+              <w:t xml:space="preserve"> Premere su OK e inserire la domanda</w:t>
+            </w:r>
+          </w:p>
+        </w:tc>
+      </w:tr>
+      <w:tr>
+        <w:trPr>
+          <w:trHeight w:val="246"/>
+        </w:trPr>
+        <w:tc>
+          <w:tcPr>
+            <w:tcW w:w="3187" w:type="dxa"/>
+          </w:tcPr>
+          <w:p>
+            <w:pPr>
+              <w:jc w:val="center"/>
+            </w:pPr>
+          </w:p>
+        </w:tc>
+        <w:tc>
+          <w:tcPr>
+            <w:tcW w:w="3187" w:type="dxa"/>
+          </w:tcPr>
+          <w:p>
+            <w:r>
+              <w:t>Caso</w:t>
+            </w:r>
+            <w:proofErr w:type="gramStart"/>
+            <w:r>
+              <w:t>1</w:t>
+            </w:r>
+            <w:r>
+              <w:t>3</w:t>
+            </w:r>
+            <w:r>
+              <w:t>:</w:t>
+            </w:r>
+            <w:r>
+              <w:t>Premere</w:t>
+            </w:r>
+            <w:proofErr w:type="gramEnd"/>
+            <w:r>
+              <w:t xml:space="preserve"> su CANCEL</w:t>
+            </w:r>
+          </w:p>
+        </w:tc>
+      </w:tr>
+      <w:tr>
+        <w:trPr>
+          <w:trHeight w:val="246"/>
+        </w:trPr>
+        <w:tc>
+          <w:tcPr>
+            <w:tcW w:w="3187" w:type="dxa"/>
+          </w:tcPr>
+          <w:p>
+            <w:pPr>
+              <w:jc w:val="center"/>
+            </w:pPr>
+          </w:p>
+        </w:tc>
+        <w:tc>
+          <w:tcPr>
+            <w:tcW w:w="3187" w:type="dxa"/>
+          </w:tcPr>
+          <w:p>
+            <w:r>
+              <w:t>Caso</w:t>
+            </w:r>
+            <w:proofErr w:type="gramStart"/>
+            <w:r>
+              <w:t>1</w:t>
+            </w:r>
+            <w:r>
+              <w:t>4</w:t>
+            </w:r>
+            <w:r>
+              <w:t>:</w:t>
+            </w:r>
+            <w:r>
+              <w:t>Premere</w:t>
+            </w:r>
+            <w:proofErr w:type="gramEnd"/>
+            <w:r>
+              <w:t xml:space="preserve"> back e</w:t>
+            </w:r>
+          </w:p>
+        </w:tc>
+      </w:tr>
+      <w:tr>
+        <w:trPr>
+          <w:trHeight w:val="246"/>
+        </w:trPr>
+        <w:tc>
+          <w:tcPr>
+            <w:tcW w:w="3187" w:type="dxa"/>
+          </w:tcPr>
+          <w:p>
+            <w:pPr>
+              <w:jc w:val="center"/>
+            </w:pPr>
+          </w:p>
+        </w:tc>
+        <w:tc>
+          <w:tcPr>
+            <w:tcW w:w="3187" w:type="dxa"/>
+          </w:tcPr>
+          <w:p>
+            <w:r>
+              <w:t>Caso</w:t>
+            </w:r>
+            <w:proofErr w:type="gramStart"/>
+            <w:r>
+              <w:t>1</w:t>
+            </w:r>
+            <w:r>
+              <w:t>5</w:t>
+            </w:r>
+            <w:r>
+              <w:t>:</w:t>
+            </w:r>
+            <w:r>
+              <w:t>premere</w:t>
+            </w:r>
+            <w:proofErr w:type="gramEnd"/>
+            <w:r>
+              <w:t xml:space="preserve"> sul </w:t>
+            </w:r>
+            <w:proofErr w:type="spellStart"/>
+            <w:r>
+              <w:t>mark</w:t>
+            </w:r>
+            <w:proofErr w:type="spellEnd"/>
+            <w:r>
+              <w:t xml:space="preserve"> per  scegliere la </w:t>
+            </w:r>
+            <w:proofErr w:type="spellStart"/>
+            <w:r>
+              <w:t>sifda</w:t>
+            </w:r>
+            <w:proofErr w:type="spellEnd"/>
+            <w:r>
+              <w:t xml:space="preserve"> da iniziare</w:t>
+            </w:r>
+          </w:p>
+        </w:tc>
+      </w:tr>
+      <w:tr>
+        <w:trPr>
+          <w:trHeight w:val="246"/>
+        </w:trPr>
+        <w:tc>
+          <w:tcPr>
+            <w:tcW w:w="3187" w:type="dxa"/>
+          </w:tcPr>
+          <w:p>
+            <w:pPr>
+              <w:jc w:val="center"/>
+            </w:pPr>
+          </w:p>
+        </w:tc>
+        <w:tc>
+          <w:tcPr>
+            <w:tcW w:w="3187" w:type="dxa"/>
+          </w:tcPr>
+          <w:p>
+            <w:r>
+              <w:t>Caso1</w:t>
+            </w:r>
+            <w:r>
+              <w:t>6</w:t>
+            </w:r>
+            <w:r>
+              <w:t>:</w:t>
+            </w:r>
+            <w:r>
+              <w:t xml:space="preserve">la sfida è terminata e si torna sulla </w:t>
+            </w:r>
+            <w:proofErr w:type="spellStart"/>
+            <w:r>
+              <w:t>Main</w:t>
+            </w:r>
+            <w:proofErr w:type="spellEnd"/>
+            <w:r>
+              <w:t xml:space="preserve"> </w:t>
+            </w:r>
+          </w:p>
+        </w:tc>
+      </w:tr>
+      <w:tr>
+        <w:trPr>
+          <w:trHeight w:val="246"/>
+        </w:trPr>
+        <w:tc>
+          <w:tcPr>
+            <w:tcW w:w="3187" w:type="dxa"/>
+          </w:tcPr>
+          <w:p>
+            <w:pPr>
+              <w:jc w:val="center"/>
+            </w:pPr>
+          </w:p>
+        </w:tc>
+        <w:tc>
+          <w:tcPr>
+            <w:tcW w:w="3187" w:type="dxa"/>
+          </w:tcPr>
+          <w:p>
+            <w:r>
+              <w:t>Caso</w:t>
+            </w:r>
+            <w:proofErr w:type="gramStart"/>
+            <w:r>
+              <w:t>1</w:t>
+            </w:r>
+            <w:r>
+              <w:t>7</w:t>
+            </w:r>
+            <w:r>
+              <w:t>:</w:t>
+            </w:r>
+            <w:r>
+              <w:t>Premere</w:t>
+            </w:r>
+            <w:proofErr w:type="gramEnd"/>
+            <w:r>
+              <w:t xml:space="preserve"> back e uscire dalla sfida senza terminarla</w:t>
+            </w:r>
+          </w:p>
+        </w:tc>
+      </w:tr>
+      <w:tr>
+        <w:trPr>
+          <w:trHeight w:val="246"/>
+        </w:trPr>
+        <w:tc>
+          <w:tcPr>
+            <w:tcW w:w="3187" w:type="dxa"/>
+          </w:tcPr>
+          <w:p>
+            <w:pPr>
+              <w:jc w:val="center"/>
+            </w:pPr>
+          </w:p>
+        </w:tc>
+        <w:tc>
+          <w:tcPr>
+            <w:tcW w:w="3187" w:type="dxa"/>
+          </w:tcPr>
+          <w:p>
+            <w:r>
+              <w:t>Caso</w:t>
+            </w:r>
+            <w:proofErr w:type="gramStart"/>
+            <w:r>
+              <w:t>1</w:t>
+            </w:r>
+            <w:r>
+              <w:t>8</w:t>
+            </w:r>
+            <w:r>
+              <w:t>:</w:t>
+            </w:r>
+            <w:r>
+              <w:t>Rispondere</w:t>
+            </w:r>
+            <w:proofErr w:type="gramEnd"/>
+            <w:r>
+              <w:t xml:space="preserve"> alla domanda </w:t>
+            </w:r>
+          </w:p>
+        </w:tc>
+      </w:tr>
+      <w:tr>
+        <w:trPr>
+          <w:trHeight w:val="246"/>
+        </w:trPr>
+        <w:tc>
+          <w:tcPr>
+            <w:tcW w:w="3187" w:type="dxa"/>
+          </w:tcPr>
+          <w:p>
+            <w:pPr>
+              <w:jc w:val="center"/>
+            </w:pPr>
+          </w:p>
+        </w:tc>
+        <w:tc>
+          <w:tcPr>
+            <w:tcW w:w="3187" w:type="dxa"/>
+          </w:tcPr>
+          <w:p>
+            <w:r>
+              <w:t>Caso1</w:t>
+            </w:r>
+            <w:r>
+              <w:t>9</w:t>
+            </w:r>
+            <w:r>
+              <w:t>:</w:t>
+            </w:r>
+            <w:r>
+              <w:t>Risposta giusta e ritorna</w:t>
+            </w:r>
+            <w:bookmarkStart w:id="0" w:name="_GoBack"/>
+            <w:bookmarkEnd w:id="0"/>
+            <w:r>
+              <w:t xml:space="preserve"> alla </w:t>
+            </w:r>
+            <w:proofErr w:type="spellStart"/>
+            <w:r>
+              <w:t>sifda</w:t>
+            </w:r>
+            <w:proofErr w:type="spellEnd"/>
+          </w:p>
+        </w:tc>
+      </w:tr>
+      <w:tr>
+        <w:trPr>
+          <w:trHeight w:val="246"/>
+        </w:trPr>
+        <w:tc>
+          <w:tcPr>
+            <w:tcW w:w="3187" w:type="dxa"/>
+          </w:tcPr>
+          <w:p>
+            <w:pPr>
+              <w:jc w:val="center"/>
+            </w:pPr>
+          </w:p>
+        </w:tc>
+        <w:tc>
+          <w:tcPr>
+            <w:tcW w:w="3187" w:type="dxa"/>
+          </w:tcPr>
+          <w:p>
+            <w:r>
+              <w:t>Caso20: Risposta errata e ritorna sulla sfida</w:t>
+            </w:r>
+          </w:p>
+        </w:tc>
+      </w:tr>
+    </w:tbl>
+    <w:p>
+      <w:pPr>
+        <w:spacing w:after="0"/>
+        <w:jc w:val="center"/>
+      </w:pPr>
+    </w:p>
+    <w:p/>
     <w:p>
       <w:pPr>
         <w:pStyle w:val="Titolo3"/>
@@ -4756,7 +5603,7 @@
                     <pic:cNvPicPr/>
                   </pic:nvPicPr>
                   <pic:blipFill>
-                    <a:blip r:embed="rId6" cstate="print">
+                    <a:blip r:embed="rId7" cstate="print">
                       <a:extLst>
                         <a:ext uri="{28A0092B-C50C-407E-A947-70E740481C1C}">
                           <a14:useLocalDpi xmlns:a14="http://schemas.microsoft.com/office/drawing/2010/main" val="0"/>
@@ -4811,7 +5658,7 @@
                     <pic:cNvPicPr/>
                   </pic:nvPicPr>
                   <pic:blipFill>
-                    <a:blip r:embed="rId7">
+                    <a:blip r:embed="rId8">
                       <a:extLst>
                         <a:ext uri="{28A0092B-C50C-407E-A947-70E740481C1C}">
                           <a14:useLocalDpi xmlns:a14="http://schemas.microsoft.com/office/drawing/2010/main" val="0"/>
@@ -4838,6 +5685,2995 @@
         </w:drawing>
       </w:r>
     </w:p>
+    <w:p>
+      <w:pPr>
+        <w:rPr>
+          <w:u w:val="single"/>
+        </w:rPr>
+      </w:pPr>
+    </w:p>
+    <w:p>
+      <w:pPr>
+        <w:rPr>
+          <w:u w:val="single"/>
+        </w:rPr>
+      </w:pPr>
+    </w:p>
+    <w:p>
+      <w:pPr>
+        <w:rPr>
+          <w:u w:val="single"/>
+        </w:rPr>
+      </w:pPr>
+    </w:p>
+    <w:p>
+      <w:pPr>
+        <w:pStyle w:val="Titolo2"/>
+      </w:pPr>
+      <w:r>
+        <w:t>7.Testing</w:t>
+      </w:r>
+    </w:p>
+    <w:p/>
+    <w:p>
+      <w:r>
+        <w:t>7.1 Black Box Testing</w:t>
+      </w:r>
+    </w:p>
+    <w:p>
+      <w:r>
+        <w:t xml:space="preserve">Il testing </w:t>
+      </w:r>
+      <w:proofErr w:type="spellStart"/>
+      <w:r>
+        <w:t>black</w:t>
+      </w:r>
+      <w:proofErr w:type="spellEnd"/>
+      <w:r>
+        <w:t xml:space="preserve"> box è stato effettuato creando per ogni Activity un caso di Test e simulando il comportamento dell’applicazione in risposta agli input dell’utente tramite apposite librerie quali: Espresso, </w:t>
+      </w:r>
+      <w:proofErr w:type="spellStart"/>
+      <w:r>
+        <w:t>UiAnimator</w:t>
+      </w:r>
+      <w:proofErr w:type="spellEnd"/>
+      <w:r>
+        <w:t xml:space="preserve"> e ActivityInstrumentationTestCase2. </w:t>
+      </w:r>
+    </w:p>
+    <w:tbl>
+      <w:tblPr>
+        <w:tblStyle w:val="Grigliatabella"/>
+        <w:tblW w:w="5000" w:type="pct"/>
+        <w:tblCellMar>
+          <w:top w:w="113" w:type="dxa"/>
+          <w:bottom w:w="113" w:type="dxa"/>
+        </w:tblCellMar>
+        <w:tblLook w:val="0620" w:firstRow="1" w:lastRow="0" w:firstColumn="0" w:lastColumn="0" w:noHBand="1" w:noVBand="1"/>
+      </w:tblPr>
+      <w:tblGrid>
+        <w:gridCol w:w="771"/>
+        <w:gridCol w:w="2530"/>
+        <w:gridCol w:w="1126"/>
+        <w:gridCol w:w="955"/>
+        <w:gridCol w:w="62"/>
+        <w:gridCol w:w="1394"/>
+        <w:gridCol w:w="1396"/>
+        <w:gridCol w:w="1394"/>
+      </w:tblGrid>
+      <w:tr>
+        <w:tc>
+          <w:tcPr>
+            <w:tcW w:w="5000" w:type="pct"/>
+            <w:gridSpan w:val="8"/>
+            <w:vAlign w:val="center"/>
+          </w:tcPr>
+          <w:p>
+            <w:pPr>
+              <w:pStyle w:val="Marianna4"/>
+              <w:jc w:val="center"/>
+              <w:rPr>
+                <w:szCs w:val="24"/>
+              </w:rPr>
+            </w:pPr>
+            <w:bookmarkStart w:id="1" w:name="_Toc499033219"/>
+            <w:r>
+              <w:rPr>
+                <w:szCs w:val="24"/>
+              </w:rPr>
+              <w:t>Registrazione</w:t>
+            </w:r>
+            <w:bookmarkEnd w:id="1"/>
+          </w:p>
+        </w:tc>
+      </w:tr>
+      <w:tr>
+        <w:tc>
+          <w:tcPr>
+            <w:tcW w:w="400" w:type="pct"/>
+            <w:vAlign w:val="center"/>
+          </w:tcPr>
+          <w:p>
+            <w:pPr>
+              <w:rPr>
+                <w:b/>
+                <w:sz w:val="20"/>
+                <w:szCs w:val="20"/>
+              </w:rPr>
+            </w:pPr>
+            <w:r>
+              <w:rPr>
+                <w:b/>
+                <w:sz w:val="20"/>
+                <w:szCs w:val="20"/>
+              </w:rPr>
+              <w:t>Choice</w:t>
+            </w:r>
+          </w:p>
+        </w:tc>
+        <w:tc>
+          <w:tcPr>
+            <w:tcW w:w="2395" w:type="pct"/>
+            <w:gridSpan w:val="3"/>
+            <w:vAlign w:val="center"/>
+          </w:tcPr>
+          <w:p>
+            <w:pPr>
+              <w:rPr>
+                <w:b/>
+                <w:sz w:val="20"/>
+                <w:szCs w:val="20"/>
+              </w:rPr>
+            </w:pPr>
+            <w:r>
+              <w:rPr>
+                <w:b/>
+                <w:sz w:val="20"/>
+                <w:szCs w:val="20"/>
+              </w:rPr>
+              <w:t xml:space="preserve">Input </w:t>
+            </w:r>
+            <w:proofErr w:type="spellStart"/>
+            <w:r>
+              <w:rPr>
+                <w:b/>
+                <w:sz w:val="20"/>
+                <w:szCs w:val="20"/>
+              </w:rPr>
+              <w:t>parameters</w:t>
+            </w:r>
+            <w:proofErr w:type="spellEnd"/>
+          </w:p>
+        </w:tc>
+        <w:tc>
+          <w:tcPr>
+            <w:tcW w:w="756" w:type="pct"/>
+            <w:gridSpan w:val="2"/>
+            <w:vAlign w:val="center"/>
+          </w:tcPr>
+          <w:p>
+            <w:pPr>
+              <w:rPr>
+                <w:b/>
+                <w:sz w:val="20"/>
+                <w:szCs w:val="20"/>
+              </w:rPr>
+            </w:pPr>
+            <w:proofErr w:type="spellStart"/>
+            <w:r>
+              <w:rPr>
+                <w:b/>
+                <w:sz w:val="20"/>
+                <w:szCs w:val="20"/>
+              </w:rPr>
+              <w:t>Enviroment</w:t>
+            </w:r>
+            <w:proofErr w:type="spellEnd"/>
+            <w:r>
+              <w:rPr>
+                <w:b/>
+                <w:sz w:val="20"/>
+                <w:szCs w:val="20"/>
+              </w:rPr>
+              <w:t xml:space="preserve"> </w:t>
+            </w:r>
+            <w:proofErr w:type="spellStart"/>
+            <w:r>
+              <w:rPr>
+                <w:b/>
+                <w:sz w:val="20"/>
+                <w:szCs w:val="20"/>
+              </w:rPr>
+              <w:t>characteristics</w:t>
+            </w:r>
+            <w:proofErr w:type="spellEnd"/>
+          </w:p>
+        </w:tc>
+        <w:tc>
+          <w:tcPr>
+            <w:tcW w:w="1449" w:type="pct"/>
+            <w:gridSpan w:val="2"/>
+            <w:vAlign w:val="center"/>
+          </w:tcPr>
+          <w:p>
+            <w:pPr>
+              <w:pStyle w:val="Marianna4"/>
+              <w:jc w:val="center"/>
+              <w:rPr>
+                <w:sz w:val="20"/>
+                <w:szCs w:val="20"/>
+              </w:rPr>
+            </w:pPr>
+          </w:p>
+        </w:tc>
+      </w:tr>
+      <w:tr>
+        <w:tc>
+          <w:tcPr>
+            <w:tcW w:w="400" w:type="pct"/>
+            <w:vAlign w:val="center"/>
+          </w:tcPr>
+          <w:p>
+            <w:pPr>
+              <w:jc w:val="center"/>
+              <w:rPr>
+                <w:b/>
+                <w:sz w:val="20"/>
+                <w:szCs w:val="20"/>
+              </w:rPr>
+            </w:pPr>
+          </w:p>
+        </w:tc>
+        <w:tc>
+          <w:tcPr>
+            <w:tcW w:w="1314" w:type="pct"/>
+            <w:vAlign w:val="center"/>
+          </w:tcPr>
+          <w:p>
+            <w:pPr>
+              <w:jc w:val="center"/>
+              <w:rPr>
+                <w:b/>
+                <w:sz w:val="20"/>
+                <w:szCs w:val="20"/>
+              </w:rPr>
+            </w:pPr>
+            <w:r>
+              <w:rPr>
+                <w:b/>
+                <w:sz w:val="20"/>
+                <w:szCs w:val="20"/>
+              </w:rPr>
+              <w:t>Email</w:t>
+            </w:r>
+          </w:p>
+        </w:tc>
+        <w:tc>
+          <w:tcPr>
+            <w:tcW w:w="585" w:type="pct"/>
+            <w:vAlign w:val="center"/>
+          </w:tcPr>
+          <w:p>
+            <w:pPr>
+              <w:jc w:val="center"/>
+              <w:rPr>
+                <w:b/>
+                <w:sz w:val="20"/>
+                <w:szCs w:val="20"/>
+              </w:rPr>
+            </w:pPr>
+            <w:r>
+              <w:rPr>
+                <w:b/>
+                <w:sz w:val="20"/>
+                <w:szCs w:val="20"/>
+              </w:rPr>
+              <w:t>Username</w:t>
+            </w:r>
+          </w:p>
+        </w:tc>
+        <w:tc>
+          <w:tcPr>
+            <w:tcW w:w="528" w:type="pct"/>
+            <w:gridSpan w:val="2"/>
+            <w:vAlign w:val="center"/>
+          </w:tcPr>
+          <w:p>
+            <w:pPr>
+              <w:jc w:val="center"/>
+              <w:rPr>
+                <w:b/>
+                <w:sz w:val="20"/>
+                <w:szCs w:val="20"/>
+              </w:rPr>
+            </w:pPr>
+            <w:r>
+              <w:rPr>
+                <w:b/>
+                <w:sz w:val="20"/>
+                <w:szCs w:val="20"/>
+              </w:rPr>
+              <w:t>Password</w:t>
+            </w:r>
+          </w:p>
+        </w:tc>
+        <w:tc>
+          <w:tcPr>
+            <w:tcW w:w="724" w:type="pct"/>
+            <w:vAlign w:val="center"/>
+          </w:tcPr>
+          <w:p>
+            <w:pPr>
+              <w:jc w:val="center"/>
+              <w:rPr>
+                <w:b/>
+                <w:sz w:val="20"/>
+                <w:szCs w:val="20"/>
+              </w:rPr>
+            </w:pPr>
+            <w:r>
+              <w:rPr>
+                <w:b/>
+                <w:sz w:val="20"/>
+                <w:szCs w:val="20"/>
+              </w:rPr>
+              <w:t>GPS/Network</w:t>
+            </w:r>
+          </w:p>
+        </w:tc>
+        <w:tc>
+          <w:tcPr>
+            <w:tcW w:w="725" w:type="pct"/>
+            <w:vAlign w:val="center"/>
+          </w:tcPr>
+          <w:p>
+            <w:pPr>
+              <w:jc w:val="center"/>
+              <w:rPr>
+                <w:b/>
+                <w:sz w:val="20"/>
+                <w:szCs w:val="20"/>
+              </w:rPr>
+            </w:pPr>
+            <w:r>
+              <w:rPr>
+                <w:b/>
+                <w:sz w:val="20"/>
+                <w:szCs w:val="20"/>
+              </w:rPr>
+              <w:t>Valore atteso</w:t>
+            </w:r>
+          </w:p>
+        </w:tc>
+        <w:tc>
+          <w:tcPr>
+            <w:tcW w:w="724" w:type="pct"/>
+            <w:vAlign w:val="center"/>
+          </w:tcPr>
+          <w:p>
+            <w:pPr>
+              <w:jc w:val="center"/>
+              <w:rPr>
+                <w:b/>
+                <w:sz w:val="20"/>
+                <w:szCs w:val="20"/>
+              </w:rPr>
+            </w:pPr>
+            <w:r>
+              <w:rPr>
+                <w:b/>
+                <w:sz w:val="20"/>
+                <w:szCs w:val="20"/>
+              </w:rPr>
+              <w:t>Output</w:t>
+            </w:r>
+          </w:p>
+        </w:tc>
+      </w:tr>
+      <w:tr>
+        <w:tc>
+          <w:tcPr>
+            <w:tcW w:w="400" w:type="pct"/>
+            <w:vAlign w:val="center"/>
+          </w:tcPr>
+          <w:p>
+            <w:pPr>
+              <w:jc w:val="center"/>
+              <w:rPr>
+                <w:sz w:val="20"/>
+                <w:szCs w:val="20"/>
+              </w:rPr>
+            </w:pPr>
+            <w:r>
+              <w:rPr>
+                <w:sz w:val="20"/>
+                <w:szCs w:val="20"/>
+              </w:rPr>
+              <w:t>#1</w:t>
+            </w:r>
+          </w:p>
+        </w:tc>
+        <w:tc>
+          <w:tcPr>
+            <w:tcW w:w="1314" w:type="pct"/>
+            <w:vAlign w:val="center"/>
+          </w:tcPr>
+          <w:p>
+            <w:pPr>
+              <w:jc w:val="center"/>
+              <w:rPr>
+                <w:sz w:val="20"/>
+                <w:szCs w:val="20"/>
+              </w:rPr>
+            </w:pPr>
+            <w:r>
+              <w:rPr>
+                <w:sz w:val="20"/>
+                <w:szCs w:val="20"/>
+              </w:rPr>
+              <w:t>“</w:t>
+            </w:r>
+            <w:hyperlink r:id="rId9" w:history="1">
+              <w:r>
+                <w:rPr>
+                  <w:rStyle w:val="Collegamentoipertestuale"/>
+                  <w:sz w:val="20"/>
+                  <w:szCs w:val="20"/>
+                </w:rPr>
+                <w:t>enricodicerbo@gmail.com</w:t>
+              </w:r>
+            </w:hyperlink>
+            <w:r>
+              <w:rPr>
+                <w:rStyle w:val="Collegamentoipertestuale"/>
+                <w:sz w:val="20"/>
+                <w:szCs w:val="20"/>
+              </w:rPr>
+              <w:t>”</w:t>
+            </w:r>
+          </w:p>
+        </w:tc>
+        <w:tc>
+          <w:tcPr>
+            <w:tcW w:w="585" w:type="pct"/>
+            <w:vAlign w:val="center"/>
+          </w:tcPr>
+          <w:p>
+            <w:pPr>
+              <w:jc w:val="center"/>
+              <w:rPr>
+                <w:sz w:val="20"/>
+                <w:szCs w:val="20"/>
+              </w:rPr>
+            </w:pPr>
+            <w:r>
+              <w:rPr>
+                <w:sz w:val="20"/>
+                <w:szCs w:val="20"/>
+              </w:rPr>
+              <w:t>“</w:t>
+            </w:r>
+            <w:proofErr w:type="spellStart"/>
+            <w:r>
+              <w:rPr>
+                <w:sz w:val="20"/>
+                <w:szCs w:val="20"/>
+              </w:rPr>
+              <w:t>enrico</w:t>
+            </w:r>
+            <w:proofErr w:type="spellEnd"/>
+            <w:r>
+              <w:rPr>
+                <w:sz w:val="20"/>
+                <w:szCs w:val="20"/>
+              </w:rPr>
+              <w:t>”</w:t>
+            </w:r>
+          </w:p>
+        </w:tc>
+        <w:tc>
+          <w:tcPr>
+            <w:tcW w:w="528" w:type="pct"/>
+            <w:gridSpan w:val="2"/>
+            <w:vAlign w:val="center"/>
+          </w:tcPr>
+          <w:p>
+            <w:pPr>
+              <w:jc w:val="center"/>
+              <w:rPr>
+                <w:sz w:val="20"/>
+                <w:szCs w:val="20"/>
+              </w:rPr>
+            </w:pPr>
+            <w:r>
+              <w:rPr>
+                <w:sz w:val="20"/>
+                <w:szCs w:val="20"/>
+              </w:rPr>
+              <w:t>“</w:t>
+            </w:r>
+            <w:proofErr w:type="spellStart"/>
+            <w:r>
+              <w:rPr>
+                <w:sz w:val="20"/>
+                <w:szCs w:val="20"/>
+              </w:rPr>
+              <w:t>enrico</w:t>
+            </w:r>
+            <w:proofErr w:type="spellEnd"/>
+            <w:r>
+              <w:rPr>
+                <w:sz w:val="20"/>
+                <w:szCs w:val="20"/>
+              </w:rPr>
+              <w:t>”</w:t>
+            </w:r>
+          </w:p>
+        </w:tc>
+        <w:tc>
+          <w:tcPr>
+            <w:tcW w:w="724" w:type="pct"/>
+            <w:vAlign w:val="center"/>
+          </w:tcPr>
+          <w:p>
+            <w:pPr>
+              <w:jc w:val="center"/>
+              <w:rPr>
+                <w:sz w:val="20"/>
+                <w:szCs w:val="20"/>
+              </w:rPr>
+            </w:pPr>
+            <w:r>
+              <w:rPr>
+                <w:sz w:val="20"/>
+                <w:szCs w:val="20"/>
+              </w:rPr>
+              <w:t>Attivo/Attivo</w:t>
+            </w:r>
+          </w:p>
+        </w:tc>
+        <w:tc>
+          <w:tcPr>
+            <w:tcW w:w="725" w:type="pct"/>
+            <w:vAlign w:val="center"/>
+          </w:tcPr>
+          <w:p>
+            <w:pPr>
+              <w:jc w:val="center"/>
+              <w:rPr>
+                <w:sz w:val="20"/>
+                <w:szCs w:val="20"/>
+              </w:rPr>
+            </w:pPr>
+            <w:r>
+              <w:rPr>
+                <w:sz w:val="20"/>
+                <w:szCs w:val="20"/>
+              </w:rPr>
+              <w:t>“</w:t>
+            </w:r>
+            <w:r>
+              <w:rPr>
+                <w:sz w:val="20"/>
+                <w:szCs w:val="20"/>
+              </w:rPr>
+              <w:t>Email o username</w:t>
+            </w:r>
+            <w:r>
+              <w:rPr>
+                <w:sz w:val="20"/>
+                <w:szCs w:val="20"/>
+              </w:rPr>
+              <w:t xml:space="preserve"> esistente”</w:t>
+            </w:r>
+          </w:p>
+        </w:tc>
+        <w:tc>
+          <w:tcPr>
+            <w:tcW w:w="724" w:type="pct"/>
+            <w:vAlign w:val="center"/>
+          </w:tcPr>
+          <w:p>
+            <w:pPr>
+              <w:jc w:val="center"/>
+              <w:rPr>
+                <w:sz w:val="20"/>
+                <w:szCs w:val="20"/>
+              </w:rPr>
+            </w:pPr>
+            <w:r>
+              <w:rPr>
+                <w:sz w:val="20"/>
+                <w:szCs w:val="20"/>
+              </w:rPr>
+              <w:t>“</w:t>
+            </w:r>
+            <w:r>
+              <w:rPr>
+                <w:sz w:val="20"/>
+                <w:szCs w:val="20"/>
+              </w:rPr>
+              <w:t>Email o username</w:t>
+            </w:r>
+            <w:r>
+              <w:rPr>
+                <w:sz w:val="20"/>
+                <w:szCs w:val="20"/>
+              </w:rPr>
+              <w:t xml:space="preserve"> esistente”</w:t>
+            </w:r>
+          </w:p>
+        </w:tc>
+      </w:tr>
+      <w:tr>
+        <w:tc>
+          <w:tcPr>
+            <w:tcW w:w="400" w:type="pct"/>
+            <w:vAlign w:val="center"/>
+          </w:tcPr>
+          <w:p>
+            <w:pPr>
+              <w:jc w:val="center"/>
+              <w:rPr>
+                <w:sz w:val="20"/>
+                <w:szCs w:val="20"/>
+              </w:rPr>
+            </w:pPr>
+            <w:r>
+              <w:rPr>
+                <w:sz w:val="20"/>
+                <w:szCs w:val="20"/>
+              </w:rPr>
+              <w:t>#2</w:t>
+            </w:r>
+          </w:p>
+        </w:tc>
+        <w:tc>
+          <w:tcPr>
+            <w:tcW w:w="1314" w:type="pct"/>
+            <w:vAlign w:val="center"/>
+          </w:tcPr>
+          <w:p>
+            <w:pPr>
+              <w:jc w:val="center"/>
+              <w:rPr>
+                <w:sz w:val="20"/>
+                <w:szCs w:val="20"/>
+              </w:rPr>
+            </w:pPr>
+            <w:r>
+              <w:rPr>
+                <w:sz w:val="20"/>
+                <w:szCs w:val="20"/>
+              </w:rPr>
+              <w:t>“</w:t>
+            </w:r>
+            <w:hyperlink r:id="rId10" w:history="1">
+              <w:r>
+                <w:rPr>
+                  <w:rStyle w:val="Collegamentoipertestuale"/>
+                  <w:sz w:val="20"/>
+                  <w:szCs w:val="20"/>
+                </w:rPr>
+                <w:t>walter@gmail.com</w:t>
+              </w:r>
+            </w:hyperlink>
+            <w:r>
+              <w:rPr>
+                <w:rStyle w:val="Collegamentoipertestuale"/>
+                <w:sz w:val="20"/>
+                <w:szCs w:val="20"/>
+              </w:rPr>
+              <w:t>”</w:t>
+            </w:r>
+          </w:p>
+        </w:tc>
+        <w:tc>
+          <w:tcPr>
+            <w:tcW w:w="585" w:type="pct"/>
+            <w:vAlign w:val="center"/>
+          </w:tcPr>
+          <w:p>
+            <w:pPr>
+              <w:jc w:val="center"/>
+              <w:rPr>
+                <w:sz w:val="20"/>
+                <w:szCs w:val="20"/>
+              </w:rPr>
+            </w:pPr>
+            <w:r>
+              <w:rPr>
+                <w:sz w:val="20"/>
+                <w:szCs w:val="20"/>
+              </w:rPr>
+              <w:t>“</w:t>
+            </w:r>
+            <w:proofErr w:type="spellStart"/>
+            <w:r>
+              <w:rPr>
+                <w:sz w:val="20"/>
+                <w:szCs w:val="20"/>
+              </w:rPr>
+              <w:t>walter</w:t>
+            </w:r>
+            <w:proofErr w:type="spellEnd"/>
+            <w:r>
+              <w:rPr>
+                <w:sz w:val="20"/>
+                <w:szCs w:val="20"/>
+              </w:rPr>
+              <w:t>”</w:t>
+            </w:r>
+          </w:p>
+        </w:tc>
+        <w:tc>
+          <w:tcPr>
+            <w:tcW w:w="528" w:type="pct"/>
+            <w:gridSpan w:val="2"/>
+            <w:vAlign w:val="center"/>
+          </w:tcPr>
+          <w:p>
+            <w:pPr>
+              <w:jc w:val="center"/>
+              <w:rPr>
+                <w:sz w:val="20"/>
+                <w:szCs w:val="20"/>
+              </w:rPr>
+            </w:pPr>
+            <w:r>
+              <w:rPr>
+                <w:sz w:val="20"/>
+                <w:szCs w:val="20"/>
+              </w:rPr>
+              <w:t>“</w:t>
+            </w:r>
+            <w:proofErr w:type="spellStart"/>
+            <w:r>
+              <w:rPr>
+                <w:sz w:val="20"/>
+                <w:szCs w:val="20"/>
+              </w:rPr>
+              <w:t>walter</w:t>
+            </w:r>
+            <w:proofErr w:type="spellEnd"/>
+            <w:r>
+              <w:rPr>
+                <w:sz w:val="20"/>
+                <w:szCs w:val="20"/>
+              </w:rPr>
+              <w:t>”</w:t>
+            </w:r>
+          </w:p>
+        </w:tc>
+        <w:tc>
+          <w:tcPr>
+            <w:tcW w:w="724" w:type="pct"/>
+            <w:vAlign w:val="center"/>
+          </w:tcPr>
+          <w:p>
+            <w:pPr>
+              <w:jc w:val="center"/>
+              <w:rPr>
+                <w:sz w:val="20"/>
+                <w:szCs w:val="20"/>
+              </w:rPr>
+            </w:pPr>
+            <w:r>
+              <w:rPr>
+                <w:sz w:val="20"/>
+                <w:szCs w:val="20"/>
+              </w:rPr>
+              <w:t>Attivo/Attivo</w:t>
+            </w:r>
+          </w:p>
+        </w:tc>
+        <w:tc>
+          <w:tcPr>
+            <w:tcW w:w="725" w:type="pct"/>
+            <w:vAlign w:val="center"/>
+          </w:tcPr>
+          <w:p>
+            <w:pPr>
+              <w:jc w:val="center"/>
+              <w:rPr>
+                <w:sz w:val="20"/>
+                <w:szCs w:val="20"/>
+              </w:rPr>
+            </w:pPr>
+            <w:r>
+              <w:rPr>
+                <w:sz w:val="20"/>
+                <w:szCs w:val="20"/>
+              </w:rPr>
+              <w:t>“Registrazione avvenuta”</w:t>
+            </w:r>
+          </w:p>
+        </w:tc>
+        <w:tc>
+          <w:tcPr>
+            <w:tcW w:w="724" w:type="pct"/>
+            <w:vAlign w:val="center"/>
+          </w:tcPr>
+          <w:p>
+            <w:pPr>
+              <w:jc w:val="center"/>
+              <w:rPr>
+                <w:sz w:val="20"/>
+                <w:szCs w:val="20"/>
+              </w:rPr>
+            </w:pPr>
+            <w:r>
+              <w:rPr>
+                <w:sz w:val="20"/>
+                <w:szCs w:val="20"/>
+              </w:rPr>
+              <w:t>“Registrazione avvenuta”</w:t>
+            </w:r>
+          </w:p>
+        </w:tc>
+      </w:tr>
+      <w:tr>
+        <w:tc>
+          <w:tcPr>
+            <w:tcW w:w="400" w:type="pct"/>
+            <w:vAlign w:val="center"/>
+          </w:tcPr>
+          <w:p>
+            <w:pPr>
+              <w:jc w:val="center"/>
+              <w:rPr>
+                <w:sz w:val="20"/>
+                <w:szCs w:val="20"/>
+              </w:rPr>
+            </w:pPr>
+            <w:r>
+              <w:rPr>
+                <w:sz w:val="20"/>
+                <w:szCs w:val="20"/>
+              </w:rPr>
+              <w:lastRenderedPageBreak/>
+              <w:t>#3</w:t>
+            </w:r>
+          </w:p>
+        </w:tc>
+        <w:tc>
+          <w:tcPr>
+            <w:tcW w:w="1314" w:type="pct"/>
+            <w:vAlign w:val="center"/>
+          </w:tcPr>
+          <w:p>
+            <w:pPr>
+              <w:jc w:val="center"/>
+              <w:rPr>
+                <w:sz w:val="20"/>
+                <w:szCs w:val="20"/>
+              </w:rPr>
+            </w:pPr>
+            <w:r>
+              <w:rPr>
+                <w:sz w:val="20"/>
+                <w:szCs w:val="20"/>
+              </w:rPr>
+              <w:t>“</w:t>
+            </w:r>
+            <w:proofErr w:type="spellStart"/>
+            <w:r>
+              <w:rPr>
+                <w:sz w:val="20"/>
+                <w:szCs w:val="20"/>
+              </w:rPr>
+              <w:t>null@null</w:t>
+            </w:r>
+            <w:proofErr w:type="spellEnd"/>
+            <w:r>
+              <w:rPr>
+                <w:sz w:val="20"/>
+                <w:szCs w:val="20"/>
+              </w:rPr>
+              <w:t>”</w:t>
+            </w:r>
+          </w:p>
+        </w:tc>
+        <w:tc>
+          <w:tcPr>
+            <w:tcW w:w="585" w:type="pct"/>
+            <w:vAlign w:val="center"/>
+          </w:tcPr>
+          <w:p>
+            <w:pPr>
+              <w:jc w:val="center"/>
+              <w:rPr>
+                <w:sz w:val="20"/>
+                <w:szCs w:val="20"/>
+              </w:rPr>
+            </w:pPr>
+            <w:r>
+              <w:rPr>
+                <w:sz w:val="20"/>
+                <w:szCs w:val="20"/>
+              </w:rPr>
+              <w:t>“</w:t>
+            </w:r>
+            <w:proofErr w:type="spellStart"/>
+            <w:r>
+              <w:rPr>
+                <w:sz w:val="20"/>
+                <w:szCs w:val="20"/>
+              </w:rPr>
+              <w:t>null</w:t>
+            </w:r>
+            <w:proofErr w:type="spellEnd"/>
+            <w:r>
+              <w:rPr>
+                <w:sz w:val="20"/>
+                <w:szCs w:val="20"/>
+              </w:rPr>
+              <w:t>”</w:t>
+            </w:r>
+          </w:p>
+        </w:tc>
+        <w:tc>
+          <w:tcPr>
+            <w:tcW w:w="528" w:type="pct"/>
+            <w:gridSpan w:val="2"/>
+            <w:vAlign w:val="center"/>
+          </w:tcPr>
+          <w:p>
+            <w:pPr>
+              <w:jc w:val="center"/>
+              <w:rPr>
+                <w:sz w:val="20"/>
+                <w:szCs w:val="20"/>
+              </w:rPr>
+            </w:pPr>
+            <w:r>
+              <w:rPr>
+                <w:sz w:val="20"/>
+                <w:szCs w:val="20"/>
+              </w:rPr>
+              <w:t>“</w:t>
+            </w:r>
+            <w:proofErr w:type="spellStart"/>
+            <w:r>
+              <w:rPr>
+                <w:sz w:val="20"/>
+                <w:szCs w:val="20"/>
+              </w:rPr>
+              <w:t>null</w:t>
+            </w:r>
+            <w:proofErr w:type="spellEnd"/>
+            <w:r>
+              <w:rPr>
+                <w:sz w:val="20"/>
+                <w:szCs w:val="20"/>
+              </w:rPr>
+              <w:t>”</w:t>
+            </w:r>
+          </w:p>
+        </w:tc>
+        <w:tc>
+          <w:tcPr>
+            <w:tcW w:w="724" w:type="pct"/>
+            <w:vAlign w:val="center"/>
+          </w:tcPr>
+          <w:p>
+            <w:pPr>
+              <w:jc w:val="center"/>
+              <w:rPr>
+                <w:sz w:val="20"/>
+                <w:szCs w:val="20"/>
+              </w:rPr>
+            </w:pPr>
+            <w:r>
+              <w:rPr>
+                <w:sz w:val="20"/>
+                <w:szCs w:val="20"/>
+              </w:rPr>
+              <w:t>Attivo/Attivo</w:t>
+            </w:r>
+          </w:p>
+        </w:tc>
+        <w:tc>
+          <w:tcPr>
+            <w:tcW w:w="725" w:type="pct"/>
+            <w:vAlign w:val="center"/>
+          </w:tcPr>
+          <w:p>
+            <w:pPr>
+              <w:jc w:val="center"/>
+              <w:rPr>
+                <w:sz w:val="20"/>
+                <w:szCs w:val="20"/>
+              </w:rPr>
+            </w:pPr>
+            <w:r>
+              <w:rPr>
+                <w:sz w:val="20"/>
+                <w:szCs w:val="20"/>
+              </w:rPr>
+              <w:t>“Dati inseriti non validi”</w:t>
+            </w:r>
+          </w:p>
+        </w:tc>
+        <w:tc>
+          <w:tcPr>
+            <w:tcW w:w="724" w:type="pct"/>
+            <w:vAlign w:val="center"/>
+          </w:tcPr>
+          <w:p>
+            <w:pPr>
+              <w:jc w:val="center"/>
+              <w:rPr>
+                <w:sz w:val="20"/>
+                <w:szCs w:val="20"/>
+              </w:rPr>
+            </w:pPr>
+            <w:r>
+              <w:rPr>
+                <w:sz w:val="20"/>
+                <w:szCs w:val="20"/>
+              </w:rPr>
+              <w:t>“Dati inseriti non validi”</w:t>
+            </w:r>
+          </w:p>
+        </w:tc>
+      </w:tr>
+      <w:tr>
+        <w:tc>
+          <w:tcPr>
+            <w:tcW w:w="400" w:type="pct"/>
+            <w:vAlign w:val="center"/>
+          </w:tcPr>
+          <w:p>
+            <w:pPr>
+              <w:jc w:val="center"/>
+              <w:rPr>
+                <w:sz w:val="20"/>
+                <w:szCs w:val="20"/>
+              </w:rPr>
+            </w:pPr>
+            <w:r>
+              <w:rPr>
+                <w:sz w:val="20"/>
+                <w:szCs w:val="20"/>
+              </w:rPr>
+              <w:t>#4</w:t>
+            </w:r>
+          </w:p>
+        </w:tc>
+        <w:tc>
+          <w:tcPr>
+            <w:tcW w:w="1314" w:type="pct"/>
+            <w:vAlign w:val="center"/>
+          </w:tcPr>
+          <w:p>
+            <w:pPr>
+              <w:jc w:val="center"/>
+              <w:rPr>
+                <w:sz w:val="20"/>
+                <w:szCs w:val="20"/>
+              </w:rPr>
+            </w:pPr>
+            <w:r>
+              <w:rPr>
+                <w:sz w:val="20"/>
+                <w:szCs w:val="20"/>
+              </w:rPr>
+              <w:t>“</w:t>
+            </w:r>
+            <w:proofErr w:type="spellStart"/>
+            <w:r>
+              <w:rPr>
+                <w:sz w:val="20"/>
+                <w:szCs w:val="20"/>
+              </w:rPr>
+              <w:t>walter</w:t>
+            </w:r>
+            <w:proofErr w:type="spellEnd"/>
+            <w:r>
+              <w:rPr>
+                <w:sz w:val="20"/>
+                <w:szCs w:val="20"/>
+              </w:rPr>
+              <w:t>”</w:t>
+            </w:r>
+          </w:p>
+        </w:tc>
+        <w:tc>
+          <w:tcPr>
+            <w:tcW w:w="585" w:type="pct"/>
+            <w:vAlign w:val="center"/>
+          </w:tcPr>
+          <w:p>
+            <w:pPr>
+              <w:jc w:val="center"/>
+              <w:rPr>
+                <w:sz w:val="20"/>
+                <w:szCs w:val="20"/>
+              </w:rPr>
+            </w:pPr>
+            <w:r>
+              <w:rPr>
+                <w:sz w:val="20"/>
+                <w:szCs w:val="20"/>
+              </w:rPr>
+              <w:t>“”</w:t>
+            </w:r>
+          </w:p>
+        </w:tc>
+        <w:tc>
+          <w:tcPr>
+            <w:tcW w:w="528" w:type="pct"/>
+            <w:gridSpan w:val="2"/>
+            <w:vAlign w:val="center"/>
+          </w:tcPr>
+          <w:p>
+            <w:pPr>
+              <w:jc w:val="center"/>
+              <w:rPr>
+                <w:sz w:val="20"/>
+                <w:szCs w:val="20"/>
+              </w:rPr>
+            </w:pPr>
+            <w:r>
+              <w:rPr>
+                <w:sz w:val="20"/>
+                <w:szCs w:val="20"/>
+              </w:rPr>
+              <w:t>“”</w:t>
+            </w:r>
+          </w:p>
+        </w:tc>
+        <w:tc>
+          <w:tcPr>
+            <w:tcW w:w="724" w:type="pct"/>
+            <w:vAlign w:val="center"/>
+          </w:tcPr>
+          <w:p>
+            <w:pPr>
+              <w:jc w:val="center"/>
+              <w:rPr>
+                <w:sz w:val="20"/>
+                <w:szCs w:val="20"/>
+              </w:rPr>
+            </w:pPr>
+            <w:r>
+              <w:rPr>
+                <w:sz w:val="20"/>
+                <w:szCs w:val="20"/>
+              </w:rPr>
+              <w:t>Attivo/Attivo</w:t>
+            </w:r>
+          </w:p>
+        </w:tc>
+        <w:tc>
+          <w:tcPr>
+            <w:tcW w:w="725" w:type="pct"/>
+            <w:vAlign w:val="center"/>
+          </w:tcPr>
+          <w:p>
+            <w:pPr>
+              <w:jc w:val="center"/>
+              <w:rPr>
+                <w:sz w:val="20"/>
+                <w:szCs w:val="20"/>
+              </w:rPr>
+            </w:pPr>
+            <w:r>
+              <w:rPr>
+                <w:sz w:val="20"/>
+                <w:szCs w:val="20"/>
+              </w:rPr>
+              <w:t>“Dati inseriti non validi”</w:t>
+            </w:r>
+          </w:p>
+        </w:tc>
+        <w:tc>
+          <w:tcPr>
+            <w:tcW w:w="724" w:type="pct"/>
+            <w:vAlign w:val="center"/>
+          </w:tcPr>
+          <w:p>
+            <w:pPr>
+              <w:jc w:val="center"/>
+              <w:rPr>
+                <w:sz w:val="20"/>
+                <w:szCs w:val="20"/>
+              </w:rPr>
+            </w:pPr>
+            <w:r>
+              <w:rPr>
+                <w:sz w:val="20"/>
+                <w:szCs w:val="20"/>
+              </w:rPr>
+              <w:t>“Dati inseriti non validi”</w:t>
+            </w:r>
+          </w:p>
+        </w:tc>
+      </w:tr>
+    </w:tbl>
+    <w:p/>
+    <w:tbl>
+      <w:tblPr>
+        <w:tblStyle w:val="Grigliatabella"/>
+        <w:tblW w:w="5000" w:type="pct"/>
+        <w:tblCellMar>
+          <w:top w:w="113" w:type="dxa"/>
+          <w:bottom w:w="113" w:type="dxa"/>
+        </w:tblCellMar>
+        <w:tblLook w:val="0620" w:firstRow="1" w:lastRow="0" w:firstColumn="0" w:lastColumn="0" w:noHBand="1" w:noVBand="1"/>
+      </w:tblPr>
+      <w:tblGrid>
+        <w:gridCol w:w="951"/>
+        <w:gridCol w:w="2313"/>
+        <w:gridCol w:w="1092"/>
+        <w:gridCol w:w="1517"/>
+        <w:gridCol w:w="1750"/>
+        <w:gridCol w:w="2005"/>
+      </w:tblGrid>
+      <w:tr>
+        <w:tc>
+          <w:tcPr>
+            <w:tcW w:w="5000" w:type="pct"/>
+            <w:gridSpan w:val="6"/>
+            <w:vAlign w:val="center"/>
+          </w:tcPr>
+          <w:p>
+            <w:pPr>
+              <w:pStyle w:val="Marianna4"/>
+              <w:jc w:val="center"/>
+              <w:rPr>
+                <w:szCs w:val="24"/>
+              </w:rPr>
+            </w:pPr>
+            <w:r>
+              <w:rPr>
+                <w:szCs w:val="24"/>
+              </w:rPr>
+              <w:t>Login</w:t>
+            </w:r>
+          </w:p>
+        </w:tc>
+      </w:tr>
+      <w:tr>
+        <w:tc>
+          <w:tcPr>
+            <w:tcW w:w="494" w:type="pct"/>
+            <w:vAlign w:val="center"/>
+          </w:tcPr>
+          <w:p>
+            <w:pPr>
+              <w:rPr>
+                <w:b/>
+                <w:sz w:val="20"/>
+                <w:szCs w:val="20"/>
+              </w:rPr>
+            </w:pPr>
+            <w:r>
+              <w:rPr>
+                <w:b/>
+                <w:sz w:val="20"/>
+                <w:szCs w:val="20"/>
+              </w:rPr>
+              <w:t>Choice</w:t>
+            </w:r>
+          </w:p>
+        </w:tc>
+        <w:tc>
+          <w:tcPr>
+            <w:tcW w:w="1768" w:type="pct"/>
+            <w:gridSpan w:val="2"/>
+            <w:vAlign w:val="center"/>
+          </w:tcPr>
+          <w:p>
+            <w:pPr>
+              <w:rPr>
+                <w:b/>
+                <w:sz w:val="20"/>
+                <w:szCs w:val="20"/>
+              </w:rPr>
+            </w:pPr>
+            <w:r>
+              <w:rPr>
+                <w:b/>
+                <w:sz w:val="20"/>
+                <w:szCs w:val="20"/>
+              </w:rPr>
+              <w:t xml:space="preserve">Input </w:t>
+            </w:r>
+            <w:proofErr w:type="spellStart"/>
+            <w:r>
+              <w:rPr>
+                <w:b/>
+                <w:sz w:val="20"/>
+                <w:szCs w:val="20"/>
+              </w:rPr>
+              <w:t>parameters</w:t>
+            </w:r>
+            <w:proofErr w:type="spellEnd"/>
+          </w:p>
+        </w:tc>
+        <w:tc>
+          <w:tcPr>
+            <w:tcW w:w="788" w:type="pct"/>
+            <w:vAlign w:val="center"/>
+          </w:tcPr>
+          <w:p>
+            <w:pPr>
+              <w:rPr>
+                <w:b/>
+                <w:sz w:val="20"/>
+                <w:szCs w:val="20"/>
+              </w:rPr>
+            </w:pPr>
+            <w:proofErr w:type="spellStart"/>
+            <w:r>
+              <w:rPr>
+                <w:b/>
+                <w:sz w:val="20"/>
+                <w:szCs w:val="20"/>
+              </w:rPr>
+              <w:t>Enviroment</w:t>
+            </w:r>
+            <w:proofErr w:type="spellEnd"/>
+            <w:r>
+              <w:rPr>
+                <w:b/>
+                <w:sz w:val="20"/>
+                <w:szCs w:val="20"/>
+              </w:rPr>
+              <w:t xml:space="preserve"> </w:t>
+            </w:r>
+            <w:proofErr w:type="spellStart"/>
+            <w:r>
+              <w:rPr>
+                <w:b/>
+                <w:sz w:val="20"/>
+                <w:szCs w:val="20"/>
+              </w:rPr>
+              <w:t>characteristics</w:t>
+            </w:r>
+            <w:proofErr w:type="spellEnd"/>
+          </w:p>
+        </w:tc>
+        <w:tc>
+          <w:tcPr>
+            <w:tcW w:w="1950" w:type="pct"/>
+            <w:gridSpan w:val="2"/>
+            <w:vAlign w:val="center"/>
+          </w:tcPr>
+          <w:p>
+            <w:pPr>
+              <w:pStyle w:val="Marianna4"/>
+              <w:jc w:val="center"/>
+              <w:rPr>
+                <w:sz w:val="20"/>
+                <w:szCs w:val="20"/>
+              </w:rPr>
+            </w:pPr>
+          </w:p>
+        </w:tc>
+      </w:tr>
+      <w:tr>
+        <w:tc>
+          <w:tcPr>
+            <w:tcW w:w="494" w:type="pct"/>
+            <w:vAlign w:val="center"/>
+          </w:tcPr>
+          <w:p>
+            <w:pPr>
+              <w:jc w:val="center"/>
+              <w:rPr>
+                <w:sz w:val="20"/>
+                <w:szCs w:val="20"/>
+              </w:rPr>
+            </w:pPr>
+          </w:p>
+        </w:tc>
+        <w:tc>
+          <w:tcPr>
+            <w:tcW w:w="1201" w:type="pct"/>
+            <w:vAlign w:val="center"/>
+          </w:tcPr>
+          <w:p>
+            <w:pPr>
+              <w:jc w:val="center"/>
+              <w:rPr>
+                <w:b/>
+                <w:sz w:val="20"/>
+                <w:szCs w:val="20"/>
+              </w:rPr>
+            </w:pPr>
+            <w:r>
+              <w:rPr>
+                <w:b/>
+                <w:sz w:val="20"/>
+                <w:szCs w:val="20"/>
+              </w:rPr>
+              <w:t>Username</w:t>
+            </w:r>
+          </w:p>
+        </w:tc>
+        <w:tc>
+          <w:tcPr>
+            <w:tcW w:w="567" w:type="pct"/>
+            <w:vAlign w:val="center"/>
+          </w:tcPr>
+          <w:p>
+            <w:pPr>
+              <w:jc w:val="center"/>
+              <w:rPr>
+                <w:b/>
+                <w:sz w:val="20"/>
+                <w:szCs w:val="20"/>
+              </w:rPr>
+            </w:pPr>
+            <w:r>
+              <w:rPr>
+                <w:b/>
+                <w:sz w:val="20"/>
+                <w:szCs w:val="20"/>
+              </w:rPr>
+              <w:t>Password</w:t>
+            </w:r>
+          </w:p>
+        </w:tc>
+        <w:tc>
+          <w:tcPr>
+            <w:tcW w:w="788" w:type="pct"/>
+            <w:vAlign w:val="center"/>
+          </w:tcPr>
+          <w:p>
+            <w:pPr>
+              <w:jc w:val="center"/>
+              <w:rPr>
+                <w:sz w:val="20"/>
+                <w:szCs w:val="20"/>
+              </w:rPr>
+            </w:pPr>
+            <w:r>
+              <w:rPr>
+                <w:b/>
+                <w:sz w:val="20"/>
+                <w:szCs w:val="20"/>
+              </w:rPr>
+              <w:t>GPS/Network</w:t>
+            </w:r>
+          </w:p>
+        </w:tc>
+        <w:tc>
+          <w:tcPr>
+            <w:tcW w:w="909" w:type="pct"/>
+            <w:vAlign w:val="center"/>
+          </w:tcPr>
+          <w:p>
+            <w:pPr>
+              <w:jc w:val="center"/>
+              <w:rPr>
+                <w:b/>
+                <w:sz w:val="20"/>
+                <w:szCs w:val="20"/>
+              </w:rPr>
+            </w:pPr>
+            <w:r>
+              <w:rPr>
+                <w:b/>
+                <w:sz w:val="20"/>
+                <w:szCs w:val="20"/>
+              </w:rPr>
+              <w:t>Valore atteso</w:t>
+            </w:r>
+          </w:p>
+        </w:tc>
+        <w:tc>
+          <w:tcPr>
+            <w:tcW w:w="1041" w:type="pct"/>
+            <w:vAlign w:val="center"/>
+          </w:tcPr>
+          <w:p>
+            <w:pPr>
+              <w:jc w:val="center"/>
+              <w:rPr>
+                <w:b/>
+                <w:sz w:val="20"/>
+                <w:szCs w:val="20"/>
+              </w:rPr>
+            </w:pPr>
+            <w:r>
+              <w:rPr>
+                <w:b/>
+                <w:sz w:val="20"/>
+                <w:szCs w:val="20"/>
+              </w:rPr>
+              <w:t>Output</w:t>
+            </w:r>
+          </w:p>
+        </w:tc>
+      </w:tr>
+      <w:tr>
+        <w:tc>
+          <w:tcPr>
+            <w:tcW w:w="494" w:type="pct"/>
+            <w:vAlign w:val="center"/>
+          </w:tcPr>
+          <w:p>
+            <w:pPr>
+              <w:jc w:val="center"/>
+              <w:rPr>
+                <w:sz w:val="20"/>
+                <w:szCs w:val="20"/>
+              </w:rPr>
+            </w:pPr>
+            <w:r>
+              <w:rPr>
+                <w:sz w:val="20"/>
+                <w:szCs w:val="20"/>
+              </w:rPr>
+              <w:t>#1</w:t>
+            </w:r>
+          </w:p>
+        </w:tc>
+        <w:tc>
+          <w:tcPr>
+            <w:tcW w:w="1201" w:type="pct"/>
+            <w:vAlign w:val="center"/>
+          </w:tcPr>
+          <w:p>
+            <w:pPr>
+              <w:jc w:val="center"/>
+              <w:rPr>
+                <w:sz w:val="20"/>
+                <w:szCs w:val="20"/>
+              </w:rPr>
+            </w:pPr>
+            <w:proofErr w:type="spellStart"/>
+            <w:r>
+              <w:rPr>
+                <w:sz w:val="20"/>
+                <w:szCs w:val="20"/>
+              </w:rPr>
+              <w:t>enricodicerbo</w:t>
+            </w:r>
+            <w:proofErr w:type="spellEnd"/>
+          </w:p>
+        </w:tc>
+        <w:tc>
+          <w:tcPr>
+            <w:tcW w:w="567" w:type="pct"/>
+            <w:vAlign w:val="center"/>
+          </w:tcPr>
+          <w:p>
+            <w:pPr>
+              <w:jc w:val="center"/>
+              <w:rPr>
+                <w:sz w:val="20"/>
+                <w:szCs w:val="20"/>
+              </w:rPr>
+            </w:pPr>
+            <w:r>
+              <w:rPr>
+                <w:sz w:val="20"/>
+                <w:szCs w:val="20"/>
+              </w:rPr>
+              <w:t>“</w:t>
+            </w:r>
+            <w:proofErr w:type="spellStart"/>
+            <w:r>
+              <w:rPr>
+                <w:sz w:val="20"/>
+                <w:szCs w:val="20"/>
+              </w:rPr>
+              <w:t>enr</w:t>
+            </w:r>
+            <w:r>
+              <w:rPr>
+                <w:sz w:val="20"/>
+                <w:szCs w:val="20"/>
+              </w:rPr>
+              <w:t>i</w:t>
+            </w:r>
+            <w:r>
+              <w:rPr>
+                <w:sz w:val="20"/>
+                <w:szCs w:val="20"/>
+              </w:rPr>
+              <w:t>co</w:t>
+            </w:r>
+            <w:proofErr w:type="spellEnd"/>
+            <w:r>
+              <w:rPr>
+                <w:sz w:val="20"/>
+                <w:szCs w:val="20"/>
+              </w:rPr>
+              <w:t>”</w:t>
+            </w:r>
+          </w:p>
+        </w:tc>
+        <w:tc>
+          <w:tcPr>
+            <w:tcW w:w="788" w:type="pct"/>
+            <w:vAlign w:val="center"/>
+          </w:tcPr>
+          <w:p>
+            <w:pPr>
+              <w:jc w:val="center"/>
+              <w:rPr>
+                <w:sz w:val="20"/>
+                <w:szCs w:val="20"/>
+              </w:rPr>
+            </w:pPr>
+            <w:r>
+              <w:rPr>
+                <w:sz w:val="20"/>
+                <w:szCs w:val="20"/>
+              </w:rPr>
+              <w:t>Attivo/Attivo</w:t>
+            </w:r>
+          </w:p>
+        </w:tc>
+        <w:tc>
+          <w:tcPr>
+            <w:tcW w:w="909" w:type="pct"/>
+            <w:vAlign w:val="center"/>
+          </w:tcPr>
+          <w:p>
+            <w:pPr>
+              <w:jc w:val="center"/>
+              <w:rPr>
+                <w:sz w:val="20"/>
+                <w:szCs w:val="20"/>
+              </w:rPr>
+            </w:pPr>
+            <w:r>
+              <w:rPr>
+                <w:sz w:val="20"/>
+                <w:szCs w:val="20"/>
+              </w:rPr>
+              <w:t>“</w:t>
+            </w:r>
+            <w:r>
+              <w:rPr>
+                <w:sz w:val="20"/>
+                <w:szCs w:val="20"/>
+              </w:rPr>
+              <w:t>Login avvenuto con successo</w:t>
+            </w:r>
+            <w:r>
+              <w:rPr>
+                <w:sz w:val="20"/>
+                <w:szCs w:val="20"/>
+              </w:rPr>
+              <w:t>”</w:t>
+            </w:r>
+          </w:p>
+        </w:tc>
+        <w:tc>
+          <w:tcPr>
+            <w:tcW w:w="1041" w:type="pct"/>
+            <w:vAlign w:val="center"/>
+          </w:tcPr>
+          <w:p>
+            <w:pPr>
+              <w:jc w:val="center"/>
+              <w:rPr>
+                <w:sz w:val="20"/>
+                <w:szCs w:val="20"/>
+              </w:rPr>
+            </w:pPr>
+            <w:r>
+              <w:rPr>
+                <w:sz w:val="20"/>
+                <w:szCs w:val="20"/>
+              </w:rPr>
+              <w:t>“</w:t>
+            </w:r>
+            <w:r>
+              <w:rPr>
+                <w:sz w:val="20"/>
+                <w:szCs w:val="20"/>
+              </w:rPr>
+              <w:t>Login avvenuto con successo</w:t>
+            </w:r>
+            <w:r>
+              <w:rPr>
+                <w:sz w:val="20"/>
+                <w:szCs w:val="20"/>
+              </w:rPr>
+              <w:t>”</w:t>
+            </w:r>
+          </w:p>
+        </w:tc>
+      </w:tr>
+      <w:tr>
+        <w:tc>
+          <w:tcPr>
+            <w:tcW w:w="494" w:type="pct"/>
+            <w:vAlign w:val="center"/>
+          </w:tcPr>
+          <w:p>
+            <w:pPr>
+              <w:jc w:val="center"/>
+              <w:rPr>
+                <w:sz w:val="20"/>
+                <w:szCs w:val="20"/>
+              </w:rPr>
+            </w:pPr>
+            <w:r>
+              <w:rPr>
+                <w:sz w:val="20"/>
+                <w:szCs w:val="20"/>
+              </w:rPr>
+              <w:t>#2</w:t>
+            </w:r>
+          </w:p>
+        </w:tc>
+        <w:tc>
+          <w:tcPr>
+            <w:tcW w:w="1201" w:type="pct"/>
+            <w:vAlign w:val="center"/>
+          </w:tcPr>
+          <w:p>
+            <w:pPr>
+              <w:jc w:val="center"/>
+              <w:rPr>
+                <w:sz w:val="20"/>
+                <w:szCs w:val="20"/>
+              </w:rPr>
+            </w:pPr>
+            <w:r>
+              <w:rPr>
+                <w:sz w:val="20"/>
+                <w:szCs w:val="20"/>
+              </w:rPr>
+              <w:t>“”</w:t>
+            </w:r>
+          </w:p>
+        </w:tc>
+        <w:tc>
+          <w:tcPr>
+            <w:tcW w:w="567" w:type="pct"/>
+            <w:vAlign w:val="center"/>
+          </w:tcPr>
+          <w:p>
+            <w:pPr>
+              <w:jc w:val="center"/>
+              <w:rPr>
+                <w:sz w:val="20"/>
+                <w:szCs w:val="20"/>
+              </w:rPr>
+            </w:pPr>
+            <w:r>
+              <w:rPr>
+                <w:sz w:val="20"/>
+                <w:szCs w:val="20"/>
+              </w:rPr>
+              <w:t>“”</w:t>
+            </w:r>
+          </w:p>
+        </w:tc>
+        <w:tc>
+          <w:tcPr>
+            <w:tcW w:w="788" w:type="pct"/>
+            <w:vAlign w:val="center"/>
+          </w:tcPr>
+          <w:p>
+            <w:pPr>
+              <w:jc w:val="center"/>
+              <w:rPr>
+                <w:sz w:val="20"/>
+                <w:szCs w:val="20"/>
+              </w:rPr>
+            </w:pPr>
+            <w:r>
+              <w:rPr>
+                <w:sz w:val="20"/>
+                <w:szCs w:val="20"/>
+              </w:rPr>
+              <w:t>Attivo/Attivo</w:t>
+            </w:r>
+          </w:p>
+        </w:tc>
+        <w:tc>
+          <w:tcPr>
+            <w:tcW w:w="909" w:type="pct"/>
+            <w:vAlign w:val="center"/>
+          </w:tcPr>
+          <w:p>
+            <w:pPr>
+              <w:jc w:val="center"/>
+              <w:rPr>
+                <w:sz w:val="20"/>
+                <w:szCs w:val="20"/>
+              </w:rPr>
+            </w:pPr>
+            <w:r>
+              <w:rPr>
+                <w:sz w:val="20"/>
+                <w:szCs w:val="20"/>
+              </w:rPr>
+              <w:t>“Dati inseriti non validi”</w:t>
+            </w:r>
+          </w:p>
+        </w:tc>
+        <w:tc>
+          <w:tcPr>
+            <w:tcW w:w="1041" w:type="pct"/>
+            <w:vAlign w:val="center"/>
+          </w:tcPr>
+          <w:p>
+            <w:pPr>
+              <w:jc w:val="center"/>
+              <w:rPr>
+                <w:sz w:val="20"/>
+                <w:szCs w:val="20"/>
+              </w:rPr>
+            </w:pPr>
+            <w:r>
+              <w:rPr>
+                <w:sz w:val="20"/>
+                <w:szCs w:val="20"/>
+              </w:rPr>
+              <w:t>“Dati inseriti non validi”</w:t>
+            </w:r>
+          </w:p>
+        </w:tc>
+      </w:tr>
+      <w:tr>
+        <w:tc>
+          <w:tcPr>
+            <w:tcW w:w="494" w:type="pct"/>
+            <w:vAlign w:val="center"/>
+          </w:tcPr>
+          <w:p>
+            <w:pPr>
+              <w:jc w:val="center"/>
+              <w:rPr>
+                <w:sz w:val="20"/>
+                <w:szCs w:val="20"/>
+              </w:rPr>
+            </w:pPr>
+            <w:r>
+              <w:rPr>
+                <w:sz w:val="20"/>
+                <w:szCs w:val="20"/>
+              </w:rPr>
+              <w:t>#3</w:t>
+            </w:r>
+          </w:p>
+        </w:tc>
+        <w:tc>
+          <w:tcPr>
+            <w:tcW w:w="1201" w:type="pct"/>
+            <w:vAlign w:val="center"/>
+          </w:tcPr>
+          <w:p>
+            <w:pPr>
+              <w:jc w:val="center"/>
+              <w:rPr>
+                <w:sz w:val="20"/>
+                <w:szCs w:val="20"/>
+              </w:rPr>
+            </w:pPr>
+            <w:proofErr w:type="spellStart"/>
+            <w:r>
+              <w:rPr>
+                <w:sz w:val="20"/>
+                <w:szCs w:val="20"/>
+              </w:rPr>
+              <w:t>enniosalomone</w:t>
+            </w:r>
+            <w:proofErr w:type="spellEnd"/>
+            <w:r>
+              <w:rPr>
+                <w:rStyle w:val="Collegamentoipertestuale"/>
+                <w:sz w:val="20"/>
+                <w:szCs w:val="20"/>
+              </w:rPr>
+              <w:t>”</w:t>
+            </w:r>
+          </w:p>
+        </w:tc>
+        <w:tc>
+          <w:tcPr>
+            <w:tcW w:w="567" w:type="pct"/>
+            <w:vAlign w:val="center"/>
+          </w:tcPr>
+          <w:p>
+            <w:pPr>
+              <w:jc w:val="center"/>
+              <w:rPr>
+                <w:sz w:val="20"/>
+                <w:szCs w:val="20"/>
+              </w:rPr>
+            </w:pPr>
+            <w:r>
+              <w:rPr>
+                <w:sz w:val="20"/>
+                <w:szCs w:val="20"/>
+              </w:rPr>
+              <w:t>“</w:t>
+            </w:r>
+            <w:proofErr w:type="spellStart"/>
+            <w:r>
+              <w:rPr>
+                <w:sz w:val="20"/>
+                <w:szCs w:val="20"/>
+              </w:rPr>
+              <w:t>enn</w:t>
+            </w:r>
+            <w:proofErr w:type="spellEnd"/>
+            <w:r>
+              <w:rPr>
+                <w:sz w:val="20"/>
+                <w:szCs w:val="20"/>
+              </w:rPr>
+              <w:t>”</w:t>
+            </w:r>
+          </w:p>
+        </w:tc>
+        <w:tc>
+          <w:tcPr>
+            <w:tcW w:w="788" w:type="pct"/>
+            <w:vAlign w:val="center"/>
+          </w:tcPr>
+          <w:p>
+            <w:pPr>
+              <w:jc w:val="center"/>
+              <w:rPr>
+                <w:sz w:val="20"/>
+                <w:szCs w:val="20"/>
+              </w:rPr>
+            </w:pPr>
+            <w:r>
+              <w:rPr>
+                <w:sz w:val="20"/>
+                <w:szCs w:val="20"/>
+              </w:rPr>
+              <w:t>Attivo/Attivo</w:t>
+            </w:r>
+          </w:p>
+        </w:tc>
+        <w:tc>
+          <w:tcPr>
+            <w:tcW w:w="909" w:type="pct"/>
+            <w:vAlign w:val="center"/>
+          </w:tcPr>
+          <w:p>
+            <w:pPr>
+              <w:rPr>
+                <w:sz w:val="20"/>
+                <w:szCs w:val="20"/>
+              </w:rPr>
+            </w:pPr>
+            <w:r>
+              <w:rPr>
+                <w:sz w:val="20"/>
+                <w:szCs w:val="20"/>
+              </w:rPr>
+              <w:t>“Username o password errate”</w:t>
+            </w:r>
+          </w:p>
+        </w:tc>
+        <w:tc>
+          <w:tcPr>
+            <w:tcW w:w="1041" w:type="pct"/>
+            <w:vAlign w:val="center"/>
+          </w:tcPr>
+          <w:p>
+            <w:pPr>
+              <w:jc w:val="center"/>
+              <w:rPr>
+                <w:sz w:val="20"/>
+                <w:szCs w:val="20"/>
+              </w:rPr>
+            </w:pPr>
+            <w:r>
+              <w:rPr>
+                <w:sz w:val="20"/>
+                <w:szCs w:val="20"/>
+              </w:rPr>
+              <w:t>“Username o password errate”</w:t>
+            </w:r>
+          </w:p>
+        </w:tc>
+      </w:tr>
+      <w:tr>
+        <w:tc>
+          <w:tcPr>
+            <w:tcW w:w="494" w:type="pct"/>
+            <w:vAlign w:val="center"/>
+          </w:tcPr>
+          <w:p>
+            <w:pPr>
+              <w:jc w:val="center"/>
+              <w:rPr>
+                <w:sz w:val="20"/>
+                <w:szCs w:val="20"/>
+              </w:rPr>
+            </w:pPr>
+            <w:r>
+              <w:rPr>
+                <w:sz w:val="20"/>
+                <w:szCs w:val="20"/>
+              </w:rPr>
+              <w:t>#4</w:t>
+            </w:r>
+          </w:p>
+        </w:tc>
+        <w:tc>
+          <w:tcPr>
+            <w:tcW w:w="1201" w:type="pct"/>
+            <w:vAlign w:val="center"/>
+          </w:tcPr>
+          <w:p>
+            <w:pPr>
+              <w:jc w:val="center"/>
+              <w:rPr>
+                <w:sz w:val="20"/>
+                <w:szCs w:val="20"/>
+              </w:rPr>
+            </w:pPr>
+            <w:proofErr w:type="spellStart"/>
+            <w:r>
+              <w:rPr>
+                <w:sz w:val="20"/>
+                <w:szCs w:val="20"/>
+              </w:rPr>
+              <w:t>salvatoremerolese</w:t>
+            </w:r>
+            <w:proofErr w:type="spellEnd"/>
+          </w:p>
+        </w:tc>
+        <w:tc>
+          <w:tcPr>
+            <w:tcW w:w="567" w:type="pct"/>
+            <w:vAlign w:val="center"/>
+          </w:tcPr>
+          <w:p>
+            <w:pPr>
+              <w:jc w:val="center"/>
+              <w:rPr>
+                <w:sz w:val="20"/>
+                <w:szCs w:val="20"/>
+              </w:rPr>
+            </w:pPr>
+            <w:r>
+              <w:rPr>
+                <w:sz w:val="20"/>
+                <w:szCs w:val="20"/>
+              </w:rPr>
+              <w:t>“</w:t>
+            </w:r>
+            <w:proofErr w:type="spellStart"/>
+            <w:r>
+              <w:rPr>
+                <w:sz w:val="20"/>
+                <w:szCs w:val="20"/>
+              </w:rPr>
+              <w:t>salvooo</w:t>
+            </w:r>
+            <w:proofErr w:type="spellEnd"/>
+            <w:r>
+              <w:rPr>
+                <w:sz w:val="20"/>
+                <w:szCs w:val="20"/>
+              </w:rPr>
+              <w:t>”</w:t>
+            </w:r>
+          </w:p>
+        </w:tc>
+        <w:tc>
+          <w:tcPr>
+            <w:tcW w:w="788" w:type="pct"/>
+            <w:vAlign w:val="center"/>
+          </w:tcPr>
+          <w:p>
+            <w:pPr>
+              <w:jc w:val="center"/>
+              <w:rPr>
+                <w:sz w:val="20"/>
+                <w:szCs w:val="20"/>
+              </w:rPr>
+            </w:pPr>
+            <w:r>
+              <w:rPr>
+                <w:sz w:val="20"/>
+                <w:szCs w:val="20"/>
+              </w:rPr>
+              <w:t>Attivo/Attivo</w:t>
+            </w:r>
+          </w:p>
+        </w:tc>
+        <w:tc>
+          <w:tcPr>
+            <w:tcW w:w="909" w:type="pct"/>
+            <w:vAlign w:val="center"/>
+          </w:tcPr>
+          <w:p>
+            <w:pPr>
+              <w:jc w:val="center"/>
+              <w:rPr>
+                <w:sz w:val="20"/>
+                <w:szCs w:val="20"/>
+              </w:rPr>
+            </w:pPr>
+            <w:r>
+              <w:rPr>
+                <w:sz w:val="20"/>
+                <w:szCs w:val="20"/>
+              </w:rPr>
+              <w:t>“Username o password errate”</w:t>
+            </w:r>
+          </w:p>
+        </w:tc>
+        <w:tc>
+          <w:tcPr>
+            <w:tcW w:w="1041" w:type="pct"/>
+            <w:vAlign w:val="center"/>
+          </w:tcPr>
+          <w:p>
+            <w:pPr>
+              <w:jc w:val="center"/>
+              <w:rPr>
+                <w:sz w:val="20"/>
+                <w:szCs w:val="20"/>
+              </w:rPr>
+            </w:pPr>
+            <w:r>
+              <w:rPr>
+                <w:sz w:val="20"/>
+                <w:szCs w:val="20"/>
+              </w:rPr>
+              <w:t>“Username o password errate”</w:t>
+            </w:r>
+          </w:p>
+        </w:tc>
+      </w:tr>
+    </w:tbl>
+    <w:p>
+      <w:pPr>
+        <w:rPr>
+          <w:u w:val="single"/>
+        </w:rPr>
+      </w:pPr>
+    </w:p>
+    <w:tbl>
+      <w:tblPr>
+        <w:tblStyle w:val="Grigliatabella"/>
+        <w:tblW w:w="5000" w:type="pct"/>
+        <w:tblLook w:val="0620" w:firstRow="1" w:lastRow="0" w:firstColumn="0" w:lastColumn="0" w:noHBand="1" w:noVBand="1"/>
+      </w:tblPr>
+      <w:tblGrid>
+        <w:gridCol w:w="870"/>
+        <w:gridCol w:w="3312"/>
+        <w:gridCol w:w="1652"/>
+        <w:gridCol w:w="1901"/>
+        <w:gridCol w:w="1893"/>
+      </w:tblGrid>
+      <w:tr>
+        <w:trPr>
+          <w:trHeight w:val="553"/>
+        </w:trPr>
+        <w:tc>
+          <w:tcPr>
+            <w:tcW w:w="5000" w:type="pct"/>
+            <w:gridSpan w:val="5"/>
+          </w:tcPr>
+          <w:p>
+            <w:pPr>
+              <w:pStyle w:val="Marianna4"/>
+              <w:jc w:val="center"/>
+              <w:rPr>
+                <w:szCs w:val="24"/>
+              </w:rPr>
+            </w:pPr>
+            <w:bookmarkStart w:id="2" w:name="_Toc499033222"/>
+            <w:r>
+              <w:rPr>
+                <w:szCs w:val="24"/>
+              </w:rPr>
+              <w:t>Creazione</w:t>
+            </w:r>
+            <w:r>
+              <w:rPr>
+                <w:szCs w:val="24"/>
+              </w:rPr>
+              <w:t xml:space="preserve"> di una sfida</w:t>
+            </w:r>
+            <w:bookmarkEnd w:id="2"/>
+          </w:p>
+        </w:tc>
+      </w:tr>
+      <w:tr>
+        <w:trPr>
+          <w:trHeight w:val="553"/>
+        </w:trPr>
+        <w:tc>
+          <w:tcPr>
+            <w:tcW w:w="452" w:type="pct"/>
+            <w:vAlign w:val="center"/>
+          </w:tcPr>
+          <w:p>
+            <w:pPr>
+              <w:rPr>
+                <w:b/>
+                <w:sz w:val="20"/>
+              </w:rPr>
+            </w:pPr>
+            <w:r>
+              <w:rPr>
+                <w:b/>
+                <w:sz w:val="20"/>
+              </w:rPr>
+              <w:t>Choice</w:t>
+            </w:r>
+          </w:p>
+        </w:tc>
+        <w:tc>
+          <w:tcPr>
+            <w:tcW w:w="1720" w:type="pct"/>
+            <w:vAlign w:val="center"/>
+          </w:tcPr>
+          <w:p>
+            <w:pPr>
+              <w:rPr>
+                <w:b/>
+                <w:sz w:val="20"/>
+              </w:rPr>
+            </w:pPr>
+            <w:r>
+              <w:rPr>
+                <w:b/>
+                <w:sz w:val="20"/>
+              </w:rPr>
+              <w:t xml:space="preserve">Input </w:t>
+            </w:r>
+            <w:proofErr w:type="spellStart"/>
+            <w:r>
+              <w:rPr>
+                <w:b/>
+                <w:sz w:val="20"/>
+              </w:rPr>
+              <w:t>parameters</w:t>
+            </w:r>
+            <w:proofErr w:type="spellEnd"/>
+          </w:p>
+        </w:tc>
+        <w:tc>
+          <w:tcPr>
+            <w:tcW w:w="858" w:type="pct"/>
+          </w:tcPr>
+          <w:p>
+            <w:pPr>
+              <w:rPr>
+                <w:b/>
+                <w:sz w:val="20"/>
+              </w:rPr>
+            </w:pPr>
+            <w:proofErr w:type="spellStart"/>
+            <w:r>
+              <w:rPr>
+                <w:b/>
+                <w:sz w:val="20"/>
+              </w:rPr>
+              <w:t>Enviroments</w:t>
+            </w:r>
+            <w:proofErr w:type="spellEnd"/>
+            <w:r>
+              <w:rPr>
+                <w:b/>
+                <w:sz w:val="20"/>
+              </w:rPr>
+              <w:t xml:space="preserve"> </w:t>
+            </w:r>
+            <w:proofErr w:type="spellStart"/>
+            <w:r>
+              <w:rPr>
+                <w:b/>
+                <w:sz w:val="20"/>
+              </w:rPr>
+              <w:t>characteristics</w:t>
+            </w:r>
+            <w:proofErr w:type="spellEnd"/>
+          </w:p>
+        </w:tc>
+        <w:tc>
+          <w:tcPr>
+            <w:tcW w:w="1970" w:type="pct"/>
+            <w:gridSpan w:val="2"/>
+            <w:vAlign w:val="center"/>
+          </w:tcPr>
+          <w:p>
+            <w:pPr>
+              <w:pStyle w:val="Marianna4"/>
+              <w:jc w:val="center"/>
+              <w:rPr>
+                <w:sz w:val="20"/>
+              </w:rPr>
+            </w:pPr>
+          </w:p>
+        </w:tc>
+      </w:tr>
+      <w:tr>
+        <w:trPr>
+          <w:trHeight w:val="680"/>
+        </w:trPr>
+        <w:tc>
+          <w:tcPr>
+            <w:tcW w:w="452" w:type="pct"/>
+            <w:vAlign w:val="center"/>
+          </w:tcPr>
+          <w:p>
+            <w:pPr>
+              <w:jc w:val="center"/>
+              <w:rPr>
+                <w:sz w:val="20"/>
+              </w:rPr>
+            </w:pPr>
+          </w:p>
+        </w:tc>
+        <w:tc>
+          <w:tcPr>
+            <w:tcW w:w="1720" w:type="pct"/>
+            <w:vAlign w:val="center"/>
+          </w:tcPr>
+          <w:p>
+            <w:pPr>
+              <w:jc w:val="center"/>
+              <w:rPr>
+                <w:b/>
+                <w:sz w:val="20"/>
+              </w:rPr>
+            </w:pPr>
+            <w:r>
+              <w:rPr>
+                <w:b/>
+                <w:sz w:val="20"/>
+              </w:rPr>
+              <w:t>Operazione #1</w:t>
+            </w:r>
+          </w:p>
+        </w:tc>
+        <w:tc>
+          <w:tcPr>
+            <w:tcW w:w="858" w:type="pct"/>
+          </w:tcPr>
+          <w:p>
+            <w:pPr>
+              <w:jc w:val="center"/>
+              <w:rPr>
+                <w:b/>
+                <w:sz w:val="20"/>
+              </w:rPr>
+            </w:pPr>
+          </w:p>
+          <w:p>
+            <w:pPr>
+              <w:jc w:val="center"/>
+              <w:rPr>
+                <w:b/>
+                <w:sz w:val="20"/>
+              </w:rPr>
+            </w:pPr>
+            <w:r>
+              <w:rPr>
+                <w:b/>
+                <w:sz w:val="20"/>
+              </w:rPr>
+              <w:t>GPS/Network</w:t>
+            </w:r>
+          </w:p>
+        </w:tc>
+        <w:tc>
+          <w:tcPr>
+            <w:tcW w:w="987" w:type="pct"/>
+            <w:vAlign w:val="center"/>
+          </w:tcPr>
+          <w:p>
+            <w:pPr>
+              <w:jc w:val="center"/>
+              <w:rPr>
+                <w:b/>
+                <w:sz w:val="20"/>
+              </w:rPr>
+            </w:pPr>
+            <w:r>
+              <w:rPr>
+                <w:b/>
+                <w:sz w:val="20"/>
+              </w:rPr>
+              <w:t>Valore atteso</w:t>
+            </w:r>
+          </w:p>
+        </w:tc>
+        <w:tc>
+          <w:tcPr>
+            <w:tcW w:w="983" w:type="pct"/>
+            <w:vAlign w:val="center"/>
+          </w:tcPr>
+          <w:p>
+            <w:pPr>
+              <w:jc w:val="center"/>
+              <w:rPr>
+                <w:b/>
+                <w:sz w:val="20"/>
+              </w:rPr>
+            </w:pPr>
+            <w:r>
+              <w:rPr>
+                <w:b/>
+                <w:sz w:val="20"/>
+              </w:rPr>
+              <w:t>Output</w:t>
+            </w:r>
+          </w:p>
+        </w:tc>
+      </w:tr>
+      <w:tr>
+        <w:trPr>
+          <w:trHeight w:val="674"/>
+        </w:trPr>
+        <w:tc>
+          <w:tcPr>
+            <w:tcW w:w="452" w:type="pct"/>
+            <w:vAlign w:val="center"/>
+          </w:tcPr>
+          <w:p>
+            <w:pPr>
+              <w:jc w:val="center"/>
+              <w:rPr>
+                <w:sz w:val="20"/>
+              </w:rPr>
+            </w:pPr>
+            <w:r>
+              <w:rPr>
+                <w:sz w:val="20"/>
+              </w:rPr>
+              <w:t>#1</w:t>
+            </w:r>
+          </w:p>
+        </w:tc>
+        <w:tc>
+          <w:tcPr>
+            <w:tcW w:w="1720" w:type="pct"/>
+            <w:vAlign w:val="center"/>
+          </w:tcPr>
+          <w:p>
+            <w:pPr>
+              <w:jc w:val="center"/>
+              <w:rPr>
+                <w:sz w:val="20"/>
+              </w:rPr>
+            </w:pPr>
+            <w:r>
+              <w:rPr>
+                <w:sz w:val="20"/>
+              </w:rPr>
+              <w:t>Clicca su un punto della mappa</w:t>
+            </w:r>
+          </w:p>
+        </w:tc>
+        <w:tc>
+          <w:tcPr>
+            <w:tcW w:w="858" w:type="pct"/>
+          </w:tcPr>
+          <w:p>
+            <w:pPr>
+              <w:jc w:val="center"/>
+              <w:rPr>
+                <w:sz w:val="20"/>
+              </w:rPr>
+            </w:pPr>
+          </w:p>
+          <w:p>
+            <w:pPr>
+              <w:jc w:val="center"/>
+              <w:rPr>
+                <w:sz w:val="20"/>
+              </w:rPr>
+            </w:pPr>
+            <w:r>
+              <w:rPr>
+                <w:sz w:val="20"/>
+              </w:rPr>
+              <w:t>Attivo/Attivo</w:t>
+            </w:r>
+          </w:p>
+        </w:tc>
+        <w:tc>
+          <w:tcPr>
+            <w:tcW w:w="987" w:type="pct"/>
+            <w:vAlign w:val="center"/>
+          </w:tcPr>
+          <w:p>
+            <w:pPr>
+              <w:jc w:val="center"/>
+              <w:rPr>
+                <w:sz w:val="20"/>
+              </w:rPr>
+            </w:pPr>
+            <w:r>
+              <w:rPr>
+                <w:sz w:val="20"/>
+              </w:rPr>
+              <w:t xml:space="preserve">Apertura activity </w:t>
+            </w:r>
+            <w:proofErr w:type="spellStart"/>
+            <w:r>
+              <w:rPr>
+                <w:sz w:val="20"/>
+              </w:rPr>
+              <w:t>Question</w:t>
+            </w:r>
+            <w:proofErr w:type="spellEnd"/>
+          </w:p>
+        </w:tc>
+        <w:tc>
+          <w:tcPr>
+            <w:tcW w:w="983" w:type="pct"/>
+            <w:vAlign w:val="center"/>
+          </w:tcPr>
+          <w:p>
+            <w:pPr>
+              <w:jc w:val="center"/>
+              <w:rPr>
+                <w:sz w:val="20"/>
+              </w:rPr>
+            </w:pPr>
+            <w:r>
+              <w:rPr>
+                <w:sz w:val="20"/>
+              </w:rPr>
+              <w:t xml:space="preserve">Apertura activity </w:t>
+            </w:r>
+            <w:proofErr w:type="spellStart"/>
+            <w:r>
+              <w:rPr>
+                <w:sz w:val="20"/>
+              </w:rPr>
+              <w:t>Question</w:t>
+            </w:r>
+            <w:proofErr w:type="spellEnd"/>
+          </w:p>
+        </w:tc>
+      </w:tr>
+      <w:tr>
+        <w:trPr>
+          <w:trHeight w:val="956"/>
+        </w:trPr>
+        <w:tc>
+          <w:tcPr>
+            <w:tcW w:w="452" w:type="pct"/>
+            <w:vAlign w:val="center"/>
+          </w:tcPr>
+          <w:p>
+            <w:pPr>
+              <w:jc w:val="center"/>
+              <w:rPr>
+                <w:sz w:val="20"/>
+              </w:rPr>
+            </w:pPr>
+            <w:r>
+              <w:rPr>
+                <w:sz w:val="20"/>
+              </w:rPr>
+              <w:t>#2</w:t>
+            </w:r>
+          </w:p>
+        </w:tc>
+        <w:tc>
+          <w:tcPr>
+            <w:tcW w:w="1720" w:type="pct"/>
+            <w:vAlign w:val="center"/>
+          </w:tcPr>
+          <w:p>
+            <w:pPr>
+              <w:jc w:val="center"/>
+              <w:rPr>
+                <w:sz w:val="20"/>
+              </w:rPr>
+            </w:pPr>
+            <w:r>
+              <w:rPr>
+                <w:sz w:val="20"/>
+              </w:rPr>
+              <w:t xml:space="preserve">Selezione </w:t>
+            </w:r>
+            <w:r>
+              <w:rPr>
+                <w:sz w:val="20"/>
+              </w:rPr>
+              <w:t>una domanda e premi ok</w:t>
+            </w:r>
+          </w:p>
+        </w:tc>
+        <w:tc>
+          <w:tcPr>
+            <w:tcW w:w="858" w:type="pct"/>
+          </w:tcPr>
+          <w:p>
+            <w:pPr>
+              <w:jc w:val="center"/>
+              <w:rPr>
+                <w:sz w:val="20"/>
+              </w:rPr>
+            </w:pPr>
+          </w:p>
+          <w:p>
+            <w:pPr>
+              <w:jc w:val="center"/>
+              <w:rPr>
+                <w:sz w:val="20"/>
+              </w:rPr>
+            </w:pPr>
+            <w:r>
+              <w:rPr>
+                <w:sz w:val="20"/>
+              </w:rPr>
+              <w:t>Attivo/Attivo</w:t>
+            </w:r>
+          </w:p>
+        </w:tc>
+        <w:tc>
+          <w:tcPr>
+            <w:tcW w:w="987" w:type="pct"/>
+            <w:vAlign w:val="center"/>
+          </w:tcPr>
+          <w:p>
+            <w:pPr>
+              <w:jc w:val="center"/>
+              <w:rPr>
+                <w:sz w:val="20"/>
+              </w:rPr>
+            </w:pPr>
+            <w:r>
+              <w:rPr>
+                <w:sz w:val="20"/>
+              </w:rPr>
+              <w:t>Creazione marker</w:t>
+            </w:r>
+          </w:p>
+        </w:tc>
+        <w:tc>
+          <w:tcPr>
+            <w:tcW w:w="983" w:type="pct"/>
+            <w:vAlign w:val="center"/>
+          </w:tcPr>
+          <w:p>
+            <w:pPr>
+              <w:jc w:val="center"/>
+              <w:rPr>
+                <w:sz w:val="20"/>
+              </w:rPr>
+            </w:pPr>
+            <w:r>
+              <w:rPr>
+                <w:sz w:val="20"/>
+              </w:rPr>
+              <w:t>Creazione marker</w:t>
+            </w:r>
+          </w:p>
+        </w:tc>
+      </w:tr>
+      <w:tr>
+        <w:trPr>
+          <w:trHeight w:val="956"/>
+        </w:trPr>
+        <w:tc>
+          <w:tcPr>
+            <w:tcW w:w="452" w:type="pct"/>
+            <w:vAlign w:val="center"/>
+          </w:tcPr>
+          <w:p>
+            <w:pPr>
+              <w:jc w:val="center"/>
+              <w:rPr>
+                <w:sz w:val="20"/>
+              </w:rPr>
+            </w:pPr>
+            <w:r>
+              <w:rPr>
+                <w:sz w:val="20"/>
+              </w:rPr>
+              <w:t>#3</w:t>
+            </w:r>
+          </w:p>
+        </w:tc>
+        <w:tc>
+          <w:tcPr>
+            <w:tcW w:w="1720" w:type="pct"/>
+            <w:vAlign w:val="center"/>
+          </w:tcPr>
+          <w:p>
+            <w:pPr>
+              <w:jc w:val="center"/>
+              <w:rPr>
+                <w:sz w:val="20"/>
+              </w:rPr>
+            </w:pPr>
+            <w:r>
+              <w:rPr>
+                <w:sz w:val="20"/>
+              </w:rPr>
+              <w:t xml:space="preserve">Premere tasto </w:t>
+            </w:r>
+            <w:proofErr w:type="spellStart"/>
+            <w:r>
+              <w:rPr>
+                <w:sz w:val="20"/>
+              </w:rPr>
+              <w:t>Confirm</w:t>
+            </w:r>
+            <w:proofErr w:type="spellEnd"/>
+          </w:p>
+        </w:tc>
+        <w:tc>
+          <w:tcPr>
+            <w:tcW w:w="858" w:type="pct"/>
+          </w:tcPr>
+          <w:p>
+            <w:pPr>
+              <w:jc w:val="center"/>
+              <w:rPr>
+                <w:sz w:val="20"/>
+              </w:rPr>
+            </w:pPr>
+          </w:p>
+          <w:p>
+            <w:pPr>
+              <w:rPr>
+                <w:sz w:val="20"/>
+              </w:rPr>
+            </w:pPr>
+            <w:r>
+              <w:rPr>
+                <w:sz w:val="20"/>
+              </w:rPr>
+              <w:t xml:space="preserve">     Attivo/Attivo</w:t>
+            </w:r>
+          </w:p>
+        </w:tc>
+        <w:tc>
+          <w:tcPr>
+            <w:tcW w:w="987" w:type="pct"/>
+            <w:vAlign w:val="center"/>
+          </w:tcPr>
+          <w:p>
+            <w:pPr>
+              <w:jc w:val="center"/>
+              <w:rPr>
+                <w:sz w:val="20"/>
+              </w:rPr>
+            </w:pPr>
+            <w:r>
+              <w:rPr>
+                <w:sz w:val="20"/>
+              </w:rPr>
+              <w:t>“Creazione sfida</w:t>
+            </w:r>
+          </w:p>
+          <w:p>
+            <w:pPr>
+              <w:jc w:val="center"/>
+              <w:rPr>
+                <w:sz w:val="20"/>
+              </w:rPr>
+            </w:pPr>
+            <w:r>
+              <w:rPr>
+                <w:sz w:val="20"/>
+              </w:rPr>
+              <w:t>Avvenuta con successo”</w:t>
+            </w:r>
+          </w:p>
+        </w:tc>
+        <w:tc>
+          <w:tcPr>
+            <w:tcW w:w="983" w:type="pct"/>
+            <w:vAlign w:val="center"/>
+          </w:tcPr>
+          <w:p>
+            <w:pPr>
+              <w:jc w:val="center"/>
+              <w:rPr>
+                <w:sz w:val="20"/>
+              </w:rPr>
+            </w:pPr>
+            <w:r>
+              <w:rPr>
+                <w:sz w:val="20"/>
+              </w:rPr>
+              <w:t>“Creazione sfida</w:t>
+            </w:r>
+          </w:p>
+          <w:p>
+            <w:pPr>
+              <w:jc w:val="center"/>
+              <w:rPr>
+                <w:sz w:val="20"/>
+              </w:rPr>
+            </w:pPr>
+            <w:r>
+              <w:rPr>
+                <w:sz w:val="20"/>
+              </w:rPr>
+              <w:t>Avvenuta con successo”</w:t>
+            </w:r>
+          </w:p>
+        </w:tc>
+      </w:tr>
+    </w:tbl>
+    <w:p>
+      <w:pPr>
+        <w:rPr>
+          <w:u w:val="single"/>
+        </w:rPr>
+      </w:pPr>
+    </w:p>
+    <w:p>
+      <w:pPr>
+        <w:rPr>
+          <w:u w:val="single"/>
+        </w:rPr>
+      </w:pPr>
+    </w:p>
+    <w:p>
+      <w:r>
+        <w:t xml:space="preserve">7.2 Android </w:t>
+      </w:r>
+      <w:proofErr w:type="spellStart"/>
+      <w:r>
+        <w:t>Lint</w:t>
+      </w:r>
+      <w:proofErr w:type="spellEnd"/>
+    </w:p>
+    <w:p>
+      <w:r>
+        <w:t xml:space="preserve">Android Studio usa </w:t>
+      </w:r>
+      <w:proofErr w:type="spellStart"/>
+      <w:r>
+        <w:t>Lint</w:t>
+      </w:r>
+      <w:proofErr w:type="spellEnd"/>
+      <w:r>
+        <w:t xml:space="preserve"> come strumento per rilevare problemi strutturali nelle applicazioni, questo è incluso nella cartella </w:t>
+      </w:r>
+      <w:proofErr w:type="spellStart"/>
+      <w:r>
+        <w:t>tools</w:t>
+      </w:r>
+      <w:proofErr w:type="spellEnd"/>
+      <w:r>
+        <w:t xml:space="preserve"> dell’Android SDK e deve essere lanciato specificando la </w:t>
+      </w:r>
+      <w:proofErr w:type="spellStart"/>
+      <w:r>
+        <w:t>direcory</w:t>
+      </w:r>
+      <w:proofErr w:type="spellEnd"/>
+      <w:r>
+        <w:t xml:space="preserve"> del progetto.</w:t>
+      </w:r>
+    </w:p>
+    <w:p>
+      <w:r>
+        <w:lastRenderedPageBreak/>
+        <w:t xml:space="preserve">L’output di </w:t>
+      </w:r>
+      <w:proofErr w:type="spellStart"/>
+      <w:r>
+        <w:t>Lint</w:t>
+      </w:r>
+      <w:proofErr w:type="spellEnd"/>
+      <w:r>
+        <w:t xml:space="preserve"> fornisce informazioni sui vari problemi riscontrati classificandoli come </w:t>
+      </w:r>
+      <w:proofErr w:type="spellStart"/>
+      <w:r>
+        <w:t>Error</w:t>
+      </w:r>
+      <w:proofErr w:type="spellEnd"/>
+      <w:r>
+        <w:t xml:space="preserve"> o </w:t>
+      </w:r>
+      <w:proofErr w:type="spellStart"/>
+      <w:r>
+        <w:t>Warning</w:t>
+      </w:r>
+      <w:proofErr w:type="spellEnd"/>
+      <w:r>
+        <w:t>. La descrizione di ogni aspetto rilevato include il file di collocazione (completo di percorso all’interno del progetto), numero di riga, una breve spiegazione ed un’etichetta che lo classifica.</w:t>
+      </w:r>
+    </w:p>
+    <w:p/>
+    <w:p>
+      <w:pPr>
+        <w:jc w:val="center"/>
+      </w:pPr>
+      <w:r>
+        <w:rPr>
+          <w:noProof/>
+        </w:rPr>
+        <w:drawing>
+          <wp:inline distT="0" distB="0" distL="0" distR="0">
+            <wp:extent cx="3028950" cy="3935186"/>
+            <wp:effectExtent l="0" t="0" r="0" b="8255"/>
+            <wp:docPr id="5" name="Immagine 5"/>
+            <wp:cNvGraphicFramePr>
+              <a:graphicFrameLocks xmlns:a="http://schemas.openxmlformats.org/drawingml/2006/main" noChangeAspect="1"/>
+            </wp:cNvGraphicFramePr>
+            <a:graphic xmlns:a="http://schemas.openxmlformats.org/drawingml/2006/main">
+              <a:graphicData uri="http://schemas.openxmlformats.org/drawingml/2006/picture">
+                <pic:pic xmlns:pic="http://schemas.openxmlformats.org/drawingml/2006/picture">
+                  <pic:nvPicPr>
+                    <pic:cNvPr id="0" name="Picture 3"/>
+                    <pic:cNvPicPr>
+                      <a:picLocks noChangeAspect="1" noChangeArrowheads="1"/>
+                    </pic:cNvPicPr>
+                  </pic:nvPicPr>
+                  <pic:blipFill>
+                    <a:blip r:embed="rId11">
+                      <a:extLst>
+                        <a:ext uri="{28A0092B-C50C-407E-A947-70E740481C1C}">
+                          <a14:useLocalDpi xmlns:a14="http://schemas.microsoft.com/office/drawing/2010/main" val="0"/>
+                        </a:ext>
+                      </a:extLst>
+                    </a:blip>
+                    <a:srcRect/>
+                    <a:stretch>
+                      <a:fillRect/>
+                    </a:stretch>
+                  </pic:blipFill>
+                  <pic:spPr bwMode="auto">
+                    <a:xfrm>
+                      <a:off x="0" y="0"/>
+                      <a:ext cx="3031388" cy="3938354"/>
+                    </a:xfrm>
+                    <a:prstGeom prst="rect">
+                      <a:avLst/>
+                    </a:prstGeom>
+                    <a:noFill/>
+                    <a:ln>
+                      <a:noFill/>
+                    </a:ln>
+                  </pic:spPr>
+                </pic:pic>
+              </a:graphicData>
+            </a:graphic>
+          </wp:inline>
+        </w:drawing>
+      </w:r>
+    </w:p>
+    <w:p>
+      <w:r>
+        <w:t xml:space="preserve">Il primo report ottenuto con </w:t>
+      </w:r>
+      <w:proofErr w:type="spellStart"/>
+      <w:r>
+        <w:t>Lint</w:t>
+      </w:r>
+      <w:proofErr w:type="spellEnd"/>
+      <w:r>
+        <w:t xml:space="preserve"> riportava un ‘</w:t>
+      </w:r>
+      <w:proofErr w:type="spellStart"/>
+      <w:r>
+        <w:t>error</w:t>
+      </w:r>
+      <w:proofErr w:type="spellEnd"/>
+      <w:r>
+        <w:t xml:space="preserve">’ che è stato subito aggiustato. Nel report seguente che è quello riportato in figura l’ispezione del codice ha riportato diversi </w:t>
+      </w:r>
+      <w:proofErr w:type="spellStart"/>
+      <w:r>
+        <w:t>warning</w:t>
+      </w:r>
+      <w:proofErr w:type="spellEnd"/>
+      <w:r>
+        <w:t xml:space="preserve"> presenti in vari livelli dell’applicazione che possono essere d’aiuto nel generare un progetto più sicuro.</w:t>
+      </w:r>
+    </w:p>
     <w:sectPr>
       <w:pgSz w:w="11906" w:h="16838"/>
       <w:pgMar w:top="1417" w:right="1134" w:bottom="1134" w:left="1134" w:header="708" w:footer="708" w:gutter="0"/>
@@ -7214,7 +11050,7 @@
         <w:ind w:left="720" w:hanging="360"/>
       </w:pPr>
     </w:lvl>
-    <w:lvl w:ilvl="1" w:tplc="04100019" w:tentative="1">
+    <w:lvl w:ilvl="1" w:tplc="04100019">
       <w:start w:val="1"/>
       <w:numFmt w:val="lowerLetter"/>
       <w:lvlText w:val="%2."/>
@@ -10433,6 +14269,167 @@
       <w:sz w:val="24"/>
     </w:rPr>
   </w:style>
+  <w:style w:type="paragraph" w:styleId="Testofumetto">
+    <w:name w:val="Balloon Text"/>
+    <w:basedOn w:val="Normale"/>
+    <w:link w:val="TestofumettoCarattere"/>
+    <w:uiPriority w:val="99"/>
+    <w:semiHidden/>
+    <w:unhideWhenUsed/>
+    <w:rsid w:val="00F34DA1"/>
+    <w:pPr>
+      <w:spacing w:after="0" w:line="240" w:lineRule="auto"/>
+    </w:pPr>
+    <w:rPr>
+      <w:rFonts w:ascii="Segoe UI" w:hAnsi="Segoe UI" w:cs="Segoe UI"/>
+      <w:sz w:val="18"/>
+      <w:szCs w:val="18"/>
+    </w:rPr>
+  </w:style>
+  <w:style w:type="character" w:customStyle="1" w:styleId="TestofumettoCarattere">
+    <w:name w:val="Testo fumetto Carattere"/>
+    <w:basedOn w:val="Carpredefinitoparagrafo"/>
+    <w:link w:val="Testofumetto"/>
+    <w:uiPriority w:val="99"/>
+    <w:semiHidden/>
+    <w:rsid w:val="00F34DA1"/>
+    <w:rPr>
+      <w:rFonts w:ascii="Segoe UI" w:hAnsi="Segoe UI" w:cs="Segoe UI"/>
+      <w:sz w:val="18"/>
+      <w:szCs w:val="18"/>
+    </w:rPr>
+  </w:style>
+  <w:style w:type="paragraph" w:customStyle="1" w:styleId="Marianna4">
+    <w:name w:val="Marianna4"/>
+    <w:basedOn w:val="Paragrafoelenco"/>
+    <w:next w:val="Normale"/>
+    <w:link w:val="Marianna4Carattere"/>
+    <w:qFormat/>
+    <w:rsid w:val="00BC5915"/>
+    <w:pPr>
+      <w:spacing w:before="120" w:after="280"/>
+      <w:ind w:left="0"/>
+    </w:pPr>
+    <w:rPr>
+      <w:rFonts w:ascii="Times New Roman" w:hAnsi="Times New Roman"/>
+      <w:b/>
+      <w:color w:val="000000" w:themeColor="text1"/>
+      <w:sz w:val="24"/>
+    </w:rPr>
+  </w:style>
+  <w:style w:type="character" w:customStyle="1" w:styleId="Marianna4Carattere">
+    <w:name w:val="Marianna4 Carattere"/>
+    <w:basedOn w:val="Carpredefinitoparagrafo"/>
+    <w:link w:val="Marianna4"/>
+    <w:rsid w:val="00BC5915"/>
+    <w:rPr>
+      <w:rFonts w:ascii="Times New Roman" w:hAnsi="Times New Roman"/>
+      <w:b/>
+      <w:color w:val="000000" w:themeColor="text1"/>
+      <w:sz w:val="24"/>
+    </w:rPr>
+  </w:style>
+  <w:style w:type="character" w:styleId="Menzionenonrisolta">
+    <w:name w:val="Unresolved Mention"/>
+    <w:basedOn w:val="Carpredefinitoparagrafo"/>
+    <w:uiPriority w:val="99"/>
+    <w:semiHidden/>
+    <w:unhideWhenUsed/>
+    <w:rsid w:val="00BC5915"/>
+    <w:rPr>
+      <w:color w:val="605E5C"/>
+      <w:shd w:val="clear" w:color="auto" w:fill="E1DFDD"/>
+    </w:rPr>
+  </w:style>
+  <w:style w:type="paragraph" w:styleId="NormaleWeb">
+    <w:name w:val="Normal (Web)"/>
+    <w:basedOn w:val="Normale"/>
+    <w:uiPriority w:val="99"/>
+    <w:semiHidden/>
+    <w:unhideWhenUsed/>
+    <w:rsid w:val="001C1710"/>
+    <w:pPr>
+      <w:spacing w:before="100" w:beforeAutospacing="1" w:after="100" w:afterAutospacing="1" w:line="240" w:lineRule="auto"/>
+    </w:pPr>
+    <w:rPr>
+      <w:rFonts w:ascii="Times New Roman" w:eastAsia="Times New Roman" w:hAnsi="Times New Roman" w:cs="Times New Roman"/>
+      <w:sz w:val="24"/>
+      <w:szCs w:val="24"/>
+      <w:lang w:eastAsia="it-IT"/>
+    </w:rPr>
+  </w:style>
+  <w:style w:type="character" w:styleId="Enfasigrassetto">
+    <w:name w:val="Strong"/>
+    <w:basedOn w:val="Carpredefinitoparagrafo"/>
+    <w:uiPriority w:val="22"/>
+    <w:qFormat/>
+    <w:rsid w:val="001C1710"/>
+    <w:rPr>
+      <w:b/>
+      <w:bCs/>
+    </w:rPr>
+  </w:style>
+  <w:style w:type="character" w:styleId="Enfasicorsivo">
+    <w:name w:val="Emphasis"/>
+    <w:basedOn w:val="Carpredefinitoparagrafo"/>
+    <w:uiPriority w:val="20"/>
+    <w:qFormat/>
+    <w:rsid w:val="001C1710"/>
+    <w:rPr>
+      <w:i/>
+      <w:iCs/>
+    </w:rPr>
+  </w:style>
+  <w:style w:type="paragraph" w:styleId="PreformattatoHTML">
+    <w:name w:val="HTML Preformatted"/>
+    <w:basedOn w:val="Normale"/>
+    <w:link w:val="PreformattatoHTMLCarattere"/>
+    <w:uiPriority w:val="99"/>
+    <w:semiHidden/>
+    <w:unhideWhenUsed/>
+    <w:rsid w:val="001C1710"/>
+    <w:pPr>
+      <w:tabs>
+        <w:tab w:val="left" w:pos="916"/>
+        <w:tab w:val="left" w:pos="1832"/>
+        <w:tab w:val="left" w:pos="2748"/>
+        <w:tab w:val="left" w:pos="3664"/>
+        <w:tab w:val="left" w:pos="4580"/>
+        <w:tab w:val="left" w:pos="5496"/>
+        <w:tab w:val="left" w:pos="6412"/>
+        <w:tab w:val="left" w:pos="7328"/>
+        <w:tab w:val="left" w:pos="8244"/>
+        <w:tab w:val="left" w:pos="9160"/>
+        <w:tab w:val="left" w:pos="10076"/>
+        <w:tab w:val="left" w:pos="10992"/>
+        <w:tab w:val="left" w:pos="11908"/>
+        <w:tab w:val="left" w:pos="12824"/>
+        <w:tab w:val="left" w:pos="13740"/>
+        <w:tab w:val="left" w:pos="14656"/>
+      </w:tabs>
+      <w:spacing w:after="0" w:line="240" w:lineRule="auto"/>
+    </w:pPr>
+    <w:rPr>
+      <w:rFonts w:ascii="Courier New" w:eastAsia="Times New Roman" w:hAnsi="Courier New" w:cs="Courier New"/>
+      <w:sz w:val="20"/>
+      <w:szCs w:val="20"/>
+      <w:lang w:eastAsia="it-IT"/>
+    </w:rPr>
+  </w:style>
+  <w:style w:type="character" w:customStyle="1" w:styleId="PreformattatoHTMLCarattere">
+    <w:name w:val="Preformattato HTML Carattere"/>
+    <w:basedOn w:val="Carpredefinitoparagrafo"/>
+    <w:link w:val="PreformattatoHTML"/>
+    <w:uiPriority w:val="99"/>
+    <w:semiHidden/>
+    <w:rsid w:val="001C1710"/>
+    <w:rPr>
+      <w:rFonts w:ascii="Courier New" w:eastAsia="Times New Roman" w:hAnsi="Courier New" w:cs="Courier New"/>
+      <w:sz w:val="20"/>
+      <w:szCs w:val="20"/>
+      <w:lang w:eastAsia="it-IT"/>
+    </w:rPr>
+  </w:style>
 </w:styles>
 </file>
 

</xml_diff>

<commit_message>
Aggiunta use case diagram
</commit_message>
<xml_diff>
--- a/Treasure Hunt.docx
+++ b/Treasure Hunt.docx
@@ -1,6 +1,6 @@
 
 <file path=word/document.xml><?xml version="1.0" encoding="utf-8"?>
-<w:document xmlns:wpc="http://schemas.microsoft.com/office/word/2010/wordprocessingCanvas" xmlns:cx="http://schemas.microsoft.com/office/drawing/2014/chartex" xmlns:cx1="http://schemas.microsoft.com/office/drawing/2015/9/8/chartex" xmlns:cx2="http://schemas.microsoft.com/office/drawing/2015/10/21/chartex" xmlns:cx3="http://schemas.microsoft.com/office/drawing/2016/5/9/chartex" xmlns:cx4="http://schemas.microsoft.com/office/drawing/2016/5/10/chartex" xmlns:cx5="http://schemas.microsoft.com/office/drawing/2016/5/11/chartex" xmlns:cx6="http://schemas.microsoft.com/office/drawing/2016/5/12/chartex" xmlns:cx7="http://schemas.microsoft.com/office/drawing/2016/5/13/chartex" xmlns:cx8="http://schemas.microsoft.com/office/drawing/2016/5/14/chartex" xmlns:mc="http://schemas.openxmlformats.org/markup-compatibility/2006" xmlns:aink="http://schemas.microsoft.com/office/drawing/2016/ink" xmlns:am3d="http://schemas.microsoft.com/office/drawing/2017/model3d" xmlns:o="urn:schemas-microsoft-com:office:office" xmlns:r="http://schemas.openxmlformats.org/officeDocument/2006/relationships" xmlns:m="http://schemas.openxmlformats.org/officeDocument/2006/math" xmlns:v="urn:schemas-microsoft-com:vml" xmlns:wp14="http://schemas.microsoft.com/office/word/2010/wordprocessingDrawing" xmlns:wp="http://schemas.openxmlformats.org/drawingml/2006/wordprocessingDrawing" xmlns:w10="urn:schemas-microsoft-com:office:word" xmlns:w="http://schemas.openxmlformats.org/wordprocessingml/2006/main" xmlns:w14="http://schemas.microsoft.com/office/word/2010/wordml" xmlns:w15="http://schemas.microsoft.com/office/word/2012/wordml" xmlns:w16cid="http://schemas.microsoft.com/office/word/2016/wordml/cid" xmlns:w16se="http://schemas.microsoft.com/office/word/2015/wordml/symex" xmlns:wpg="http://schemas.microsoft.com/office/word/2010/wordprocessingGroup" xmlns:wpi="http://schemas.microsoft.com/office/word/2010/wordprocessingInk" xmlns:wne="http://schemas.microsoft.com/office/word/2006/wordml" xmlns:wps="http://schemas.microsoft.com/office/word/2010/wordprocessingShape" mc:Ignorable="w14 w15 w16se w16cid wp14">
+<w:document xmlns:wpc="http://schemas.microsoft.com/office/word/2010/wordprocessingCanvas" xmlns:mc="http://schemas.openxmlformats.org/markup-compatibility/2006" xmlns:o="urn:schemas-microsoft-com:office:office" xmlns:r="http://schemas.openxmlformats.org/officeDocument/2006/relationships" xmlns:m="http://schemas.openxmlformats.org/officeDocument/2006/math" xmlns:v="urn:schemas-microsoft-com:vml" xmlns:wp14="http://schemas.microsoft.com/office/word/2010/wordprocessingDrawing" xmlns:wp="http://schemas.openxmlformats.org/drawingml/2006/wordprocessingDrawing" xmlns:w10="urn:schemas-microsoft-com:office:word" xmlns:w="http://schemas.openxmlformats.org/wordprocessingml/2006/main" xmlns:w14="http://schemas.microsoft.com/office/word/2010/wordml" xmlns:w15="http://schemas.microsoft.com/office/word/2012/wordml" xmlns:wpg="http://schemas.microsoft.com/office/word/2010/wordprocessingGroup" xmlns:wpi="http://schemas.microsoft.com/office/word/2010/wordprocessingInk" xmlns:wne="http://schemas.microsoft.com/office/word/2006/wordml" xmlns:wps="http://schemas.microsoft.com/office/word/2010/wordprocessingShape" mc:Ignorable="w14 w15 wp14">
   <w:body>
     <w:p>
       <w:pPr>
@@ -1161,12 +1161,14 @@
       <w:r>
         <w:t xml:space="preserve"> </w:t>
       </w:r>
+      <w:proofErr w:type="spellStart"/>
       <w:r>
         <w:t>A</w:t>
       </w:r>
       <w:r>
         <w:t>ndroid</w:t>
       </w:r>
+      <w:proofErr w:type="spellEnd"/>
     </w:p>
     <w:p>
       <w:pPr>
@@ -3140,15 +3142,36 @@
               <w:t xml:space="preserve">L’hunter </w:t>
             </w:r>
             <w:r>
-              <w:t xml:space="preserve">tenta di accedere all’activity </w:t>
+              <w:t xml:space="preserve">tenta di accedere </w:t>
             </w:r>
             <w:proofErr w:type="spellStart"/>
             <w:r>
+              <w:t>all’activity</w:t>
+            </w:r>
+            <w:proofErr w:type="spellEnd"/>
+            <w:r>
+              <w:t xml:space="preserve"> </w:t>
+            </w:r>
+            <w:proofErr w:type="spellStart"/>
+            <w:proofErr w:type="gramStart"/>
+            <w:r>
               <w:t>CreateChallenge</w:t>
             </w:r>
             <w:proofErr w:type="spellEnd"/>
             <w:r>
-              <w:t xml:space="preserve">  o all’activity </w:t>
+              <w:t xml:space="preserve">  o</w:t>
+            </w:r>
+            <w:proofErr w:type="gramEnd"/>
+            <w:r>
+              <w:t xml:space="preserve"> </w:t>
+            </w:r>
+            <w:proofErr w:type="spellStart"/>
+            <w:r>
+              <w:t>all’activity</w:t>
+            </w:r>
+            <w:proofErr w:type="spellEnd"/>
+            <w:r>
+              <w:t xml:space="preserve"> </w:t>
             </w:r>
             <w:proofErr w:type="spellStart"/>
             <w:r>
@@ -4386,7 +4409,15 @@
               <w:spacing w:before="120" w:after="280"/>
             </w:pPr>
             <w:r>
-              <w:t xml:space="preserve">L’utente si trova in una nuova activity </w:t>
+              <w:t xml:space="preserve">L’utente si trova in una nuova </w:t>
+            </w:r>
+            <w:proofErr w:type="spellStart"/>
+            <w:r>
+              <w:t>activity</w:t>
+            </w:r>
+            <w:proofErr w:type="spellEnd"/>
+            <w:r>
+              <w:t xml:space="preserve"> </w:t>
             </w:r>
             <w:proofErr w:type="spellStart"/>
             <w:r>
@@ -4566,7 +4597,15 @@
               <w:t>ack”</w:t>
             </w:r>
             <w:r>
-              <w:t xml:space="preserve"> nell’activity </w:t>
+              <w:t xml:space="preserve"> </w:t>
+            </w:r>
+            <w:proofErr w:type="spellStart"/>
+            <w:r>
+              <w:t>nell’activity</w:t>
+            </w:r>
+            <w:proofErr w:type="spellEnd"/>
+            <w:r>
+              <w:t xml:space="preserve"> </w:t>
             </w:r>
             <w:proofErr w:type="spellStart"/>
             <w:r>
@@ -4713,10 +4752,11 @@
         <w:rPr>
           <w:noProof/>
           <w:u w:val="single"/>
+          <w:lang w:eastAsia="it-IT"/>
         </w:rPr>
         <w:drawing>
           <wp:inline distT="0" distB="0" distL="0" distR="0">
-            <wp:extent cx="6120130" cy="2982595"/>
+            <wp:extent cx="6119817" cy="2982595"/>
             <wp:effectExtent l="0" t="0" r="0" b="8255"/>
             <wp:docPr id="3" name="Immagine 3"/>
             <wp:cNvGraphicFramePr>
@@ -4744,7 +4784,7 @@
                   <pic:spPr>
                     <a:xfrm>
                       <a:off x="0" y="0"/>
-                      <a:ext cx="6120130" cy="2982595"/>
+                      <a:ext cx="6119817" cy="2982595"/>
                     </a:xfrm>
                     <a:prstGeom prst="rect">
                       <a:avLst/>
@@ -4767,6 +4807,7 @@
         <w:rPr>
           <w:noProof/>
           <w:u w:val="single"/>
+          <w:lang w:eastAsia="it-IT"/>
         </w:rPr>
         <w:lastRenderedPageBreak/>
         <w:drawing>
@@ -4818,6 +4859,126 @@
           <w:u w:val="single"/>
         </w:rPr>
       </w:pPr>
+      <w:r>
+        <w:rPr>
+          <w:noProof/>
+          <w:u w:val="single"/>
+          <w:lang w:eastAsia="it-IT"/>
+        </w:rPr>
+        <w:drawing>
+          <wp:inline distT="0" distB="0" distL="0" distR="0">
+            <wp:extent cx="6120130" cy="3291840"/>
+            <wp:effectExtent l="0" t="0" r="0" b="3810"/>
+            <wp:docPr id="8" name="Immagine 8"/>
+            <wp:cNvGraphicFramePr>
+              <a:graphicFrameLocks xmlns:a="http://schemas.openxmlformats.org/drawingml/2006/main" noChangeAspect="1"/>
+            </wp:cNvGraphicFramePr>
+            <a:graphic xmlns:a="http://schemas.openxmlformats.org/drawingml/2006/main">
+              <a:graphicData uri="http://schemas.openxmlformats.org/drawingml/2006/picture">
+                <pic:pic xmlns:pic="http://schemas.openxmlformats.org/drawingml/2006/picture">
+                  <pic:nvPicPr>
+                    <pic:cNvPr id="8" name="UseCase CreateChallenge.jpg"/>
+                    <pic:cNvPicPr/>
+                  </pic:nvPicPr>
+                  <pic:blipFill>
+                    <a:blip r:embed="rId8" cstate="print">
+                      <a:extLst>
+                        <a:ext uri="{28A0092B-C50C-407E-A947-70E740481C1C}">
+                          <a14:useLocalDpi xmlns:a14="http://schemas.microsoft.com/office/drawing/2010/main" val="0"/>
+                        </a:ext>
+                      </a:extLst>
+                    </a:blip>
+                    <a:stretch>
+                      <a:fillRect/>
+                    </a:stretch>
+                  </pic:blipFill>
+                  <pic:spPr>
+                    <a:xfrm>
+                      <a:off x="0" y="0"/>
+                      <a:ext cx="6120130" cy="3291840"/>
+                    </a:xfrm>
+                    <a:prstGeom prst="rect">
+                      <a:avLst/>
+                    </a:prstGeom>
+                  </pic:spPr>
+                </pic:pic>
+              </a:graphicData>
+            </a:graphic>
+          </wp:inline>
+        </w:drawing>
+      </w:r>
+    </w:p>
+    <w:p>
+      <w:pPr>
+        <w:rPr>
+          <w:u w:val="single"/>
+        </w:rPr>
+      </w:pPr>
+    </w:p>
+    <w:p>
+      <w:pPr>
+        <w:rPr>
+          <w:u w:val="single"/>
+        </w:rPr>
+      </w:pPr>
+      <w:bookmarkStart w:id="0" w:name="_GoBack"/>
+      <w:r>
+        <w:rPr>
+          <w:noProof/>
+          <w:u w:val="single"/>
+          <w:lang w:eastAsia="it-IT"/>
+        </w:rPr>
+        <w:lastRenderedPageBreak/>
+        <w:drawing>
+          <wp:inline distT="0" distB="0" distL="0" distR="0">
+            <wp:extent cx="6120130" cy="3665855"/>
+            <wp:effectExtent l="0" t="0" r="0" b="0"/>
+            <wp:docPr id="9" name="Immagine 9"/>
+            <wp:cNvGraphicFramePr>
+              <a:graphicFrameLocks xmlns:a="http://schemas.openxmlformats.org/drawingml/2006/main" noChangeAspect="1"/>
+            </wp:cNvGraphicFramePr>
+            <a:graphic xmlns:a="http://schemas.openxmlformats.org/drawingml/2006/main">
+              <a:graphicData uri="http://schemas.openxmlformats.org/drawingml/2006/picture">
+                <pic:pic xmlns:pic="http://schemas.openxmlformats.org/drawingml/2006/picture">
+                  <pic:nvPicPr>
+                    <pic:cNvPr id="9" name="UseCase PlayChallenge.jpg"/>
+                    <pic:cNvPicPr/>
+                  </pic:nvPicPr>
+                  <pic:blipFill>
+                    <a:blip r:embed="rId9" cstate="print">
+                      <a:extLst>
+                        <a:ext uri="{28A0092B-C50C-407E-A947-70E740481C1C}">
+                          <a14:useLocalDpi xmlns:a14="http://schemas.microsoft.com/office/drawing/2010/main" val="0"/>
+                        </a:ext>
+                      </a:extLst>
+                    </a:blip>
+                    <a:stretch>
+                      <a:fillRect/>
+                    </a:stretch>
+                  </pic:blipFill>
+                  <pic:spPr>
+                    <a:xfrm>
+                      <a:off x="0" y="0"/>
+                      <a:ext cx="6120130" cy="3665855"/>
+                    </a:xfrm>
+                    <a:prstGeom prst="rect">
+                      <a:avLst/>
+                    </a:prstGeom>
+                  </pic:spPr>
+                </pic:pic>
+              </a:graphicData>
+            </a:graphic>
+          </wp:inline>
+        </w:drawing>
+      </w:r>
+      <w:bookmarkEnd w:id="0"/>
+    </w:p>
+    <w:p>
+      <w:pPr>
+        <w:rPr>
+          <w:u w:val="single"/>
+        </w:rPr>
+      </w:pPr>
     </w:p>
     <w:p>
       <w:pPr>
@@ -4864,6 +5025,7 @@
       <w:r>
         <w:rPr>
           <w:noProof/>
+          <w:lang w:eastAsia="it-IT"/>
         </w:rPr>
         <w:drawing>
           <wp:inline distT="0" distB="0" distL="0" distR="0" wp14:anchorId="4000C2F9" wp14:editId="7844AD6F">
@@ -4883,7 +5045,7 @@
                     </pic:cNvPicPr>
                   </pic:nvPicPr>
                   <pic:blipFill>
-                    <a:blip r:embed="rId8">
+                    <a:blip r:embed="rId10">
                       <a:extLst>
                         <a:ext uri="{28A0092B-C50C-407E-A947-70E740481C1C}">
                           <a14:useLocalDpi xmlns:a14="http://schemas.microsoft.com/office/drawing/2010/main" val="0"/>
@@ -5356,7 +5518,11 @@
           </w:tcPr>
           <w:p>
             <w:r>
-              <w:t>Caso1</w:t>
+              <w:t>Caso</w:t>
+            </w:r>
+            <w:proofErr w:type="gramStart"/>
+            <w:r>
+              <w:t>1</w:t>
             </w:r>
             <w:r>
               <w:t>3</w:t>
@@ -5365,7 +5531,11 @@
               <w:t>:</w:t>
             </w:r>
             <w:r>
-              <w:t>Premere su CANCEL e tornare su Create Challenge</w:t>
+              <w:t>Premere</w:t>
+            </w:r>
+            <w:proofErr w:type="gramEnd"/>
+            <w:r>
+              <w:t xml:space="preserve"> su CANCEL e tornare su Create Challenge</w:t>
             </w:r>
           </w:p>
         </w:tc>
@@ -5395,7 +5565,11 @@
           </w:tcPr>
           <w:p>
             <w:r>
-              <w:t>Caso1</w:t>
+              <w:t>Caso</w:t>
+            </w:r>
+            <w:proofErr w:type="gramStart"/>
+            <w:r>
+              <w:t>1</w:t>
             </w:r>
             <w:r>
               <w:t>4</w:t>
@@ -5404,7 +5578,11 @@
               <w:t>:</w:t>
             </w:r>
             <w:r>
-              <w:t xml:space="preserve">Premere back e tornare alla </w:t>
+              <w:t>Premere</w:t>
+            </w:r>
+            <w:proofErr w:type="gramEnd"/>
+            <w:r>
+              <w:t xml:space="preserve"> back e tornare alla </w:t>
             </w:r>
             <w:proofErr w:type="spellStart"/>
             <w:r>
@@ -5412,8 +5590,13 @@
             </w:r>
             <w:proofErr w:type="spellEnd"/>
             <w:r>
-              <w:t xml:space="preserve"> activity</w:t>
-            </w:r>
+              <w:t xml:space="preserve"> </w:t>
+            </w:r>
+            <w:proofErr w:type="spellStart"/>
+            <w:r>
+              <w:t>activity</w:t>
+            </w:r>
+            <w:proofErr w:type="spellEnd"/>
           </w:p>
         </w:tc>
       </w:tr>
@@ -5441,7 +5624,11 @@
           </w:tcPr>
           <w:p>
             <w:r>
-              <w:t>Caso1</w:t>
+              <w:t>Caso</w:t>
+            </w:r>
+            <w:proofErr w:type="gramStart"/>
+            <w:r>
+              <w:t>1</w:t>
             </w:r>
             <w:r>
               <w:t>5</w:t>
@@ -5450,7 +5637,11 @@
               <w:t>:</w:t>
             </w:r>
             <w:r>
-              <w:t>premere sul marker per  scegliere la sfida da iniziare</w:t>
+              <w:t>premere</w:t>
+            </w:r>
+            <w:proofErr w:type="gramEnd"/>
+            <w:r>
+              <w:t xml:space="preserve"> sul marker per  scegliere la sfida da iniziare</w:t>
             </w:r>
           </w:p>
         </w:tc>
@@ -5479,7 +5670,11 @@
           </w:tcPr>
           <w:p>
             <w:r>
-              <w:t>Caso1</w:t>
+              <w:t>Caso</w:t>
+            </w:r>
+            <w:proofErr w:type="gramStart"/>
+            <w:r>
+              <w:t>1</w:t>
             </w:r>
             <w:r>
               <w:t>6</w:t>
@@ -5488,7 +5683,11 @@
               <w:t>:</w:t>
             </w:r>
             <w:r>
-              <w:t xml:space="preserve">la sfida è terminata e si torna sulla Main </w:t>
+              <w:t>la</w:t>
+            </w:r>
+            <w:proofErr w:type="gramEnd"/>
+            <w:r>
+              <w:t xml:space="preserve"> sfida è terminata e si torna sulla Main </w:t>
             </w:r>
           </w:p>
         </w:tc>
@@ -5517,7 +5716,11 @@
           </w:tcPr>
           <w:p>
             <w:r>
-              <w:t>Caso1</w:t>
+              <w:t>Caso</w:t>
+            </w:r>
+            <w:proofErr w:type="gramStart"/>
+            <w:r>
+              <w:t>1</w:t>
             </w:r>
             <w:r>
               <w:t>7</w:t>
@@ -5526,7 +5729,11 @@
               <w:t>:</w:t>
             </w:r>
             <w:r>
-              <w:t>Premere back e uscire dalla sfida senza terminarla</w:t>
+              <w:t>Premere</w:t>
+            </w:r>
+            <w:proofErr w:type="gramEnd"/>
+            <w:r>
+              <w:t xml:space="preserve"> back e uscire dalla sfida senza terminarla</w:t>
             </w:r>
           </w:p>
         </w:tc>
@@ -5555,7 +5762,11 @@
           </w:tcPr>
           <w:p>
             <w:r>
-              <w:t>Caso1</w:t>
+              <w:t>Caso</w:t>
+            </w:r>
+            <w:proofErr w:type="gramStart"/>
+            <w:r>
+              <w:t>1</w:t>
             </w:r>
             <w:r>
               <w:t>8</w:t>
@@ -5564,7 +5775,11 @@
               <w:t>:</w:t>
             </w:r>
             <w:r>
-              <w:t xml:space="preserve">Rispondere alla domanda </w:t>
+              <w:t>Rispondere</w:t>
+            </w:r>
+            <w:proofErr w:type="gramEnd"/>
+            <w:r>
+              <w:t xml:space="preserve"> alla domanda </w:t>
             </w:r>
           </w:p>
         </w:tc>
@@ -5593,7 +5808,11 @@
           </w:tcPr>
           <w:p>
             <w:r>
-              <w:t>Caso1</w:t>
+              <w:t>Caso</w:t>
+            </w:r>
+            <w:proofErr w:type="gramStart"/>
+            <w:r>
+              <w:t>1</w:t>
             </w:r>
             <w:r>
               <w:t>9</w:t>
@@ -5602,7 +5821,11 @@
               <w:t>:</w:t>
             </w:r>
             <w:r>
-              <w:t>Risposta giusta e ritorna alla sfida</w:t>
+              <w:t>Risposta</w:t>
+            </w:r>
+            <w:proofErr w:type="gramEnd"/>
+            <w:r>
+              <w:t xml:space="preserve"> giusta e ritorna alla sfida</w:t>
             </w:r>
           </w:p>
         </w:tc>
@@ -5664,6 +5887,7 @@
       <w:r>
         <w:rPr>
           <w:noProof/>
+          <w:lang w:eastAsia="it-IT"/>
         </w:rPr>
         <w:drawing>
           <wp:inline distT="0" distB="0" distL="0" distR="0">
@@ -5683,7 +5907,7 @@
                     </pic:cNvPicPr>
                   </pic:nvPicPr>
                   <pic:blipFill>
-                    <a:blip r:embed="rId9">
+                    <a:blip r:embed="rId11">
                       <a:extLst>
                         <a:ext uri="{28A0092B-C50C-407E-A947-70E740481C1C}">
                           <a14:useLocalDpi xmlns:a14="http://schemas.microsoft.com/office/drawing/2010/main" val="0"/>
@@ -5718,29 +5942,21 @@
     <w:p>
       <w:pPr>
         <w:pStyle w:val="Titolo3"/>
-      </w:pPr>
-      <w:r>
+        <w:rPr>
+          <w:lang w:val="en-US"/>
+        </w:rPr>
+      </w:pPr>
+      <w:r>
+        <w:rPr>
+          <w:lang w:val="en-US"/>
+        </w:rPr>
         <w:lastRenderedPageBreak/>
-        <w:t xml:space="preserve">7.3 </w:t>
-      </w:r>
-      <w:proofErr w:type="spellStart"/>
-      <w:r>
-        <w:t>Sequence</w:t>
-      </w:r>
-      <w:proofErr w:type="spellEnd"/>
-      <w:r>
-        <w:t xml:space="preserve"> </w:t>
-      </w:r>
-      <w:proofErr w:type="spellStart"/>
-      <w:r>
-        <w:t>Diagram</w:t>
-      </w:r>
-      <w:bookmarkStart w:id="0" w:name="_GoBack"/>
-      <w:bookmarkEnd w:id="0"/>
-      <w:proofErr w:type="spellEnd"/>
+        <w:t>7.3 Sequence Diagram</w:t>
+      </w:r>
       <w:r>
         <w:rPr>
           <w:noProof/>
+          <w:lang w:eastAsia="it-IT"/>
         </w:rPr>
         <w:drawing>
           <wp:inline distT="0" distB="0" distL="0" distR="0">
@@ -5758,7 +5974,7 @@
                     <pic:cNvPicPr/>
                   </pic:nvPicPr>
                   <pic:blipFill>
-                    <a:blip r:embed="rId10">
+                    <a:blip r:embed="rId12">
                       <a:extLst>
                         <a:ext uri="{28A0092B-C50C-407E-A947-70E740481C1C}">
                           <a14:useLocalDpi xmlns:a14="http://schemas.microsoft.com/office/drawing/2010/main" val="0"/>
@@ -5787,6 +6003,7 @@
       <w:r>
         <w:rPr>
           <w:noProof/>
+          <w:lang w:eastAsia="it-IT"/>
         </w:rPr>
         <w:lastRenderedPageBreak/>
         <w:drawing>
@@ -5805,7 +6022,7 @@
                     <pic:cNvPicPr/>
                   </pic:nvPicPr>
                   <pic:blipFill>
-                    <a:blip r:embed="rId11">
+                    <a:blip r:embed="rId13">
                       <a:extLst>
                         <a:ext uri="{28A0092B-C50C-407E-A947-70E740481C1C}">
                           <a14:useLocalDpi xmlns:a14="http://schemas.microsoft.com/office/drawing/2010/main" val="0"/>
@@ -5834,6 +6051,7 @@
       <w:r>
         <w:rPr>
           <w:noProof/>
+          <w:lang w:eastAsia="it-IT"/>
         </w:rPr>
         <w:lastRenderedPageBreak/>
         <w:drawing>
@@ -5852,7 +6070,7 @@
                     <pic:cNvPicPr/>
                   </pic:nvPicPr>
                   <pic:blipFill>
-                    <a:blip r:embed="rId12">
+                    <a:blip r:embed="rId14">
                       <a:extLst>
                         <a:ext uri="{28A0092B-C50C-407E-A947-70E740481C1C}">
                           <a14:useLocalDpi xmlns:a14="http://schemas.microsoft.com/office/drawing/2010/main" val="0"/>
@@ -5881,6 +6099,7 @@
       <w:r>
         <w:rPr>
           <w:noProof/>
+          <w:lang w:eastAsia="it-IT"/>
         </w:rPr>
         <w:lastRenderedPageBreak/>
         <w:drawing>
@@ -5899,7 +6118,7 @@
                     <pic:cNvPicPr/>
                   </pic:nvPicPr>
                   <pic:blipFill>
-                    <a:blip r:embed="rId13">
+                    <a:blip r:embed="rId15">
                       <a:extLst>
                         <a:ext uri="{28A0092B-C50C-407E-A947-70E740481C1C}">
                           <a14:useLocalDpi xmlns:a14="http://schemas.microsoft.com/office/drawing/2010/main" val="0"/>
@@ -5929,32 +6148,66 @@
     <w:p>
       <w:pPr>
         <w:pStyle w:val="Titolo2"/>
-      </w:pPr>
-      <w:r>
+        <w:rPr>
+          <w:lang w:val="en-US"/>
+        </w:rPr>
+      </w:pPr>
+      <w:proofErr w:type="gramStart"/>
+      <w:r>
+        <w:rPr>
+          <w:lang w:val="en-US"/>
+        </w:rPr>
         <w:t>8</w:t>
       </w:r>
       <w:r>
+        <w:rPr>
+          <w:lang w:val="en-US"/>
+        </w:rPr>
         <w:t>.Testing</w:t>
       </w:r>
-    </w:p>
-    <w:p/>
-    <w:p>
-      <w:pPr>
-        <w:pStyle w:val="Titolo3"/>
-      </w:pPr>
-      <w:r>
-        <w:t>8</w:t>
-      </w:r>
-      <w:r>
-        <w:t>.1 Black Box Testing</w:t>
-      </w:r>
+      <w:proofErr w:type="gramEnd"/>
     </w:p>
     <w:p>
       <w:pPr>
+        <w:rPr>
+          <w:lang w:val="en-US"/>
+        </w:rPr>
+      </w:pPr>
+    </w:p>
+    <w:p>
+      <w:pPr>
+        <w:pStyle w:val="Titolo3"/>
+        <w:rPr>
+          <w:lang w:val="en-US"/>
+        </w:rPr>
+      </w:pPr>
+      <w:r>
+        <w:rPr>
+          <w:lang w:val="en-US"/>
+        </w:rPr>
+        <w:t>8</w:t>
+      </w:r>
+      <w:r>
+        <w:rPr>
+          <w:lang w:val="en-US"/>
+        </w:rPr>
+        <w:t>.1 Black Box Testing</w:t>
+      </w:r>
+    </w:p>
+    <w:p>
+      <w:pPr>
         <w:jc w:val="both"/>
       </w:pPr>
       <w:r>
-        <w:t xml:space="preserve">Il testing </w:t>
+        <w:t xml:space="preserve">Il </w:t>
+      </w:r>
+      <w:proofErr w:type="spellStart"/>
+      <w:r>
+        <w:t>testing</w:t>
+      </w:r>
+      <w:proofErr w:type="spellEnd"/>
+      <w:r>
+        <w:t xml:space="preserve"> </w:t>
       </w:r>
       <w:proofErr w:type="spellStart"/>
       <w:r>
@@ -6339,6 +6592,7 @@
               </w:rPr>
               <w:t>“</w:t>
             </w:r>
+            <w:proofErr w:type="gramStart"/>
             <w:r>
               <w:rPr>
                 <w:rStyle w:val="Collegamentoipertestuale"/>
@@ -6347,7 +6601,18 @@
                 <w:szCs w:val="20"/>
                 <w:u w:val="none"/>
               </w:rPr>
-              <w:t>salvo”</w:t>
+              <w:t>salvo</w:t>
+            </w:r>
+            <w:proofErr w:type="gramEnd"/>
+            <w:r>
+              <w:rPr>
+                <w:rStyle w:val="Collegamentoipertestuale"/>
+                <w:color w:val="000000" w:themeColor="text1"/>
+                <w:sz w:val="20"/>
+                <w:szCs w:val="20"/>
+                <w:u w:val="none"/>
+              </w:rPr>
+              <w:t>”</w:t>
             </w:r>
           </w:p>
         </w:tc>
@@ -6369,7 +6634,23 @@
                 <w:sz w:val="20"/>
                 <w:szCs w:val="20"/>
               </w:rPr>
-              <w:t>“salvo”</w:t>
+              <w:t>“</w:t>
+            </w:r>
+            <w:proofErr w:type="gramStart"/>
+            <w:r>
+              <w:rPr>
+                <w:sz w:val="20"/>
+                <w:szCs w:val="20"/>
+              </w:rPr>
+              <w:t>salvo</w:t>
+            </w:r>
+            <w:proofErr w:type="gramEnd"/>
+            <w:r>
+              <w:rPr>
+                <w:sz w:val="20"/>
+                <w:szCs w:val="20"/>
+              </w:rPr>
+              <w:t>”</w:t>
             </w:r>
           </w:p>
         </w:tc>
@@ -6392,7 +6673,23 @@
                 <w:sz w:val="20"/>
                 <w:szCs w:val="20"/>
               </w:rPr>
-              <w:t>“salvo”</w:t>
+              <w:t>“</w:t>
+            </w:r>
+            <w:proofErr w:type="gramStart"/>
+            <w:r>
+              <w:rPr>
+                <w:sz w:val="20"/>
+                <w:szCs w:val="20"/>
+              </w:rPr>
+              <w:t>salvo</w:t>
+            </w:r>
+            <w:proofErr w:type="gramEnd"/>
+            <w:r>
+              <w:rPr>
+                <w:sz w:val="20"/>
+                <w:szCs w:val="20"/>
+              </w:rPr>
+              <w:t>”</w:t>
             </w:r>
           </w:p>
         </w:tc>
@@ -6538,6 +6835,7 @@
               </w:rPr>
               <w:fldChar w:fldCharType="separate"/>
             </w:r>
+            <w:proofErr w:type="gramStart"/>
             <w:r>
               <w:rPr>
                 <w:rStyle w:val="Collegamentoipertestuale"/>
@@ -6546,9 +6844,9 @@
                 <w:szCs w:val="20"/>
                 <w:u w:val="none"/>
               </w:rPr>
-              <w:t>salvo@s</w:t>
-            </w:r>
-            <w:proofErr w:type="spellEnd"/>
+              <w:t>salvo</w:t>
+            </w:r>
+            <w:proofErr w:type="gramEnd"/>
             <w:r>
               <w:rPr>
                 <w:rStyle w:val="Collegamentoipertestuale"/>
@@ -6557,8 +6855,9 @@
                 <w:szCs w:val="20"/>
                 <w:u w:val="none"/>
               </w:rPr>
-              <w:fldChar w:fldCharType="end"/>
-            </w:r>
+              <w:t>@s</w:t>
+            </w:r>
+            <w:proofErr w:type="spellEnd"/>
             <w:r>
               <w:rPr>
                 <w:rStyle w:val="Collegamentoipertestuale"/>
@@ -6567,6 +6866,16 @@
                 <w:szCs w:val="20"/>
                 <w:u w:val="none"/>
               </w:rPr>
+              <w:fldChar w:fldCharType="end"/>
+            </w:r>
+            <w:r>
+              <w:rPr>
+                <w:rStyle w:val="Collegamentoipertestuale"/>
+                <w:color w:val="000000" w:themeColor="text1"/>
+                <w:sz w:val="20"/>
+                <w:szCs w:val="20"/>
+                <w:u w:val="none"/>
+              </w:rPr>
               <w:t>”</w:t>
             </w:r>
           </w:p>
@@ -6589,7 +6898,23 @@
                 <w:sz w:val="20"/>
                 <w:szCs w:val="20"/>
               </w:rPr>
-              <w:t>“salvo”</w:t>
+              <w:t>“</w:t>
+            </w:r>
+            <w:proofErr w:type="gramStart"/>
+            <w:r>
+              <w:rPr>
+                <w:sz w:val="20"/>
+                <w:szCs w:val="20"/>
+              </w:rPr>
+              <w:t>salvo</w:t>
+            </w:r>
+            <w:proofErr w:type="gramEnd"/>
+            <w:r>
+              <w:rPr>
+                <w:sz w:val="20"/>
+                <w:szCs w:val="20"/>
+              </w:rPr>
+              <w:t>”</w:t>
             </w:r>
           </w:p>
         </w:tc>
@@ -6612,7 +6937,23 @@
                 <w:sz w:val="20"/>
                 <w:szCs w:val="20"/>
               </w:rPr>
-              <w:t>“salvo”</w:t>
+              <w:t>“</w:t>
+            </w:r>
+            <w:proofErr w:type="gramStart"/>
+            <w:r>
+              <w:rPr>
+                <w:sz w:val="20"/>
+                <w:szCs w:val="20"/>
+              </w:rPr>
+              <w:t>salvo</w:t>
+            </w:r>
+            <w:proofErr w:type="gramEnd"/>
+            <w:r>
+              <w:rPr>
+                <w:sz w:val="20"/>
+                <w:szCs w:val="20"/>
+              </w:rPr>
+              <w:t>”</w:t>
             </w:r>
           </w:p>
         </w:tc>
@@ -6759,6 +7100,7 @@
               </w:rPr>
               <w:fldChar w:fldCharType="separate"/>
             </w:r>
+            <w:proofErr w:type="gramStart"/>
             <w:r>
               <w:rPr>
                 <w:rStyle w:val="Collegamentoipertestuale"/>
@@ -6767,9 +7109,9 @@
                 <w:szCs w:val="20"/>
                 <w:u w:val="none"/>
               </w:rPr>
-              <w:t>salvo@s</w:t>
-            </w:r>
-            <w:proofErr w:type="spellEnd"/>
+              <w:t>salvo</w:t>
+            </w:r>
+            <w:proofErr w:type="gramEnd"/>
             <w:r>
               <w:rPr>
                 <w:rStyle w:val="Collegamentoipertestuale"/>
@@ -6778,8 +7120,9 @@
                 <w:szCs w:val="20"/>
                 <w:u w:val="none"/>
               </w:rPr>
-              <w:fldChar w:fldCharType="end"/>
-            </w:r>
+              <w:t>@s</w:t>
+            </w:r>
+            <w:proofErr w:type="spellEnd"/>
             <w:r>
               <w:rPr>
                 <w:rStyle w:val="Collegamentoipertestuale"/>
@@ -6788,6 +7131,16 @@
                 <w:szCs w:val="20"/>
                 <w:u w:val="none"/>
               </w:rPr>
+              <w:fldChar w:fldCharType="end"/>
+            </w:r>
+            <w:r>
+              <w:rPr>
+                <w:rStyle w:val="Collegamentoipertestuale"/>
+                <w:color w:val="000000" w:themeColor="text1"/>
+                <w:sz w:val="20"/>
+                <w:szCs w:val="20"/>
+                <w:u w:val="none"/>
+              </w:rPr>
               <w:t>”</w:t>
             </w:r>
           </w:p>
@@ -6815,6 +7168,7 @@
               <w:t>“</w:t>
             </w:r>
             <w:proofErr w:type="spellStart"/>
+            <w:proofErr w:type="gramStart"/>
             <w:r>
               <w:rPr>
                 <w:color w:val="000000" w:themeColor="text1"/>
@@ -6824,6 +7178,7 @@
               <w:t>null</w:t>
             </w:r>
             <w:proofErr w:type="spellEnd"/>
+            <w:proofErr w:type="gramEnd"/>
             <w:r>
               <w:rPr>
                 <w:color w:val="000000" w:themeColor="text1"/>
@@ -6853,7 +7208,23 @@
                 <w:sz w:val="20"/>
                 <w:szCs w:val="20"/>
               </w:rPr>
-              <w:t>“salvo”</w:t>
+              <w:t>“</w:t>
+            </w:r>
+            <w:proofErr w:type="gramStart"/>
+            <w:r>
+              <w:rPr>
+                <w:sz w:val="20"/>
+                <w:szCs w:val="20"/>
+              </w:rPr>
+              <w:t>salvo</w:t>
+            </w:r>
+            <w:proofErr w:type="gramEnd"/>
+            <w:r>
+              <w:rPr>
+                <w:sz w:val="20"/>
+                <w:szCs w:val="20"/>
+              </w:rPr>
+              <w:t>”</w:t>
             </w:r>
           </w:p>
         </w:tc>
@@ -7269,6 +7640,7 @@
               <w:t>“</w:t>
             </w:r>
             <w:proofErr w:type="spellStart"/>
+            <w:proofErr w:type="gramStart"/>
             <w:r>
               <w:rPr>
                 <w:sz w:val="20"/>
@@ -7277,6 +7649,7 @@
               <w:t>salv</w:t>
             </w:r>
             <w:proofErr w:type="spellEnd"/>
+            <w:proofErr w:type="gramEnd"/>
             <w:r>
               <w:rPr>
                 <w:sz w:val="20"/>
@@ -7304,7 +7677,23 @@
                 <w:sz w:val="20"/>
                 <w:szCs w:val="20"/>
               </w:rPr>
-              <w:t>“salvo”</w:t>
+              <w:t>“</w:t>
+            </w:r>
+            <w:proofErr w:type="gramStart"/>
+            <w:r>
+              <w:rPr>
+                <w:sz w:val="20"/>
+                <w:szCs w:val="20"/>
+              </w:rPr>
+              <w:t>salvo</w:t>
+            </w:r>
+            <w:proofErr w:type="gramEnd"/>
+            <w:r>
+              <w:rPr>
+                <w:sz w:val="20"/>
+                <w:szCs w:val="20"/>
+              </w:rPr>
+              <w:t>”</w:t>
             </w:r>
           </w:p>
         </w:tc>
@@ -7419,6 +7808,7 @@
               <w:t>“</w:t>
             </w:r>
             <w:proofErr w:type="spellStart"/>
+            <w:proofErr w:type="gramStart"/>
             <w:r>
               <w:rPr>
                 <w:sz w:val="20"/>
@@ -7427,6 +7817,7 @@
               <w:t>salv</w:t>
             </w:r>
             <w:proofErr w:type="spellEnd"/>
+            <w:proofErr w:type="gramEnd"/>
             <w:r>
               <w:rPr>
                 <w:sz w:val="20"/>
@@ -7457,6 +7848,7 @@
               <w:t>“</w:t>
             </w:r>
             <w:proofErr w:type="spellStart"/>
+            <w:proofErr w:type="gramStart"/>
             <w:r>
               <w:rPr>
                 <w:sz w:val="20"/>
@@ -7465,6 +7857,7 @@
               <w:t>null</w:t>
             </w:r>
             <w:proofErr w:type="spellEnd"/>
+            <w:proofErr w:type="gramEnd"/>
             <w:r>
               <w:rPr>
                 <w:sz w:val="20"/>
@@ -7583,8 +7976,18 @@
                 <w:sz w:val="20"/>
                 <w:szCs w:val="20"/>
               </w:rPr>
-              <w:t>“salvo</w:t>
-            </w:r>
+              <w:t>“</w:t>
+            </w:r>
+            <w:proofErr w:type="gramStart"/>
+            <w:r>
+              <w:rPr>
+                <w:color w:val="000000" w:themeColor="text1"/>
+                <w:sz w:val="20"/>
+                <w:szCs w:val="20"/>
+              </w:rPr>
+              <w:t>salvo</w:t>
+            </w:r>
+            <w:proofErr w:type="gramEnd"/>
             <w:r>
               <w:rPr>
                 <w:rStyle w:val="Collegamentoipertestuale"/>
@@ -7615,7 +8018,23 @@
                 <w:sz w:val="20"/>
                 <w:szCs w:val="20"/>
               </w:rPr>
-              <w:t>“salvo”</w:t>
+              <w:t>“</w:t>
+            </w:r>
+            <w:proofErr w:type="gramStart"/>
+            <w:r>
+              <w:rPr>
+                <w:sz w:val="20"/>
+                <w:szCs w:val="20"/>
+              </w:rPr>
+              <w:t>salvo</w:t>
+            </w:r>
+            <w:proofErr w:type="gramEnd"/>
+            <w:r>
+              <w:rPr>
+                <w:sz w:val="20"/>
+                <w:szCs w:val="20"/>
+              </w:rPr>
+              <w:t>”</w:t>
             </w:r>
           </w:p>
         </w:tc>
@@ -8799,6 +9218,7 @@
               <w:rPr>
                 <w:sz w:val="20"/>
               </w:rPr>
+              <w:lastRenderedPageBreak/>
               <w:t>#4</w:t>
             </w:r>
           </w:p>
@@ -9599,30 +10019,44 @@
               <w:rPr>
                 <w:sz w:val="20"/>
                 <w:szCs w:val="20"/>
-              </w:rPr>
-            </w:pPr>
-            <w:r>
-              <w:rPr>
-                <w:sz w:val="20"/>
-                <w:szCs w:val="20"/>
-              </w:rPr>
-              <w:t xml:space="preserve">Clicca sul </w:t>
-            </w:r>
+                <w:lang w:val="en-US"/>
+              </w:rPr>
+            </w:pPr>
             <w:proofErr w:type="spellStart"/>
             <w:r>
               <w:rPr>
                 <w:sz w:val="20"/>
                 <w:szCs w:val="20"/>
-              </w:rPr>
-              <w:t>button</w:t>
+                <w:lang w:val="en-US"/>
+              </w:rPr>
+              <w:t>Clicca</w:t>
             </w:r>
             <w:proofErr w:type="spellEnd"/>
             <w:r>
               <w:rPr>
                 <w:sz w:val="20"/>
                 <w:szCs w:val="20"/>
-              </w:rPr>
-              <w:t xml:space="preserve"> Play Challenge</w:t>
+                <w:lang w:val="en-US"/>
+              </w:rPr>
+              <w:t xml:space="preserve"> </w:t>
+            </w:r>
+            <w:proofErr w:type="spellStart"/>
+            <w:r>
+              <w:rPr>
+                <w:sz w:val="20"/>
+                <w:szCs w:val="20"/>
+                <w:lang w:val="en-US"/>
+              </w:rPr>
+              <w:t>sul</w:t>
+            </w:r>
+            <w:proofErr w:type="spellEnd"/>
+            <w:r>
+              <w:rPr>
+                <w:sz w:val="20"/>
+                <w:szCs w:val="20"/>
+                <w:lang w:val="en-US"/>
+              </w:rPr>
+              <w:t xml:space="preserve"> button Play Challenge</w:t>
             </w:r>
           </w:p>
         </w:tc>
@@ -9636,6 +10070,7 @@
               <w:rPr>
                 <w:sz w:val="20"/>
                 <w:szCs w:val="20"/>
+                <w:lang w:val="en-US"/>
               </w:rPr>
             </w:pPr>
           </w:p>
@@ -10368,7 +10803,21 @@
           <w:b/>
         </w:rPr>
         <w:lastRenderedPageBreak/>
-        <w:t xml:space="preserve">7.2 Android </w:t>
+        <w:t xml:space="preserve">7.2 </w:t>
+      </w:r>
+      <w:proofErr w:type="spellStart"/>
+      <w:r>
+        <w:rPr>
+          <w:b/>
+        </w:rPr>
+        <w:t>Android</w:t>
+      </w:r>
+      <w:proofErr w:type="spellEnd"/>
+      <w:r>
+        <w:rPr>
+          <w:b/>
+        </w:rPr>
+        <w:t xml:space="preserve"> </w:t>
       </w:r>
       <w:proofErr w:type="spellStart"/>
       <w:r>
@@ -10383,11 +10832,16 @@
       <w:pPr>
         <w:jc w:val="both"/>
       </w:pPr>
-      <w:r>
-        <w:t xml:space="preserve">Android Studio usa </w:t>
-      </w:r>
       <w:proofErr w:type="spellStart"/>
       <w:r>
+        <w:t>Android</w:t>
+      </w:r>
+      <w:proofErr w:type="spellEnd"/>
+      <w:r>
+        <w:t xml:space="preserve"> Studio usa </w:t>
+      </w:r>
+      <w:proofErr w:type="spellStart"/>
+      <w:r>
         <w:t>Lint</w:t>
       </w:r>
       <w:proofErr w:type="spellEnd"/>
@@ -10400,7 +10854,15 @@
       </w:r>
       <w:proofErr w:type="spellEnd"/>
       <w:r>
-        <w:t xml:space="preserve"> dell’Android SDK e deve essere lanciato specificando la direc</w:t>
+        <w:t xml:space="preserve"> dell’</w:t>
+      </w:r>
+      <w:proofErr w:type="spellStart"/>
+      <w:r>
+        <w:t>Android</w:t>
+      </w:r>
+      <w:proofErr w:type="spellEnd"/>
+      <w:r>
+        <w:t xml:space="preserve"> SDK e deve essere lanciato specificando la direc</w:t>
       </w:r>
       <w:r>
         <w:t>t</w:t>
@@ -10449,6 +10911,7 @@
       <w:r>
         <w:rPr>
           <w:noProof/>
+          <w:lang w:eastAsia="it-IT"/>
         </w:rPr>
         <w:drawing>
           <wp:inline distT="0" distB="0" distL="0" distR="0" wp14:anchorId="24C7BBA2" wp14:editId="1D75F6BE">
@@ -10468,7 +10931,7 @@
                     </pic:cNvPicPr>
                   </pic:nvPicPr>
                   <pic:blipFill>
-                    <a:blip r:embed="rId14">
+                    <a:blip r:embed="rId16">
                       <a:extLst>
                         <a:ext uri="{28A0092B-C50C-407E-A947-70E740481C1C}">
                           <a14:useLocalDpi xmlns:a14="http://schemas.microsoft.com/office/drawing/2010/main" val="0"/>
@@ -10544,8 +11007,8 @@
 </file>
 
 <file path=word/numbering.xml><?xml version="1.0" encoding="utf-8"?>
-<w:numbering xmlns:wpc="http://schemas.microsoft.com/office/word/2010/wordprocessingCanvas" xmlns:cx="http://schemas.microsoft.com/office/drawing/2014/chartex" xmlns:cx1="http://schemas.microsoft.com/office/drawing/2015/9/8/chartex" xmlns:cx2="http://schemas.microsoft.com/office/drawing/2015/10/21/chartex" xmlns:cx3="http://schemas.microsoft.com/office/drawing/2016/5/9/chartex" xmlns:cx4="http://schemas.microsoft.com/office/drawing/2016/5/10/chartex" xmlns:cx5="http://schemas.microsoft.com/office/drawing/2016/5/11/chartex" xmlns:cx6="http://schemas.microsoft.com/office/drawing/2016/5/12/chartex" xmlns:cx7="http://schemas.microsoft.com/office/drawing/2016/5/13/chartex" xmlns:cx8="http://schemas.microsoft.com/office/drawing/2016/5/14/chartex" xmlns:mc="http://schemas.openxmlformats.org/markup-compatibility/2006" xmlns:aink="http://schemas.microsoft.com/office/drawing/2016/ink" xmlns:am3d="http://schemas.microsoft.com/office/drawing/2017/model3d" xmlns:o="urn:schemas-microsoft-com:office:office" xmlns:r="http://schemas.openxmlformats.org/officeDocument/2006/relationships" xmlns:m="http://schemas.openxmlformats.org/officeDocument/2006/math" xmlns:v="urn:schemas-microsoft-com:vml" xmlns:wp14="http://schemas.microsoft.com/office/word/2010/wordprocessingDrawing" xmlns:wp="http://schemas.openxmlformats.org/drawingml/2006/wordprocessingDrawing" xmlns:w10="urn:schemas-microsoft-com:office:word" xmlns:w="http://schemas.openxmlformats.org/wordprocessingml/2006/main" xmlns:w14="http://schemas.microsoft.com/office/word/2010/wordml" xmlns:w15="http://schemas.microsoft.com/office/word/2012/wordml" xmlns:w16cid="http://schemas.microsoft.com/office/word/2016/wordml/cid" xmlns:w16se="http://schemas.microsoft.com/office/word/2015/wordml/symex" xmlns:wpg="http://schemas.microsoft.com/office/word/2010/wordprocessingGroup" xmlns:wpi="http://schemas.microsoft.com/office/word/2010/wordprocessingInk" xmlns:wne="http://schemas.microsoft.com/office/word/2006/wordml" xmlns:wps="http://schemas.microsoft.com/office/word/2010/wordprocessingShape" mc:Ignorable="w14 w15 w16se w16cid wp14">
-  <w:abstractNum w:abstractNumId="0" w15:restartNumberingAfterBreak="0">
+<w:numbering xmlns:wpc="http://schemas.microsoft.com/office/word/2010/wordprocessingCanvas" xmlns:mc="http://schemas.openxmlformats.org/markup-compatibility/2006" xmlns:o="urn:schemas-microsoft-com:office:office" xmlns:r="http://schemas.openxmlformats.org/officeDocument/2006/relationships" xmlns:m="http://schemas.openxmlformats.org/officeDocument/2006/math" xmlns:v="urn:schemas-microsoft-com:vml" xmlns:wp14="http://schemas.microsoft.com/office/word/2010/wordprocessingDrawing" xmlns:wp="http://schemas.openxmlformats.org/drawingml/2006/wordprocessingDrawing" xmlns:w10="urn:schemas-microsoft-com:office:word" xmlns:w="http://schemas.openxmlformats.org/wordprocessingml/2006/main" xmlns:w14="http://schemas.microsoft.com/office/word/2010/wordml" xmlns:w15="http://schemas.microsoft.com/office/word/2012/wordml" xmlns:wpg="http://schemas.microsoft.com/office/word/2010/wordprocessingGroup" xmlns:wpi="http://schemas.microsoft.com/office/word/2010/wordprocessingInk" xmlns:wne="http://schemas.microsoft.com/office/word/2006/wordml" xmlns:wps="http://schemas.microsoft.com/office/word/2010/wordprocessingShape" mc:Ignorable="w14 w15 wp14">
+  <w:abstractNum w:abstractNumId="0">
     <w:nsid w:val="03837319"/>
     <w:multiLevelType w:val="hybridMultilevel"/>
     <w:tmpl w:val="D3C81ABC"/>
@@ -10658,7 +11121,7 @@
       </w:rPr>
     </w:lvl>
   </w:abstractNum>
-  <w:abstractNum w:abstractNumId="1" w15:restartNumberingAfterBreak="0">
+  <w:abstractNum w:abstractNumId="1">
     <w:nsid w:val="04CB169A"/>
     <w:multiLevelType w:val="hybridMultilevel"/>
     <w:tmpl w:val="8BE2CEB6"/>
@@ -10747,7 +11210,7 @@
       </w:pPr>
     </w:lvl>
   </w:abstractNum>
-  <w:abstractNum w:abstractNumId="2" w15:restartNumberingAfterBreak="0">
+  <w:abstractNum w:abstractNumId="2">
     <w:nsid w:val="06F064A7"/>
     <w:multiLevelType w:val="hybridMultilevel"/>
     <w:tmpl w:val="71567E4C"/>
@@ -10860,7 +11323,7 @@
       </w:rPr>
     </w:lvl>
   </w:abstractNum>
-  <w:abstractNum w:abstractNumId="3" w15:restartNumberingAfterBreak="0">
+  <w:abstractNum w:abstractNumId="3">
     <w:nsid w:val="09F533D9"/>
     <w:multiLevelType w:val="hybridMultilevel"/>
     <w:tmpl w:val="76D8B5DE"/>
@@ -10946,7 +11409,7 @@
       </w:pPr>
     </w:lvl>
   </w:abstractNum>
-  <w:abstractNum w:abstractNumId="4" w15:restartNumberingAfterBreak="0">
+  <w:abstractNum w:abstractNumId="4">
     <w:nsid w:val="0ABB6A3D"/>
     <w:multiLevelType w:val="hybridMultilevel"/>
     <w:tmpl w:val="70A02DDC"/>
@@ -11059,7 +11522,7 @@
       </w:rPr>
     </w:lvl>
   </w:abstractNum>
-  <w:abstractNum w:abstractNumId="5" w15:restartNumberingAfterBreak="0">
+  <w:abstractNum w:abstractNumId="5">
     <w:nsid w:val="0D3859FF"/>
     <w:multiLevelType w:val="hybridMultilevel"/>
     <w:tmpl w:val="8C589E70"/>
@@ -11148,7 +11611,7 @@
       </w:pPr>
     </w:lvl>
   </w:abstractNum>
-  <w:abstractNum w:abstractNumId="6" w15:restartNumberingAfterBreak="0">
+  <w:abstractNum w:abstractNumId="6">
     <w:nsid w:val="0D99572D"/>
     <w:multiLevelType w:val="hybridMultilevel"/>
     <w:tmpl w:val="54FCA8FC"/>
@@ -11261,7 +11724,7 @@
       </w:rPr>
     </w:lvl>
   </w:abstractNum>
-  <w:abstractNum w:abstractNumId="7" w15:restartNumberingAfterBreak="0">
+  <w:abstractNum w:abstractNumId="7">
     <w:nsid w:val="0E6443C0"/>
     <w:multiLevelType w:val="hybridMultilevel"/>
     <w:tmpl w:val="99C21836"/>
@@ -11347,7 +11810,7 @@
       </w:pPr>
     </w:lvl>
   </w:abstractNum>
-  <w:abstractNum w:abstractNumId="8" w15:restartNumberingAfterBreak="0">
+  <w:abstractNum w:abstractNumId="8">
     <w:nsid w:val="11133FB2"/>
     <w:multiLevelType w:val="multilevel"/>
     <w:tmpl w:val="D3E6D242"/>
@@ -11460,7 +11923,7 @@
       </w:rPr>
     </w:lvl>
   </w:abstractNum>
-  <w:abstractNum w:abstractNumId="9" w15:restartNumberingAfterBreak="0">
+  <w:abstractNum w:abstractNumId="9">
     <w:nsid w:val="126C72E0"/>
     <w:multiLevelType w:val="hybridMultilevel"/>
     <w:tmpl w:val="79E60B02"/>
@@ -11573,7 +12036,7 @@
       </w:rPr>
     </w:lvl>
   </w:abstractNum>
-  <w:abstractNum w:abstractNumId="10" w15:restartNumberingAfterBreak="0">
+  <w:abstractNum w:abstractNumId="10">
     <w:nsid w:val="1480154C"/>
     <w:multiLevelType w:val="hybridMultilevel"/>
     <w:tmpl w:val="58341804"/>
@@ -11686,7 +12149,7 @@
       </w:rPr>
     </w:lvl>
   </w:abstractNum>
-  <w:abstractNum w:abstractNumId="11" w15:restartNumberingAfterBreak="0">
+  <w:abstractNum w:abstractNumId="11">
     <w:nsid w:val="15145EA9"/>
     <w:multiLevelType w:val="hybridMultilevel"/>
     <w:tmpl w:val="4EF456F8"/>
@@ -11775,7 +12238,7 @@
       </w:pPr>
     </w:lvl>
   </w:abstractNum>
-  <w:abstractNum w:abstractNumId="12" w15:restartNumberingAfterBreak="0">
+  <w:abstractNum w:abstractNumId="12">
     <w:nsid w:val="15D41E3F"/>
     <w:multiLevelType w:val="hybridMultilevel"/>
     <w:tmpl w:val="0E1834C8"/>
@@ -11888,7 +12351,7 @@
       </w:rPr>
     </w:lvl>
   </w:abstractNum>
-  <w:abstractNum w:abstractNumId="13" w15:restartNumberingAfterBreak="0">
+  <w:abstractNum w:abstractNumId="13">
     <w:nsid w:val="16892FE3"/>
     <w:multiLevelType w:val="hybridMultilevel"/>
     <w:tmpl w:val="8364FA98"/>
@@ -11974,7 +12437,7 @@
       </w:pPr>
     </w:lvl>
   </w:abstractNum>
-  <w:abstractNum w:abstractNumId="14" w15:restartNumberingAfterBreak="0">
+  <w:abstractNum w:abstractNumId="14">
     <w:nsid w:val="196F704D"/>
     <w:multiLevelType w:val="hybridMultilevel"/>
     <w:tmpl w:val="0AA80858"/>
@@ -12086,7 +12549,7 @@
       </w:rPr>
     </w:lvl>
   </w:abstractNum>
-  <w:abstractNum w:abstractNumId="15" w15:restartNumberingAfterBreak="0">
+  <w:abstractNum w:abstractNumId="15">
     <w:nsid w:val="1AB12569"/>
     <w:multiLevelType w:val="hybridMultilevel"/>
     <w:tmpl w:val="6BD2AF16"/>
@@ -12199,7 +12662,7 @@
       </w:rPr>
     </w:lvl>
   </w:abstractNum>
-  <w:abstractNum w:abstractNumId="16" w15:restartNumberingAfterBreak="0">
+  <w:abstractNum w:abstractNumId="16">
     <w:nsid w:val="1FC17023"/>
     <w:multiLevelType w:val="hybridMultilevel"/>
     <w:tmpl w:val="86364DD4"/>
@@ -12312,7 +12775,7 @@
       </w:rPr>
     </w:lvl>
   </w:abstractNum>
-  <w:abstractNum w:abstractNumId="17" w15:restartNumberingAfterBreak="0">
+  <w:abstractNum w:abstractNumId="17">
     <w:nsid w:val="2603083D"/>
     <w:multiLevelType w:val="multilevel"/>
     <w:tmpl w:val="602E4AB6"/>
@@ -12433,7 +12896,7 @@
       </w:rPr>
     </w:lvl>
   </w:abstractNum>
-  <w:abstractNum w:abstractNumId="18" w15:restartNumberingAfterBreak="0">
+  <w:abstractNum w:abstractNumId="18">
     <w:nsid w:val="2A385B17"/>
     <w:multiLevelType w:val="hybridMultilevel"/>
     <w:tmpl w:val="4EF456F8"/>
@@ -12522,7 +12985,7 @@
       </w:pPr>
     </w:lvl>
   </w:abstractNum>
-  <w:abstractNum w:abstractNumId="19" w15:restartNumberingAfterBreak="0">
+  <w:abstractNum w:abstractNumId="19">
     <w:nsid w:val="2DAE378E"/>
     <w:multiLevelType w:val="hybridMultilevel"/>
     <w:tmpl w:val="EA80E8A6"/>
@@ -12608,7 +13071,7 @@
       </w:pPr>
     </w:lvl>
   </w:abstractNum>
-  <w:abstractNum w:abstractNumId="20" w15:restartNumberingAfterBreak="0">
+  <w:abstractNum w:abstractNumId="20">
     <w:nsid w:val="2F550173"/>
     <w:multiLevelType w:val="hybridMultilevel"/>
     <w:tmpl w:val="773A672E"/>
@@ -12721,7 +13184,7 @@
       </w:rPr>
     </w:lvl>
   </w:abstractNum>
-  <w:abstractNum w:abstractNumId="21" w15:restartNumberingAfterBreak="0">
+  <w:abstractNum w:abstractNumId="21">
     <w:nsid w:val="32D724C4"/>
     <w:multiLevelType w:val="hybridMultilevel"/>
     <w:tmpl w:val="5442F696"/>
@@ -12807,7 +13270,7 @@
       </w:pPr>
     </w:lvl>
   </w:abstractNum>
-  <w:abstractNum w:abstractNumId="22" w15:restartNumberingAfterBreak="0">
+  <w:abstractNum w:abstractNumId="22">
     <w:nsid w:val="39AE1AD3"/>
     <w:multiLevelType w:val="hybridMultilevel"/>
     <w:tmpl w:val="4EF456F8"/>
@@ -12896,7 +13359,7 @@
       </w:pPr>
     </w:lvl>
   </w:abstractNum>
-  <w:abstractNum w:abstractNumId="23" w15:restartNumberingAfterBreak="0">
+  <w:abstractNum w:abstractNumId="23">
     <w:nsid w:val="3A6162E4"/>
     <w:multiLevelType w:val="hybridMultilevel"/>
     <w:tmpl w:val="B9E62964"/>
@@ -12982,7 +13445,7 @@
       </w:pPr>
     </w:lvl>
   </w:abstractNum>
-  <w:abstractNum w:abstractNumId="24" w15:restartNumberingAfterBreak="0">
+  <w:abstractNum w:abstractNumId="24">
     <w:nsid w:val="43F555C5"/>
     <w:multiLevelType w:val="hybridMultilevel"/>
     <w:tmpl w:val="7494D240"/>
@@ -13095,7 +13558,7 @@
       </w:rPr>
     </w:lvl>
   </w:abstractNum>
-  <w:abstractNum w:abstractNumId="25" w15:restartNumberingAfterBreak="0">
+  <w:abstractNum w:abstractNumId="25">
     <w:nsid w:val="43FC5B85"/>
     <w:multiLevelType w:val="hybridMultilevel"/>
     <w:tmpl w:val="AF9220D2"/>
@@ -13208,7 +13671,7 @@
       </w:rPr>
     </w:lvl>
   </w:abstractNum>
-  <w:abstractNum w:abstractNumId="26" w15:restartNumberingAfterBreak="0">
+  <w:abstractNum w:abstractNumId="26">
     <w:nsid w:val="455A519D"/>
     <w:multiLevelType w:val="hybridMultilevel"/>
     <w:tmpl w:val="4EF456F8"/>
@@ -13297,7 +13760,7 @@
       </w:pPr>
     </w:lvl>
   </w:abstractNum>
-  <w:abstractNum w:abstractNumId="27" w15:restartNumberingAfterBreak="0">
+  <w:abstractNum w:abstractNumId="27">
     <w:nsid w:val="459408BC"/>
     <w:multiLevelType w:val="hybridMultilevel"/>
     <w:tmpl w:val="6B9A50C4"/>
@@ -13410,7 +13873,7 @@
       </w:rPr>
     </w:lvl>
   </w:abstractNum>
-  <w:abstractNum w:abstractNumId="28" w15:restartNumberingAfterBreak="0">
+  <w:abstractNum w:abstractNumId="28">
     <w:nsid w:val="4E7067A1"/>
     <w:multiLevelType w:val="hybridMultilevel"/>
     <w:tmpl w:val="8F1CBBE2"/>
@@ -13523,7 +13986,7 @@
       </w:rPr>
     </w:lvl>
   </w:abstractNum>
-  <w:abstractNum w:abstractNumId="29" w15:restartNumberingAfterBreak="0">
+  <w:abstractNum w:abstractNumId="29">
     <w:nsid w:val="54894E83"/>
     <w:multiLevelType w:val="hybridMultilevel"/>
     <w:tmpl w:val="6E4CB698"/>
@@ -13636,7 +14099,7 @@
       </w:rPr>
     </w:lvl>
   </w:abstractNum>
-  <w:abstractNum w:abstractNumId="30" w15:restartNumberingAfterBreak="0">
+  <w:abstractNum w:abstractNumId="30">
     <w:nsid w:val="56204CD0"/>
     <w:multiLevelType w:val="hybridMultilevel"/>
     <w:tmpl w:val="0408DF6E"/>
@@ -13725,7 +14188,7 @@
       </w:pPr>
     </w:lvl>
   </w:abstractNum>
-  <w:abstractNum w:abstractNumId="31" w15:restartNumberingAfterBreak="0">
+  <w:abstractNum w:abstractNumId="31">
     <w:nsid w:val="5764718B"/>
     <w:multiLevelType w:val="hybridMultilevel"/>
     <w:tmpl w:val="B9E62964"/>
@@ -13811,7 +14274,7 @@
       </w:pPr>
     </w:lvl>
   </w:abstractNum>
-  <w:abstractNum w:abstractNumId="32" w15:restartNumberingAfterBreak="0">
+  <w:abstractNum w:abstractNumId="32">
     <w:nsid w:val="592475F3"/>
     <w:multiLevelType w:val="hybridMultilevel"/>
     <w:tmpl w:val="66A65654"/>
@@ -13897,7 +14360,7 @@
       </w:pPr>
     </w:lvl>
   </w:abstractNum>
-  <w:abstractNum w:abstractNumId="33" w15:restartNumberingAfterBreak="0">
+  <w:abstractNum w:abstractNumId="33">
     <w:nsid w:val="5A77623C"/>
     <w:multiLevelType w:val="hybridMultilevel"/>
     <w:tmpl w:val="DB9A3FDA"/>
@@ -13986,7 +14449,7 @@
       </w:pPr>
     </w:lvl>
   </w:abstractNum>
-  <w:abstractNum w:abstractNumId="34" w15:restartNumberingAfterBreak="0">
+  <w:abstractNum w:abstractNumId="34">
     <w:nsid w:val="5CB67715"/>
     <w:multiLevelType w:val="hybridMultilevel"/>
     <w:tmpl w:val="A22AAA36"/>
@@ -14075,7 +14538,7 @@
       </w:pPr>
     </w:lvl>
   </w:abstractNum>
-  <w:abstractNum w:abstractNumId="35" w15:restartNumberingAfterBreak="0">
+  <w:abstractNum w:abstractNumId="35">
     <w:nsid w:val="5E63507A"/>
     <w:multiLevelType w:val="hybridMultilevel"/>
     <w:tmpl w:val="E17CE85E"/>
@@ -14164,7 +14627,7 @@
       </w:pPr>
     </w:lvl>
   </w:abstractNum>
-  <w:abstractNum w:abstractNumId="36" w15:restartNumberingAfterBreak="0">
+  <w:abstractNum w:abstractNumId="36">
     <w:nsid w:val="616A7B17"/>
     <w:multiLevelType w:val="hybridMultilevel"/>
     <w:tmpl w:val="62469274"/>
@@ -14250,7 +14713,7 @@
       </w:pPr>
     </w:lvl>
   </w:abstractNum>
-  <w:abstractNum w:abstractNumId="37" w15:restartNumberingAfterBreak="0">
+  <w:abstractNum w:abstractNumId="37">
     <w:nsid w:val="67805AEB"/>
     <w:multiLevelType w:val="hybridMultilevel"/>
     <w:tmpl w:val="62469274"/>
@@ -14336,7 +14799,7 @@
       </w:pPr>
     </w:lvl>
   </w:abstractNum>
-  <w:abstractNum w:abstractNumId="38" w15:restartNumberingAfterBreak="0">
+  <w:abstractNum w:abstractNumId="38">
     <w:nsid w:val="68153172"/>
     <w:multiLevelType w:val="hybridMultilevel"/>
     <w:tmpl w:val="8976D64A"/>
@@ -14422,7 +14885,7 @@
       </w:pPr>
     </w:lvl>
   </w:abstractNum>
-  <w:abstractNum w:abstractNumId="39" w15:restartNumberingAfterBreak="0">
+  <w:abstractNum w:abstractNumId="39">
     <w:nsid w:val="69036212"/>
     <w:multiLevelType w:val="multilevel"/>
     <w:tmpl w:val="0B3A185E"/>
@@ -14535,7 +14998,7 @@
       </w:rPr>
     </w:lvl>
   </w:abstractNum>
-  <w:abstractNum w:abstractNumId="40" w15:restartNumberingAfterBreak="0">
+  <w:abstractNum w:abstractNumId="40">
     <w:nsid w:val="6B404A5F"/>
     <w:multiLevelType w:val="hybridMultilevel"/>
     <w:tmpl w:val="B9E62964"/>
@@ -14621,7 +15084,7 @@
       </w:pPr>
     </w:lvl>
   </w:abstractNum>
-  <w:abstractNum w:abstractNumId="41" w15:restartNumberingAfterBreak="0">
+  <w:abstractNum w:abstractNumId="41">
     <w:nsid w:val="6CED1A42"/>
     <w:multiLevelType w:val="hybridMultilevel"/>
     <w:tmpl w:val="5436363C"/>
@@ -14710,7 +15173,7 @@
       </w:pPr>
     </w:lvl>
   </w:abstractNum>
-  <w:abstractNum w:abstractNumId="42" w15:restartNumberingAfterBreak="0">
+  <w:abstractNum w:abstractNumId="42">
     <w:nsid w:val="6D970FEA"/>
     <w:multiLevelType w:val="hybridMultilevel"/>
     <w:tmpl w:val="3B3CF9E8"/>
@@ -14799,7 +15262,7 @@
       </w:pPr>
     </w:lvl>
   </w:abstractNum>
-  <w:abstractNum w:abstractNumId="43" w15:restartNumberingAfterBreak="0">
+  <w:abstractNum w:abstractNumId="43">
     <w:nsid w:val="6FEA24DD"/>
     <w:multiLevelType w:val="hybridMultilevel"/>
     <w:tmpl w:val="DDE2E6C2"/>
@@ -14912,7 +15375,7 @@
       </w:rPr>
     </w:lvl>
   </w:abstractNum>
-  <w:abstractNum w:abstractNumId="44" w15:restartNumberingAfterBreak="0">
+  <w:abstractNum w:abstractNumId="44">
     <w:nsid w:val="737F284D"/>
     <w:multiLevelType w:val="hybridMultilevel"/>
     <w:tmpl w:val="A4002BBC"/>
@@ -15001,7 +15464,7 @@
       </w:pPr>
     </w:lvl>
   </w:abstractNum>
-  <w:abstractNum w:abstractNumId="45" w15:restartNumberingAfterBreak="0">
+  <w:abstractNum w:abstractNumId="45">
     <w:nsid w:val="75BA43CA"/>
     <w:multiLevelType w:val="hybridMultilevel"/>
     <w:tmpl w:val="4EF456F8"/>
@@ -15090,7 +15553,7 @@
       </w:pPr>
     </w:lvl>
   </w:abstractNum>
-  <w:abstractNum w:abstractNumId="46" w15:restartNumberingAfterBreak="0">
+  <w:abstractNum w:abstractNumId="46">
     <w:nsid w:val="767068DE"/>
     <w:multiLevelType w:val="multilevel"/>
     <w:tmpl w:val="602E4AB6"/>
@@ -15211,7 +15674,7 @@
       </w:rPr>
     </w:lvl>
   </w:abstractNum>
-  <w:abstractNum w:abstractNumId="47" w15:restartNumberingAfterBreak="0">
+  <w:abstractNum w:abstractNumId="47">
     <w:nsid w:val="77D15173"/>
     <w:multiLevelType w:val="hybridMultilevel"/>
     <w:tmpl w:val="FB0C9AF2"/>
@@ -15300,7 +15763,7 @@
       </w:pPr>
     </w:lvl>
   </w:abstractNum>
-  <w:abstractNum w:abstractNumId="48" w15:restartNumberingAfterBreak="0">
+  <w:abstractNum w:abstractNumId="48">
     <w:nsid w:val="7848456E"/>
     <w:multiLevelType w:val="hybridMultilevel"/>
     <w:tmpl w:val="B80E7B3A"/>
@@ -15564,7 +16027,7 @@
 </file>
 
 <file path=word/styles.xml><?xml version="1.0" encoding="utf-8"?>
-<w:styles xmlns:mc="http://schemas.openxmlformats.org/markup-compatibility/2006" xmlns:r="http://schemas.openxmlformats.org/officeDocument/2006/relationships" xmlns:w="http://schemas.openxmlformats.org/wordprocessingml/2006/main" xmlns:w14="http://schemas.microsoft.com/office/word/2010/wordml" xmlns:w15="http://schemas.microsoft.com/office/word/2012/wordml" xmlns:w16cid="http://schemas.microsoft.com/office/word/2016/wordml/cid" xmlns:w16se="http://schemas.microsoft.com/office/word/2015/wordml/symex" mc:Ignorable="w14 w15 w16se w16cid">
+<w:styles xmlns:mc="http://schemas.openxmlformats.org/markup-compatibility/2006" xmlns:r="http://schemas.openxmlformats.org/officeDocument/2006/relationships" xmlns:w="http://schemas.openxmlformats.org/wordprocessingml/2006/main" xmlns:w14="http://schemas.microsoft.com/office/word/2010/wordml" xmlns:w15="http://schemas.microsoft.com/office/word/2012/wordml" mc:Ignorable="w14 w15">
   <w:docDefaults>
     <w:rPrDefault>
       <w:rPr>
@@ -15580,7 +16043,7 @@
       </w:pPr>
     </w:pPrDefault>
   </w:docDefaults>
-  <w:latentStyles w:defLockedState="0" w:defUIPriority="99" w:defSemiHidden="0" w:defUnhideWhenUsed="0" w:defQFormat="0" w:count="375">
+  <w:latentStyles w:defLockedState="0" w:defUIPriority="99" w:defSemiHidden="0" w:defUnhideWhenUsed="0" w:defQFormat="0" w:count="371">
     <w:lsdException w:name="Normal" w:uiPriority="0" w:qFormat="1"/>
     <w:lsdException w:name="heading 1" w:uiPriority="9" w:qFormat="1"/>
     <w:lsdException w:name="heading 2" w:semiHidden="1" w:uiPriority="9" w:unhideWhenUsed="1" w:qFormat="1"/>
@@ -15952,10 +16415,6 @@
     <w:lsdException w:name="List Table 5 Dark Accent 6" w:uiPriority="50"/>
     <w:lsdException w:name="List Table 6 Colorful Accent 6" w:uiPriority="51"/>
     <w:lsdException w:name="List Table 7 Colorful Accent 6" w:uiPriority="52"/>
-    <w:lsdException w:name="Mention" w:semiHidden="1" w:unhideWhenUsed="1"/>
-    <w:lsdException w:name="Smart Hyperlink" w:semiHidden="1" w:unhideWhenUsed="1"/>
-    <w:lsdException w:name="Hashtag" w:semiHidden="1" w:unhideWhenUsed="1"/>
-    <w:lsdException w:name="Unresolved Mention" w:semiHidden="1" w:unhideWhenUsed="1"/>
   </w:latentStyles>
   <w:style w:type="paragraph" w:default="1" w:styleId="Normale">
     <w:name w:val="Normal"/>
@@ -16099,6 +16558,7 @@
       <w:spacing w:after="0" w:line="240" w:lineRule="auto"/>
     </w:pPr>
     <w:tblPr>
+      <w:tblInd w:w="0" w:type="dxa"/>
       <w:tblBorders>
         <w:top w:val="single" w:sz="4" w:space="0" w:color="auto"/>
         <w:left w:val="single" w:sz="4" w:space="0" w:color="auto"/>
@@ -16107,6 +16567,12 @@
         <w:insideH w:val="single" w:sz="4" w:space="0" w:color="auto"/>
         <w:insideV w:val="single" w:sz="4" w:space="0" w:color="auto"/>
       </w:tblBorders>
+      <w:tblCellMar>
+        <w:top w:w="0" w:type="dxa"/>
+        <w:left w:w="108" w:type="dxa"/>
+        <w:bottom w:w="0" w:type="dxa"/>
+        <w:right w:w="108" w:type="dxa"/>
+      </w:tblCellMar>
     </w:tblPr>
   </w:style>
   <w:style w:type="paragraph" w:customStyle="1" w:styleId="Marianna2">
@@ -16304,7 +16770,7 @@
       <w:sz w:val="24"/>
     </w:rPr>
   </w:style>
-  <w:style w:type="character" w:styleId="Menzionenonrisolta">
+  <w:style w:type="character" w:customStyle="1" w:styleId="UnresolvedMention">
     <w:name w:val="Unresolved Mention"/>
     <w:basedOn w:val="Carpredefinitoparagrafo"/>
     <w:uiPriority w:val="99"/>

</xml_diff>